<commit_message>
fix typos & improve text
</commit_message>
<xml_diff>
--- a/reports/EE Gaspard.docx
+++ b/reports/EE Gaspard.docx
@@ -34,6 +34,13 @@
           <w:szCs w:val="70"/>
         </w:rPr>
         <w:t>EXPLORER</w:t>
+      </w:r>
+      <w:r>
+        <w:rPr>
+          <w:sz w:val="70"/>
+          <w:szCs w:val="70"/>
+        </w:rPr>
+        <w:t>:</w:t>
       </w:r>
     </w:p>
     <w:p>
@@ -1316,13 +1323,25 @@
       </w:r>
       <w:r>
         <w:rPr>
-          <w:lang w:val="en-US" w:eastAsia="nl-BE"/>
+          <w:lang w:eastAsia="nl-BE"/>
+        </w:rPr>
+        <w:t xml:space="preserve"> heeft een </w:t>
+      </w:r>
+      <w:r>
+        <w:rPr>
+          <w:lang w:eastAsia="nl-BE"/>
+        </w:rPr>
+        <w:t>heel lange geschiedenis achtergelaten</w:t>
+      </w:r>
+      <w:r>
+        <w:rPr>
+          <w:lang w:eastAsia="nl-BE"/>
         </w:rPr>
         <w:t>.</w:t>
       </w:r>
       <w:r>
         <w:rPr>
-          <w:lang w:val="en-US" w:eastAsia="nl-BE"/>
+          <w:lang w:eastAsia="nl-BE"/>
         </w:rPr>
         <w:t xml:space="preserve"> </w:t>
       </w:r>
@@ -1330,19 +1349,109 @@
         <w:rPr>
           <w:lang w:eastAsia="nl-BE"/>
         </w:rPr>
-        <w:t xml:space="preserve">Het heeft een </w:t>
-      </w:r>
-      <w:r>
-        <w:rPr>
-          <w:lang w:eastAsia="nl-BE"/>
-        </w:rPr>
-        <w:t>heel lange geschiedenis achtergelaten</w:t>
-      </w:r>
-      <w:r>
-        <w:rPr>
-          <w:lang w:eastAsia="nl-BE"/>
-        </w:rPr>
-        <w:t>.</w:t>
+        <w:t xml:space="preserve">Soms kunnen we </w:t>
+      </w:r>
+      <w:r>
+        <w:rPr>
+          <w:lang w:eastAsia="nl-BE"/>
+        </w:rPr>
+        <w:t xml:space="preserve">er </w:t>
+      </w:r>
+      <w:r>
+        <w:rPr>
+          <w:lang w:eastAsia="nl-BE"/>
+        </w:rPr>
+        <w:t>v</w:t>
+      </w:r>
+      <w:r>
+        <w:rPr>
+          <w:lang w:eastAsia="nl-BE"/>
+        </w:rPr>
+        <w:t>ol schaamte naartoe kijken, maar 1 ding is zeker</w:t>
+      </w:r>
+      <w:r>
+        <w:rPr>
+          <w:lang w:eastAsia="nl-BE"/>
+        </w:rPr>
+        <w:t>: Het zorgde voor de realiteit waar</w:t>
+      </w:r>
+      <w:r>
+        <w:rPr>
+          <w:lang w:eastAsia="nl-BE"/>
+        </w:rPr>
+        <w:t>in</w:t>
+      </w:r>
+      <w:r>
+        <w:rPr>
+          <w:lang w:eastAsia="nl-BE"/>
+        </w:rPr>
+        <w:t xml:space="preserve"> wij nu</w:t>
+      </w:r>
+      <w:r>
+        <w:rPr>
+          <w:lang w:eastAsia="nl-BE"/>
+        </w:rPr>
+        <w:t xml:space="preserve"> leven.</w:t>
+      </w:r>
+      <w:r>
+        <w:rPr>
+          <w:lang w:eastAsia="nl-BE"/>
+        </w:rPr>
+        <w:t xml:space="preserve"> Het bracht onze waarden</w:t>
+      </w:r>
+      <w:r>
+        <w:rPr>
+          <w:lang w:eastAsia="nl-BE"/>
+        </w:rPr>
+        <w:t>, onze</w:t>
+      </w:r>
+      <w:r>
+        <w:rPr>
+          <w:lang w:eastAsia="nl-BE"/>
+        </w:rPr>
+        <w:t xml:space="preserve"> cultuur</w:t>
+      </w:r>
+      <w:r>
+        <w:rPr>
+          <w:lang w:eastAsia="nl-BE"/>
+        </w:rPr>
+        <w:t xml:space="preserve">... </w:t>
+      </w:r>
+      <w:r>
+        <w:rPr>
+          <w:lang w:eastAsia="nl-BE"/>
+        </w:rPr>
+        <w:t>en</w:t>
+      </w:r>
+      <w:r>
+        <w:rPr>
+          <w:lang w:eastAsia="nl-BE"/>
+        </w:rPr>
+        <w:t xml:space="preserve"> door onze</w:t>
+      </w:r>
+      <w:r>
+        <w:rPr>
+          <w:lang w:eastAsia="nl-BE"/>
+        </w:rPr>
+        <w:t xml:space="preserve"> fouten in het verleden</w:t>
+      </w:r>
+      <w:r>
+        <w:rPr>
+          <w:lang w:eastAsia="nl-BE"/>
+        </w:rPr>
+        <w:t xml:space="preserve">, weten we </w:t>
+      </w:r>
+      <w:r>
+        <w:rPr>
+          <w:lang w:eastAsia="nl-BE"/>
+        </w:rPr>
+        <w:t xml:space="preserve">nu </w:t>
+      </w:r>
+      <w:r>
+        <w:rPr>
+          <w:lang w:eastAsia="nl-BE"/>
+        </w:rPr>
+        <w:t>beter</w:t>
       </w:r>
       <w:r>
         <w:rPr>
@@ -1354,85 +1463,61 @@
         <w:rPr>
           <w:lang w:eastAsia="nl-BE"/>
         </w:rPr>
-        <w:t>Soms kunnen we v</w:t>
-      </w:r>
-      <w:r>
-        <w:rPr>
-          <w:lang w:eastAsia="nl-BE"/>
-        </w:rPr>
-        <w:t>ol schaamte naartoe kijken, maar 1 ding is zeker</w:t>
-      </w:r>
-      <w:r>
-        <w:rPr>
-          <w:lang w:eastAsia="nl-BE"/>
-        </w:rPr>
-        <w:t>: Het zorgde voor de realiteit waar</w:t>
-      </w:r>
-      <w:r>
-        <w:rPr>
-          <w:lang w:eastAsia="nl-BE"/>
-        </w:rPr>
-        <w:t>in</w:t>
-      </w:r>
-      <w:r>
-        <w:rPr>
-          <w:lang w:eastAsia="nl-BE"/>
-        </w:rPr>
-        <w:t xml:space="preserve"> wij nu</w:t>
-      </w:r>
-      <w:r>
-        <w:rPr>
-          <w:lang w:eastAsia="nl-BE"/>
-        </w:rPr>
-        <w:t xml:space="preserve"> leven.</w:t>
-      </w:r>
-      <w:r>
-        <w:rPr>
-          <w:lang w:eastAsia="nl-BE"/>
-        </w:rPr>
-        <w:t xml:space="preserve"> Het bracht onze waarden</w:t>
-      </w:r>
-      <w:r>
-        <w:rPr>
-          <w:lang w:eastAsia="nl-BE"/>
-        </w:rPr>
-        <w:t>, onze</w:t>
-      </w:r>
-      <w:r>
-        <w:rPr>
-          <w:lang w:eastAsia="nl-BE"/>
-        </w:rPr>
-        <w:t xml:space="preserve"> cultuur</w:t>
-      </w:r>
-      <w:r>
-        <w:rPr>
-          <w:lang w:eastAsia="nl-BE"/>
-        </w:rPr>
-        <w:t xml:space="preserve">, ... </w:t>
-      </w:r>
-      <w:r>
-        <w:rPr>
-          <w:lang w:eastAsia="nl-BE"/>
-        </w:rPr>
-        <w:t>en</w:t>
-      </w:r>
-      <w:r>
-        <w:rPr>
-          <w:lang w:eastAsia="nl-BE"/>
-        </w:rPr>
-        <w:t xml:space="preserve"> door onze</w:t>
-      </w:r>
-      <w:r>
-        <w:rPr>
-          <w:lang w:eastAsia="nl-BE"/>
-        </w:rPr>
-        <w:t xml:space="preserve"> fouten in het verleden</w:t>
-      </w:r>
-      <w:r>
-        <w:rPr>
-          <w:lang w:eastAsia="nl-BE"/>
-        </w:rPr>
-        <w:t>, weten we beter</w:t>
+        <w:t xml:space="preserve">hoe we met </w:t>
+      </w:r>
+      <w:r>
+        <w:rPr>
+          <w:lang w:eastAsia="nl-BE"/>
+        </w:rPr>
+        <w:t xml:space="preserve">elkaar moeten omgaan. </w:t>
+      </w:r>
+      <w:r>
+        <w:rPr>
+          <w:lang w:eastAsia="nl-BE"/>
+        </w:rPr>
+        <w:t xml:space="preserve">Daardoor zijn er nu meer </w:t>
+      </w:r>
+      <w:r>
+        <w:rPr>
+          <w:lang w:eastAsia="nl-BE"/>
+        </w:rPr>
+        <w:t xml:space="preserve">en meer </w:t>
+      </w:r>
+      <w:r>
+        <w:rPr>
+          <w:lang w:eastAsia="nl-BE"/>
+        </w:rPr>
+        <w:t>mensen</w:t>
+      </w:r>
+      <w:r>
+        <w:rPr>
+          <w:lang w:eastAsia="nl-BE"/>
+        </w:rPr>
+        <w:t xml:space="preserve"> die overeenkomen met elkaar</w:t>
+      </w:r>
+      <w:r>
+        <w:rPr>
+          <w:lang w:eastAsia="nl-BE"/>
+        </w:rPr>
+        <w:t xml:space="preserve">, ongeacht vanwaar ze vandaan komen. </w:t>
+      </w:r>
+      <w:r>
+        <w:rPr>
+          <w:lang w:eastAsia="nl-BE"/>
+        </w:rPr>
+        <w:t xml:space="preserve">Hierdoor zijn wij </w:t>
+      </w:r>
+      <w:r>
+        <w:rPr>
+          <w:lang w:eastAsia="nl-BE"/>
+        </w:rPr>
+        <w:t xml:space="preserve">ook </w:t>
+      </w:r>
+      <w:r>
+        <w:rPr>
+          <w:lang w:eastAsia="nl-BE"/>
+        </w:rPr>
+        <w:t>nieuwsgierig naar</w:t>
       </w:r>
       <w:r>
         <w:rPr>
@@ -1444,61 +1529,13 @@
         <w:rPr>
           <w:lang w:eastAsia="nl-BE"/>
         </w:rPr>
-        <w:t xml:space="preserve">hoe we met </w:t>
-      </w:r>
-      <w:r>
-        <w:rPr>
-          <w:lang w:eastAsia="nl-BE"/>
-        </w:rPr>
-        <w:t xml:space="preserve">elkaar moeten omgaan. </w:t>
-      </w:r>
-      <w:r>
-        <w:rPr>
-          <w:lang w:eastAsia="nl-BE"/>
-        </w:rPr>
-        <w:t xml:space="preserve">Daardoor zijn er nu meer </w:t>
-      </w:r>
-      <w:r>
-        <w:rPr>
-          <w:lang w:eastAsia="nl-BE"/>
-        </w:rPr>
-        <w:t xml:space="preserve">en meer </w:t>
-      </w:r>
-      <w:r>
-        <w:rPr>
-          <w:lang w:eastAsia="nl-BE"/>
-        </w:rPr>
-        <w:t>mensen</w:t>
-      </w:r>
-      <w:r>
-        <w:rPr>
-          <w:lang w:eastAsia="nl-BE"/>
-        </w:rPr>
-        <w:t xml:space="preserve"> die overeenkomen met elkaar</w:t>
-      </w:r>
-      <w:r>
-        <w:rPr>
-          <w:lang w:eastAsia="nl-BE"/>
-        </w:rPr>
-        <w:t xml:space="preserve">, ongeacht van waar ze vandaan komen. </w:t>
-      </w:r>
-      <w:r>
-        <w:rPr>
-          <w:lang w:eastAsia="nl-BE"/>
-        </w:rPr>
-        <w:t xml:space="preserve">Hierdoor zijn wij </w:t>
-      </w:r>
-      <w:r>
-        <w:rPr>
-          <w:lang w:eastAsia="nl-BE"/>
-        </w:rPr>
-        <w:t xml:space="preserve">ook curieus </w:t>
-      </w:r>
-      <w:r>
-        <w:rPr>
-          <w:lang w:eastAsia="nl-BE"/>
-        </w:rPr>
-        <w:t>over elkaars nationaliteiten</w:t>
+        <w:t xml:space="preserve">elkaars </w:t>
+      </w:r>
+      <w:r>
+        <w:rPr>
+          <w:lang w:eastAsia="nl-BE"/>
+        </w:rPr>
+        <w:t>afkomst</w:t>
       </w:r>
       <w:r>
         <w:rPr>
@@ -1510,13 +1547,25 @@
         <w:rPr>
           <w:lang w:eastAsia="nl-BE"/>
         </w:rPr>
-        <w:t xml:space="preserve"> van vandaag en een hele boel</w:t>
-      </w:r>
-      <w:r>
-        <w:rPr>
-          <w:lang w:eastAsia="nl-BE"/>
-        </w:rPr>
-        <w:t xml:space="preserve"> info op het internet </w:t>
+        <w:t xml:space="preserve"> van vandaag en een heleboel</w:t>
+      </w:r>
+      <w:r>
+        <w:rPr>
+          <w:lang w:eastAsia="nl-BE"/>
+        </w:rPr>
+        <w:t xml:space="preserve"> </w:t>
+      </w:r>
+      <w:r>
+        <w:rPr>
+          <w:lang w:eastAsia="nl-BE"/>
+        </w:rPr>
+        <w:t>gegevens</w:t>
+      </w:r>
+      <w:r>
+        <w:rPr>
+          <w:lang w:eastAsia="nl-BE"/>
+        </w:rPr>
+        <w:t xml:space="preserve"> op het internet </w:t>
       </w:r>
       <w:r>
         <w:rPr>
@@ -1534,7 +1583,19 @@
         <w:rPr>
           <w:lang w:eastAsia="nl-BE"/>
         </w:rPr>
-        <w:t xml:space="preserve">ooit. </w:t>
+        <w:t>ooit</w:t>
+      </w:r>
+      <w:r>
+        <w:rPr>
+          <w:lang w:eastAsia="nl-BE"/>
+        </w:rPr>
+        <w:t xml:space="preserve"> tevoren</w:t>
+      </w:r>
+      <w:r>
+        <w:rPr>
+          <w:lang w:eastAsia="nl-BE"/>
+        </w:rPr>
+        <w:t xml:space="preserve">. </w:t>
       </w:r>
       <w:r>
         <w:rPr>
@@ -1552,7 +1613,37 @@
         <w:rPr>
           <w:lang w:eastAsia="nl-BE"/>
         </w:rPr>
-        <w:t xml:space="preserve">Die info simpel </w:t>
+        <w:t xml:space="preserve">deze </w:t>
+      </w:r>
+      <w:r>
+        <w:rPr>
+          <w:lang w:eastAsia="nl-BE"/>
+        </w:rPr>
+        <w:t>info</w:t>
+      </w:r>
+      <w:r>
+        <w:rPr>
+          <w:lang w:eastAsia="nl-BE"/>
+        </w:rPr>
+        <w:t>rmatie</w:t>
+      </w:r>
+      <w:r>
+        <w:rPr>
+          <w:lang w:eastAsia="nl-BE"/>
+        </w:rPr>
+        <w:t xml:space="preserve"> </w:t>
+      </w:r>
+      <w:r>
+        <w:rPr>
+          <w:lang w:eastAsia="nl-BE"/>
+        </w:rPr>
+        <w:t>eenvoudig</w:t>
+      </w:r>
+      <w:r>
+        <w:rPr>
+          <w:lang w:eastAsia="nl-BE"/>
+        </w:rPr>
+        <w:t xml:space="preserve"> </w:t>
       </w:r>
       <w:r>
         <w:rPr>
@@ -1564,7 +1655,13 @@
         <w:rPr>
           <w:lang w:eastAsia="nl-BE"/>
         </w:rPr>
-        <w:t>1 applicatie</w:t>
+        <w:t>één</w:t>
+      </w:r>
+      <w:r>
+        <w:rPr>
+          <w:lang w:eastAsia="nl-BE"/>
+        </w:rPr>
+        <w:t xml:space="preserve"> applicatie</w:t>
       </w:r>
       <w:r>
         <w:rPr>
@@ -1576,7 +1673,19 @@
         <w:rPr>
           <w:lang w:eastAsia="nl-BE"/>
         </w:rPr>
-        <w:t>World Explorer Europe</w:t>
+        <w:t>World Explorer</w:t>
+      </w:r>
+      <w:r>
+        <w:rPr>
+          <w:lang w:eastAsia="nl-BE"/>
+        </w:rPr>
+        <w:t>:</w:t>
+      </w:r>
+      <w:r>
+        <w:rPr>
+          <w:lang w:eastAsia="nl-BE"/>
+        </w:rPr>
+        <w:t xml:space="preserve"> Europe</w:t>
       </w:r>
       <w:r>
         <w:rPr>
@@ -1643,13 +1752,31 @@
         <w:rPr>
           <w:lang w:eastAsia="nl-BE"/>
         </w:rPr>
-        <w:t xml:space="preserve"> heb Europa eerst gekozen</w:t>
-      </w:r>
-      <w:r>
-        <w:rPr>
-          <w:lang w:eastAsia="nl-BE"/>
-        </w:rPr>
-        <w:t xml:space="preserve"> omdat </w:t>
+        <w:t xml:space="preserve"> heb </w:t>
+      </w:r>
+      <w:r>
+        <w:rPr>
+          <w:lang w:eastAsia="nl-BE"/>
+        </w:rPr>
+        <w:t>me beperkt tot</w:t>
+      </w:r>
+      <w:r>
+        <w:rPr>
+          <w:lang w:eastAsia="nl-BE"/>
+        </w:rPr>
+        <w:t xml:space="preserve"> </w:t>
+      </w:r>
+      <w:r>
+        <w:rPr>
+          <w:lang w:eastAsia="nl-BE"/>
+        </w:rPr>
+        <w:t xml:space="preserve">Europa </w:t>
+      </w:r>
+      <w:r>
+        <w:rPr>
+          <w:lang w:eastAsia="nl-BE"/>
+        </w:rPr>
+        <w:t xml:space="preserve">omdat </w:t>
       </w:r>
       <w:r>
         <w:rPr>
@@ -1733,13 +1860,31 @@
         <w:rPr>
           <w:lang w:eastAsia="nl-BE"/>
         </w:rPr>
-        <w:t xml:space="preserve"> eigen database en </w:t>
-      </w:r>
-      <w:r>
-        <w:rPr>
-          <w:lang w:eastAsia="nl-BE"/>
-        </w:rPr>
-        <w:t>andere bronnen</w:t>
+        <w:t xml:space="preserve"> eigen database</w:t>
+      </w:r>
+      <w:r>
+        <w:rPr>
+          <w:lang w:eastAsia="nl-BE"/>
+        </w:rPr>
+        <w:t xml:space="preserve"> </w:t>
+      </w:r>
+      <w:r>
+        <w:rPr>
+          <w:lang w:eastAsia="nl-BE"/>
+        </w:rPr>
+        <w:t>als</w:t>
+      </w:r>
+      <w:r>
+        <w:rPr>
+          <w:lang w:eastAsia="nl-BE"/>
+        </w:rPr>
+        <w:t xml:space="preserve"> externe </w:t>
+      </w:r>
+      <w:r>
+        <w:rPr>
+          <w:lang w:eastAsia="nl-BE"/>
+        </w:rPr>
+        <w:t>API’s</w:t>
       </w:r>
       <w:r>
         <w:rPr>
@@ -1862,7 +2007,19 @@
         <w:rPr>
           <w:lang w:eastAsia="nl-BE"/>
         </w:rPr>
-        <w:t>door wikipedia of een eigen tekst</w:t>
+        <w:t xml:space="preserve">door </w:t>
+      </w:r>
+      <w:r>
+        <w:rPr>
+          <w:lang w:eastAsia="nl-BE"/>
+        </w:rPr>
+        <w:t>W</w:t>
+      </w:r>
+      <w:r>
+        <w:rPr>
+          <w:lang w:eastAsia="nl-BE"/>
+        </w:rPr>
+        <w:t>ikipedia of een eigen tekst</w:t>
       </w:r>
       <w:r>
         <w:rPr>
@@ -2052,7 +2209,19 @@
         <w:rPr>
           <w:lang w:eastAsia="nl-BE"/>
         </w:rPr>
-        <w:t xml:space="preserve"> een afspeelijst op spotify</w:t>
+        <w:t xml:space="preserve"> een afspeelijst op </w:t>
+      </w:r>
+      <w:r>
+        <w:rPr>
+          <w:lang w:eastAsia="nl-BE"/>
+        </w:rPr>
+        <w:t>S</w:t>
+      </w:r>
+      <w:r>
+        <w:rPr>
+          <w:lang w:eastAsia="nl-BE"/>
+        </w:rPr>
+        <w:t>potify</w:t>
       </w:r>
       <w:r>
         <w:rPr>
@@ -2082,7 +2251,61 @@
         <w:rPr>
           <w:lang w:eastAsia="nl-BE"/>
         </w:rPr>
-        <w:t xml:space="preserve"> foto’s van de gebruiker zelf</w:t>
+        <w:t xml:space="preserve"> foto’s</w:t>
+      </w:r>
+      <w:r>
+        <w:rPr>
+          <w:lang w:eastAsia="nl-BE"/>
+        </w:rPr>
+        <w:t xml:space="preserve"> </w:t>
+      </w:r>
+      <w:r>
+        <w:rPr>
+          <w:lang w:eastAsia="nl-BE"/>
+        </w:rPr>
+        <w:t>d</w:t>
+      </w:r>
+      <w:r>
+        <w:rPr>
+          <w:lang w:eastAsia="nl-BE"/>
+        </w:rPr>
+        <w:t>i</w:t>
+      </w:r>
+      <w:r>
+        <w:rPr>
+          <w:lang w:eastAsia="nl-BE"/>
+        </w:rPr>
+        <w:t xml:space="preserve">e </w:t>
+      </w:r>
+      <w:r>
+        <w:rPr>
+          <w:lang w:eastAsia="nl-BE"/>
+        </w:rPr>
+        <w:t xml:space="preserve">de </w:t>
+      </w:r>
+      <w:r>
+        <w:rPr>
+          <w:lang w:eastAsia="nl-BE"/>
+        </w:rPr>
+        <w:t>gebruiker zelf</w:t>
+      </w:r>
+      <w:r>
+        <w:rPr>
+          <w:lang w:eastAsia="nl-BE"/>
+        </w:rPr>
+        <w:t xml:space="preserve"> kan</w:t>
+      </w:r>
+      <w:r>
+        <w:rPr>
+          <w:lang w:eastAsia="nl-BE"/>
+        </w:rPr>
+        <w:t xml:space="preserve"> </w:t>
+      </w:r>
+      <w:r>
+        <w:rPr>
+          <w:lang w:eastAsia="nl-BE"/>
+        </w:rPr>
+        <w:t>toevoegen</w:t>
       </w:r>
       <w:r>
         <w:rPr>
@@ -2132,7 +2355,19 @@
         <w:rPr>
           <w:lang w:eastAsia="nl-BE"/>
         </w:rPr>
-        <w:t xml:space="preserve">beheert wordt </w:t>
+        <w:t>beheer</w:t>
+      </w:r>
+      <w:r>
+        <w:rPr>
+          <w:lang w:eastAsia="nl-BE"/>
+        </w:rPr>
+        <w:t>d</w:t>
+      </w:r>
+      <w:r>
+        <w:rPr>
+          <w:lang w:eastAsia="nl-BE"/>
+        </w:rPr>
+        <w:t xml:space="preserve"> wordt </w:t>
       </w:r>
       <w:r>
         <w:rPr>
@@ -2186,25 +2421,19 @@
         <w:rPr>
           <w:lang w:eastAsia="nl-BE"/>
         </w:rPr>
-        <w:t xml:space="preserve"> dan via </w:t>
-      </w:r>
-      <w:r>
-        <w:rPr>
-          <w:lang w:eastAsia="nl-BE"/>
-        </w:rPr>
-        <w:t>internet</w:t>
-      </w:r>
-      <w:r>
-        <w:rPr>
-          <w:lang w:eastAsia="nl-BE"/>
-        </w:rPr>
-        <w:t xml:space="preserve"> (application programming interface</w:t>
-      </w:r>
-      <w:r>
-        <w:rPr>
-          <w:lang w:eastAsia="nl-BE"/>
-        </w:rPr>
-        <w:t xml:space="preserve">) </w:t>
+        <w:t xml:space="preserve"> dan via</w:t>
+      </w:r>
+      <w:r>
+        <w:rPr>
+          <w:lang w:eastAsia="nl-BE"/>
+        </w:rPr>
+        <w:t xml:space="preserve"> API</w:t>
+      </w:r>
+      <w:r>
+        <w:rPr>
+          <w:lang w:eastAsia="nl-BE"/>
+        </w:rPr>
+        <w:t xml:space="preserve"> </w:t>
       </w:r>
       <w:r>
         <w:rPr>
@@ -2228,25 +2457,25 @@
         <w:rPr>
           <w:lang w:eastAsia="nl-BE"/>
         </w:rPr>
-        <w:t>Op de volgende pagina</w:t>
-      </w:r>
-      <w:r>
-        <w:rPr>
-          <w:lang w:eastAsia="nl-BE"/>
-        </w:rPr>
-        <w:t xml:space="preserve"> </w:t>
-      </w:r>
-      <w:r>
-        <w:rPr>
-          <w:lang w:eastAsia="nl-BE"/>
-        </w:rPr>
-        <w:t>ziet</w:t>
-      </w:r>
-      <w:r>
-        <w:rPr>
-          <w:lang w:eastAsia="nl-BE"/>
-        </w:rPr>
-        <w:t xml:space="preserve"> u een schema dat toont hoe het proces in elkaar zit</w:t>
+        <w:t xml:space="preserve">Op de volgende </w:t>
+      </w:r>
+      <w:r>
+        <w:rPr>
+          <w:lang w:eastAsia="nl-BE"/>
+        </w:rPr>
+        <w:t>pagina toon ik met een schema hoe dit proces in elkaar</w:t>
+      </w:r>
+      <w:r>
+        <w:rPr>
+          <w:lang w:eastAsia="nl-BE"/>
+        </w:rPr>
+        <w:t xml:space="preserve"> zit</w:t>
+      </w:r>
+      <w:r>
+        <w:rPr>
+          <w:lang w:eastAsia="nl-BE"/>
+        </w:rPr>
+        <w:t>.</w:t>
       </w:r>
     </w:p>
     <w:p>
@@ -2430,7 +2659,25 @@
         <w:rPr>
           <w:lang w:eastAsia="nl-BE"/>
         </w:rPr>
-        <w:t xml:space="preserve"> De app gaat ook de functies benutten van de laatste versie: </w:t>
+        <w:t xml:space="preserve"> </w:t>
+      </w:r>
+      <w:r>
+        <w:rPr>
+          <w:lang w:eastAsia="nl-BE"/>
+        </w:rPr>
+        <w:t xml:space="preserve">Hij </w:t>
+      </w:r>
+      <w:r>
+        <w:rPr>
+          <w:lang w:eastAsia="nl-BE"/>
+        </w:rPr>
+        <w:t xml:space="preserve">is beschikbaar voor Android en UWP. </w:t>
+      </w:r>
+      <w:r>
+        <w:rPr>
+          <w:lang w:eastAsia="nl-BE"/>
+        </w:rPr>
+        <w:t xml:space="preserve">De app gaat ook de functies benutten van de laatste versie: </w:t>
       </w:r>
       <w:hyperlink r:id="rId14" w:history="1">
         <w:r>
@@ -2481,13 +2728,49 @@
         <w:rPr>
           <w:lang w:eastAsia="nl-BE"/>
         </w:rPr>
-        <w:t>de app gebruikt heeft hij de mogelijkheid</w:t>
-      </w:r>
-      <w:r>
-        <w:rPr>
-          <w:lang w:eastAsia="nl-BE"/>
-        </w:rPr>
-        <w:t xml:space="preserve"> om land te kiezen daarvan de info te lezen.</w:t>
+        <w:t>de app gebruikt</w:t>
+      </w:r>
+      <w:r>
+        <w:rPr>
+          <w:lang w:eastAsia="nl-BE"/>
+        </w:rPr>
+        <w:t>,</w:t>
+      </w:r>
+      <w:r>
+        <w:rPr>
+          <w:lang w:eastAsia="nl-BE"/>
+        </w:rPr>
+        <w:t xml:space="preserve"> heeft hij de mogelijkheid</w:t>
+      </w:r>
+      <w:r>
+        <w:rPr>
+          <w:lang w:eastAsia="nl-BE"/>
+        </w:rPr>
+        <w:t xml:space="preserve"> om </w:t>
+      </w:r>
+      <w:r>
+        <w:rPr>
+          <w:lang w:eastAsia="nl-BE"/>
+        </w:rPr>
+        <w:t xml:space="preserve">een </w:t>
+      </w:r>
+      <w:r>
+        <w:rPr>
+          <w:lang w:eastAsia="nl-BE"/>
+        </w:rPr>
+        <w:t xml:space="preserve">land te kiezen </w:t>
+      </w:r>
+      <w:r>
+        <w:rPr>
+          <w:lang w:eastAsia="nl-BE"/>
+        </w:rPr>
+        <w:t xml:space="preserve">en </w:t>
+      </w:r>
+      <w:r>
+        <w:rPr>
+          <w:lang w:eastAsia="nl-BE"/>
+        </w:rPr>
+        <w:t>daarvan de info te lezen.</w:t>
       </w:r>
       <w:r>
         <w:rPr>
@@ -2499,7 +2782,25 @@
         <w:rPr>
           <w:lang w:eastAsia="nl-BE"/>
         </w:rPr>
-        <w:t xml:space="preserve">Hij kan ook de landen opzoeken via een zoekbalk of via een knop op de pagina </w:t>
+        <w:t>Hij kan</w:t>
+      </w:r>
+      <w:r>
+        <w:rPr>
+          <w:lang w:eastAsia="nl-BE"/>
+        </w:rPr>
+        <w:t xml:space="preserve"> </w:t>
+      </w:r>
+      <w:r>
+        <w:rPr>
+          <w:lang w:eastAsia="nl-BE"/>
+        </w:rPr>
+        <w:t xml:space="preserve">de landen opzoeken via een zoekbalk of via een knop op </w:t>
+      </w:r>
+      <w:r>
+        <w:rPr>
+          <w:lang w:eastAsia="nl-BE"/>
+        </w:rPr>
+        <w:t xml:space="preserve">de pagina </w:t>
       </w:r>
       <w:r>
         <w:rPr>
@@ -2511,7 +2812,13 @@
         <w:rPr>
           <w:lang w:eastAsia="nl-BE"/>
         </w:rPr>
-        <w:t>komen van het land waarin hij zich bevind</w:t>
+        <w:t xml:space="preserve">komen van het land waarin hij zich </w:t>
+      </w:r>
+      <w:r>
+        <w:rPr>
+          <w:lang w:eastAsia="nl-BE"/>
+        </w:rPr>
+        <w:t>op dat moment ook fysiek bevindt</w:t>
       </w:r>
       <w:r>
         <w:rPr>
@@ -2523,7 +2830,19 @@
         <w:rPr>
           <w:lang w:eastAsia="nl-BE"/>
         </w:rPr>
-        <w:t xml:space="preserve"> Het is ook mogelijk om in te loggen voor </w:t>
+        <w:t xml:space="preserve"> Het is ook mogelijk om te </w:t>
+      </w:r>
+      <w:r>
+        <w:rPr>
+          <w:lang w:eastAsia="nl-BE"/>
+        </w:rPr>
+        <w:t>registreren/in</w:t>
+      </w:r>
+      <w:r>
+        <w:rPr>
+          <w:lang w:eastAsia="nl-BE"/>
+        </w:rPr>
+        <w:t xml:space="preserve">loggen voor </w:t>
       </w:r>
       <w:r>
         <w:rPr>
@@ -2541,7 +2860,25 @@
         <w:rPr>
           <w:lang w:eastAsia="nl-BE"/>
         </w:rPr>
-        <w:t>Door de regelgeving van de GDPR kunnen deze foto’s niet gezien worden door de medewerkers zelf.</w:t>
+        <w:t xml:space="preserve">Door de regelgeving van de GDPR kunnen deze foto’s niet gezien worden door de </w:t>
+      </w:r>
+      <w:r>
+        <w:rPr>
+          <w:lang w:eastAsia="nl-BE"/>
+        </w:rPr>
+        <w:t xml:space="preserve">medewerkers </w:t>
+      </w:r>
+      <w:r>
+        <w:rPr>
+          <w:lang w:eastAsia="nl-BE"/>
+        </w:rPr>
+        <w:t>aan de applicatie</w:t>
+      </w:r>
+      <w:r>
+        <w:rPr>
+          <w:lang w:eastAsia="nl-BE"/>
+        </w:rPr>
+        <w:t>.</w:t>
       </w:r>
     </w:p>
     <w:p>
@@ -2589,13 +2926,31 @@
         <w:rPr>
           <w:lang w:eastAsia="nl-BE"/>
         </w:rPr>
-        <w:t xml:space="preserve">een smartphone hebt is het natuurlijk ook nuttig om enkele functies ervan te benutten. </w:t>
-      </w:r>
-      <w:r>
-        <w:rPr>
-          <w:lang w:eastAsia="nl-BE"/>
-        </w:rPr>
-        <w:t xml:space="preserve">1 van die functies in de Geolocation. </w:t>
+        <w:t>een smartphone hebt is het natuurlijk ook nuttig om enkele functies ervan te benutten</w:t>
+      </w:r>
+      <w:r>
+        <w:rPr>
+          <w:lang w:eastAsia="nl-BE"/>
+        </w:rPr>
+        <w:t xml:space="preserve">. Eén </w:t>
+      </w:r>
+      <w:r>
+        <w:rPr>
+          <w:lang w:eastAsia="nl-BE"/>
+        </w:rPr>
+        <w:t xml:space="preserve">van die functies </w:t>
+      </w:r>
+      <w:r>
+        <w:rPr>
+          <w:lang w:eastAsia="nl-BE"/>
+        </w:rPr>
+        <w:t>is</w:t>
+      </w:r>
+      <w:r>
+        <w:rPr>
+          <w:lang w:eastAsia="nl-BE"/>
+        </w:rPr>
+        <w:t xml:space="preserve"> de Geolocation. </w:t>
       </w:r>
       <w:r>
         <w:rPr>
@@ -2688,7 +3043,13 @@
         <w:rPr>
           <w:lang w:eastAsia="nl-BE"/>
         </w:rPr>
-        <w:t>Het Interface van de app bestaat uit de volgende</w:t>
+        <w:t>De</w:t>
+      </w:r>
+      <w:r>
+        <w:rPr>
+          <w:lang w:eastAsia="nl-BE"/>
+        </w:rPr>
+        <w:t xml:space="preserve"> Interface van de app bestaat uit de volgende</w:t>
       </w:r>
       <w:r>
         <w:rPr>
@@ -2865,13 +3226,37 @@
         <w:rPr>
           <w:lang w:eastAsia="nl-BE"/>
         </w:rPr>
-        <w:t xml:space="preserve"> om direct op de pagina van het land waarin u zich bevind </w:t>
-      </w:r>
-      <w:r>
-        <w:rPr>
-          <w:lang w:eastAsia="nl-BE"/>
-        </w:rPr>
-        <w:t>terecht te komen.</w:t>
+        <w:t xml:space="preserve"> om direct op de pagina </w:t>
+      </w:r>
+      <w:r>
+        <w:rPr>
+          <w:lang w:eastAsia="nl-BE"/>
+        </w:rPr>
+        <w:t xml:space="preserve">terecht te komen </w:t>
+      </w:r>
+      <w:r>
+        <w:rPr>
+          <w:lang w:eastAsia="nl-BE"/>
+        </w:rPr>
+        <w:t xml:space="preserve">van het land waarin </w:t>
+      </w:r>
+      <w:r>
+        <w:rPr>
+          <w:lang w:eastAsia="nl-BE"/>
+        </w:rPr>
+        <w:t>men</w:t>
+      </w:r>
+      <w:r>
+        <w:rPr>
+          <w:lang w:eastAsia="nl-BE"/>
+        </w:rPr>
+        <w:t xml:space="preserve"> zich bevind</w:t>
+      </w:r>
+      <w:r>
+        <w:rPr>
+          <w:lang w:eastAsia="nl-BE"/>
+        </w:rPr>
+        <w:t>t.</w:t>
       </w:r>
     </w:p>
     <w:p>
@@ -2886,185 +3271,112 @@
       </w:r>
     </w:p>
     <w:p>
-      <w:r>
-        <w:t>Als je op de infopagina</w:t>
+      <w:pPr>
+        <w:pStyle w:val="BoldSubtitle"/>
+      </w:pPr>
+      <w:r>
+        <w:t>De PhotoPage:</w:t>
+      </w:r>
+    </w:p>
+    <w:p>
+      <w:r>
+        <w:t>Dit is gewoon een carrouselview met enkel de header van de pagina</w:t>
+      </w:r>
+    </w:p>
+    <w:p>
+      <w:pPr>
+        <w:pStyle w:val="BoldSubtitle"/>
+      </w:pPr>
+      <w:r>
+        <w:t xml:space="preserve">De </w:t>
+      </w:r>
+      <w:r>
+        <w:t>CameraPage</w:t>
+      </w:r>
+      <w:r>
+        <w:t>:</w:t>
+      </w:r>
+    </w:p>
+    <w:p>
+      <w:r>
+        <w:lastRenderedPageBreak/>
+        <w:t>Deze pagina bevat gewoon</w:t>
+      </w:r>
+      <w:r>
+        <w:t xml:space="preserve"> een scherm </w:t>
+      </w:r>
+      <w:r>
+        <w:t xml:space="preserve">van de camera en een knop </w:t>
+      </w:r>
+      <w:r>
+        <w:t xml:space="preserve">waarmee je foto’s kan trekken. </w:t>
+      </w:r>
+      <w:r>
+        <w:t>Het is ook mogelijk om te flitsen</w:t>
+      </w:r>
+      <w:r>
+        <w:t xml:space="preserve"> en van camera te veranderen.</w:t>
+      </w:r>
+    </w:p>
+    <w:p>
+      <w:pPr>
+        <w:pStyle w:val="BoldSubtitle"/>
+      </w:pPr>
+      <w:r>
+        <w:t>De</w:t>
+      </w:r>
+      <w:r>
+        <w:t xml:space="preserve"> LoginPage</w:t>
+      </w:r>
+      <w:r>
+        <w:t>:</w:t>
+      </w:r>
+    </w:p>
+    <w:p>
+      <w:r>
+        <w:t xml:space="preserve">Dit is de pagina met een simpel inlogscherm. De gebruikers moeten </w:t>
+      </w:r>
+      <w:r>
+        <w:t>m.b.v.</w:t>
       </w:r>
       <w:r>
         <w:t xml:space="preserve"> </w:t>
       </w:r>
       <w:r>
-        <w:t xml:space="preserve">terecht komt zie </w:t>
-      </w:r>
-      <w:r>
-        <w:t xml:space="preserve">je </w:t>
-      </w:r>
-      <w:r>
-        <w:t>natuurlijk als titel de naam van het land.</w:t>
-      </w:r>
-      <w:r>
-        <w:t xml:space="preserve"> Onder de titel staat links een </w:t>
-      </w:r>
-      <w:r>
-        <w:t xml:space="preserve">afbeelding met de vlag van het </w:t>
-      </w:r>
-      <w:r>
-        <w:t xml:space="preserve">gekozen </w:t>
-      </w:r>
-      <w:r>
-        <w:t>land</w:t>
-      </w:r>
-      <w:r>
-        <w:t xml:space="preserve"> en rechts</w:t>
-      </w:r>
-      <w:r>
-        <w:t xml:space="preserve"> wat</w:t>
-      </w:r>
-      <w:r>
-        <w:t xml:space="preserve"> kleine weetjes zoals de hoofdstad, de munteenheid</w:t>
-      </w:r>
-      <w:r>
-        <w:t xml:space="preserve"> en of het lid van de </w:t>
-      </w:r>
-      <w:r>
-        <w:t>EU i</w:t>
-      </w:r>
-      <w:r>
-        <w:t>s</w:t>
-      </w:r>
-      <w:r>
-        <w:t>, een knop om</w:t>
-      </w:r>
-      <w:r>
-        <w:t xml:space="preserve"> het land </w:t>
-      </w:r>
-      <w:r>
-        <w:t>aa</w:t>
-      </w:r>
-      <w:r>
-        <w:t>n</w:t>
-      </w:r>
-      <w:r>
-        <w:t xml:space="preserve"> uw favorieten of verlanglijstje </w:t>
-      </w:r>
-      <w:r>
-        <w:t xml:space="preserve">toevoegen. Daaronder is er ook nog een </w:t>
-      </w:r>
-      <w:r>
-        <w:t>fotocollectie te zien</w:t>
-      </w:r>
-      <w:r>
-        <w:t xml:space="preserve"> met de uploadknop</w:t>
-      </w:r>
-      <w:r>
-        <w:t xml:space="preserve"> die naar de</w:t>
-      </w:r>
-      <w:r>
-        <w:t xml:space="preserve"> fotopagina gaat</w:t>
+        <w:t xml:space="preserve">hun </w:t>
+      </w:r>
+      <w:r>
+        <w:t>mailadres en paswoord</w:t>
+      </w:r>
+      <w:r>
+        <w:t xml:space="preserve"> inloggen.</w:t>
       </w:r>
       <w:r>
         <w:t>.</w:t>
       </w:r>
       <w:r>
+        <w:t xml:space="preserve"> Als de gebruiker </w:t>
+      </w:r>
+      <w:r>
+        <w:t xml:space="preserve">nog </w:t>
+      </w:r>
+      <w:r>
+        <w:t>geen account heeft</w:t>
+      </w:r>
+      <w:r>
+        <w:t>,</w:t>
+      </w:r>
+      <w:r>
+        <w:t xml:space="preserve"> moet hij onderaan het formulier op de link </w:t>
+      </w:r>
+      <w:r>
+        <w:t>klikken/tikken</w:t>
+      </w:r>
+      <w:r>
         <w:t xml:space="preserve"> </w:t>
       </w:r>
       <w:r>
-        <w:t>Dan heb je ook nog</w:t>
-      </w:r>
-      <w:r>
-        <w:t xml:space="preserve"> </w:t>
-      </w:r>
-      <w:r>
-        <w:lastRenderedPageBreak/>
-        <w:t xml:space="preserve">een beschrijving </w:t>
-      </w:r>
-      <w:r>
-        <w:t>van het land die hij van Wikipedia haalt</w:t>
-      </w:r>
-      <w:r>
-        <w:t xml:space="preserve"> en een lijst </w:t>
-      </w:r>
-      <w:r>
-        <w:t xml:space="preserve">met nummers </w:t>
-      </w:r>
-      <w:r>
-        <w:t xml:space="preserve">afkomstig uit het gekozen land </w:t>
-      </w:r>
-      <w:r>
-        <w:t xml:space="preserve">van een aspeellijst </w:t>
-      </w:r>
-      <w:r>
-        <w:t>op spotify.</w:t>
-      </w:r>
-    </w:p>
-    <w:p>
-      <w:pPr>
-        <w:pStyle w:val="BoldSubtitle"/>
-      </w:pPr>
-      <w:r>
-        <w:t xml:space="preserve">De </w:t>
-      </w:r>
-      <w:r>
-        <w:t>Ph</w:t>
-      </w:r>
-      <w:r>
-        <w:t>otoPage</w:t>
-      </w:r>
-      <w:r>
-        <w:t>:</w:t>
-      </w:r>
-    </w:p>
-    <w:p>
-      <w:r>
-        <w:t>Deze pagina bevat gewoon</w:t>
-      </w:r>
-      <w:r>
-        <w:t xml:space="preserve"> een scherm </w:t>
-      </w:r>
-      <w:r>
-        <w:t xml:space="preserve">van de camera en een knop </w:t>
-      </w:r>
-      <w:r>
-        <w:t xml:space="preserve">waarmee je foto’s kan trekken. </w:t>
-      </w:r>
-      <w:r>
-        <w:t>Het is ook mogelijk om te flitsen</w:t>
-      </w:r>
-      <w:r>
-        <w:t xml:space="preserve"> en van camera te veranderen.</w:t>
-      </w:r>
-    </w:p>
-    <w:p>
-      <w:pPr>
-        <w:pStyle w:val="BoldSubtitle"/>
-      </w:pPr>
-      <w:r>
-        <w:t>De</w:t>
-      </w:r>
-      <w:r>
-        <w:t xml:space="preserve"> LoginPage</w:t>
-      </w:r>
-      <w:r>
-        <w:t>:</w:t>
-      </w:r>
-    </w:p>
-    <w:p>
-      <w:r>
-        <w:t xml:space="preserve">Dit is de pagina met een simpel inlogscherm. De gebruikers moeten zich via </w:t>
-      </w:r>
-      <w:r>
-        <w:t xml:space="preserve">hun </w:t>
-      </w:r>
-      <w:r>
-        <w:t>mailadress inloggen</w:t>
-      </w:r>
-      <w:r>
-        <w:t xml:space="preserve"> met hun paswoord</w:t>
-      </w:r>
-      <w:r>
-        <w:t>.</w:t>
-      </w:r>
-      <w:r>
-        <w:t xml:space="preserve"> Als de gebruiker geen account heeft moet hij onderaan het formulier op de link naar de RegisterPage</w:t>
+        <w:t>naar de RegisterPage</w:t>
       </w:r>
     </w:p>
     <w:p>
@@ -3179,7 +3491,13 @@
         </w:numPr>
       </w:pPr>
       <w:r>
-        <w:t>Herhaaldwachtwoord</w:t>
+        <w:t>Herhaald</w:t>
+      </w:r>
+      <w:r>
+        <w:t xml:space="preserve"> </w:t>
+      </w:r>
+      <w:r>
+        <w:t>wachtwoord</w:t>
       </w:r>
       <w:r>
         <w:t>.</w:t>
@@ -3204,161 +3522,151 @@
           <w:bCs w:val="0"/>
         </w:rPr>
       </w:pPr>
+      <w:bookmarkStart w:id="7" w:name="_GoBack"/>
+      <w:bookmarkEnd w:id="7"/>
       <w:r>
         <w:rPr>
           <w:b w:val="0"/>
           <w:bCs w:val="0"/>
         </w:rPr>
-        <w:t xml:space="preserve">Deze pagina geeft </w:t>
+        <w:t xml:space="preserve">Tenslotte </w:t>
       </w:r>
       <w:r>
         <w:rPr>
           <w:b w:val="0"/>
           <w:bCs w:val="0"/>
         </w:rPr>
-        <w:t>een lijst weer</w:t>
+        <w:t xml:space="preserve">heb je onderaan </w:t>
       </w:r>
       <w:r>
         <w:rPr>
           <w:b w:val="0"/>
           <w:bCs w:val="0"/>
         </w:rPr>
-        <w:t xml:space="preserve"> met hun favoriete</w:t>
+        <w:t xml:space="preserve">op elke pagina </w:t>
       </w:r>
       <w:r>
         <w:rPr>
           <w:b w:val="0"/>
           <w:bCs w:val="0"/>
         </w:rPr>
-        <w:t xml:space="preserve"> landen en verlanglijst. </w:t>
+        <w:t xml:space="preserve">een </w:t>
       </w:r>
       <w:r>
         <w:rPr>
           <w:b w:val="0"/>
           <w:bCs w:val="0"/>
         </w:rPr>
-        <w:t>De gebruiker kiest welke lijst hij wil weergeven.</w:t>
+        <w:t>footer met de mogelijkheid om tussen de Main</w:t>
       </w:r>
       <w:r>
         <w:rPr>
           <w:b w:val="0"/>
           <w:bCs w:val="0"/>
         </w:rPr>
-        <w:t xml:space="preserve"> </w:t>
+        <w:t>Page</w:t>
       </w:r>
       <w:r>
         <w:rPr>
           <w:b w:val="0"/>
           <w:bCs w:val="0"/>
         </w:rPr>
-        <w:t xml:space="preserve">De lay-out is hetzelfde als </w:t>
-      </w:r>
-      <w:r>
+        <w:t xml:space="preserve"> en de LoginPage te navigeren.</w:t>
+      </w:r>
+    </w:p>
+    <w:p>
+      <w:pPr>
+        <w:pStyle w:val="BoldSubtitle"/>
         <w:rPr>
           <w:b w:val="0"/>
           <w:bCs w:val="0"/>
         </w:rPr>
-        <w:t xml:space="preserve">die op de MainPage maar rechts staat er een vuilbak. Als je erop klikt/tikt </w:t>
-      </w:r>
-      <w:r>
-        <w:rPr>
-          <w:b w:val="0"/>
-          <w:bCs w:val="0"/>
-        </w:rPr>
-        <w:t xml:space="preserve">wordt het gekozen land uit de </w:t>
-      </w:r>
-      <w:r>
-        <w:rPr>
-          <w:b w:val="0"/>
-          <w:bCs w:val="0"/>
-        </w:rPr>
-        <w:t xml:space="preserve">geselecteerde </w:t>
-      </w:r>
-      <w:r>
-        <w:rPr>
-          <w:b w:val="0"/>
-          <w:bCs w:val="0"/>
-        </w:rPr>
-        <w:t>lijst verwijderd.</w:t>
-      </w:r>
-      <w:r>
-        <w:rPr>
-          <w:b w:val="0"/>
-          <w:bCs w:val="0"/>
-        </w:rPr>
-        <w:t xml:space="preserve"> Bov</w:t>
-      </w:r>
-      <w:r>
-        <w:rPr>
-          <w:b w:val="0"/>
-          <w:bCs w:val="0"/>
-        </w:rPr>
-        <w:t>enaan vind je ook de knop om af te melden.</w:t>
-      </w:r>
-      <w:r>
-        <w:rPr>
-          <w:b w:val="0"/>
-          <w:bCs w:val="0"/>
-        </w:rPr>
-        <w:t xml:space="preserve"> Buiten dat worden de gegevens van het ingelogde profiel weergegeven en kunnen via een popup pagina de gegevens bewerkt worden.</w:t>
-      </w:r>
-    </w:p>
-    <w:p>
-      <w:pPr>
-        <w:pStyle w:val="BoldSubtitle"/>
-        <w:rPr>
-          <w:b w:val="0"/>
-          <w:bCs w:val="0"/>
-        </w:rPr>
-      </w:pPr>
-      <w:r>
-        <w:rPr>
-          <w:b w:val="0"/>
-          <w:bCs w:val="0"/>
-        </w:rPr>
-        <w:t xml:space="preserve">Tenslotte </w:t>
-      </w:r>
-      <w:r>
-        <w:rPr>
-          <w:b w:val="0"/>
-          <w:bCs w:val="0"/>
-        </w:rPr>
-        <w:t xml:space="preserve">heb je onderaan </w:t>
-      </w:r>
-      <w:r>
-        <w:rPr>
-          <w:b w:val="0"/>
-          <w:bCs w:val="0"/>
-        </w:rPr>
-        <w:t xml:space="preserve">op elke pagina </w:t>
-      </w:r>
-      <w:r>
-        <w:rPr>
-          <w:b w:val="0"/>
-          <w:bCs w:val="0"/>
-        </w:rPr>
-        <w:t xml:space="preserve">een </w:t>
-      </w:r>
-      <w:r>
-        <w:rPr>
-          <w:b w:val="0"/>
-          <w:bCs w:val="0"/>
-        </w:rPr>
-        <w:t>footer met de mogelijkheid om tussen de Main</w:t>
-      </w:r>
-      <w:r>
-        <w:rPr>
-          <w:b w:val="0"/>
-          <w:bCs w:val="0"/>
-        </w:rPr>
-        <w:t>Page</w:t>
-      </w:r>
-      <w:r>
-        <w:rPr>
-          <w:b w:val="0"/>
-          <w:bCs w:val="0"/>
-        </w:rPr>
-        <w:t xml:space="preserve"> en de LoginPage te navigeren.</w:t>
+      </w:pPr>
+    </w:p>
+    <w:p>
+      <w:pPr>
+        <w:spacing w:before="0" w:after="160"/>
+        <w:rPr>
+          <w:b/>
+          <w:bCs/>
+        </w:rPr>
+      </w:pPr>
+      <w:r>
+        <w:rPr>
+          <w:b/>
+          <w:bCs/>
+          <w:noProof/>
+        </w:rPr>
+        <w:lastRenderedPageBreak/>
+        <w:drawing>
+          <wp:inline distT="0" distB="0" distL="0" distR="0" wp14:anchorId="28C69471" wp14:editId="44FDE6A7">
+            <wp:extent cx="2446866" cy="4211990"/>
+            <wp:effectExtent l="0" t="0" r="0" b="0"/>
+            <wp:docPr id="5" name="Picture 5"/>
+            <wp:cNvGraphicFramePr>
+              <a:graphicFrameLocks xmlns:a="http://schemas.openxmlformats.org/drawingml/2006/main" noChangeAspect="1"/>
+            </wp:cNvGraphicFramePr>
+            <a:graphic xmlns:a="http://schemas.openxmlformats.org/drawingml/2006/main">
+              <a:graphicData uri="http://schemas.openxmlformats.org/drawingml/2006/picture">
+                <pic:pic xmlns:pic="http://schemas.openxmlformats.org/drawingml/2006/picture">
+                  <pic:nvPicPr>
+                    <pic:cNvPr id="0" name="Picture 2"/>
+                    <pic:cNvPicPr>
+                      <a:picLocks noChangeAspect="1" noChangeArrowheads="1"/>
+                    </pic:cNvPicPr>
+                  </pic:nvPicPr>
+                  <pic:blipFill>
+                    <a:blip r:embed="rId15" cstate="print">
+                      <a:extLst>
+                        <a:ext uri="{28A0092B-C50C-407E-A947-70E740481C1C}">
+                          <a14:useLocalDpi xmlns:a14="http://schemas.microsoft.com/office/drawing/2010/main" val="0"/>
+                        </a:ext>
+                      </a:extLst>
+                    </a:blip>
+                    <a:srcRect/>
+                    <a:stretch>
+                      <a:fillRect/>
+                    </a:stretch>
+                  </pic:blipFill>
+                  <pic:spPr bwMode="auto">
+                    <a:xfrm>
+                      <a:off x="0" y="0"/>
+                      <a:ext cx="2475093" cy="4260580"/>
+                    </a:xfrm>
+                    <a:prstGeom prst="rect">
+                      <a:avLst/>
+                    </a:prstGeom>
+                    <a:noFill/>
+                    <a:ln>
+                      <a:noFill/>
+                    </a:ln>
+                  </pic:spPr>
+                </pic:pic>
+              </a:graphicData>
+            </a:graphic>
+          </wp:inline>
+        </w:drawing>
+      </w:r>
+      <w:r>
+        <w:rPr>
+          <w:b/>
+          <w:bCs/>
+        </w:rPr>
+        <w:tab/>
+      </w:r>
+      <w:r>
+        <w:rPr>
+          <w:b/>
+          <w:bCs/>
+        </w:rPr>
+        <w:tab/>
+      </w:r>
+      <w:r>
+        <w:rPr>
+          <w:b/>
+          <w:bCs/>
+        </w:rPr>
+        <w:tab/>
       </w:r>
     </w:p>
     <w:p>
@@ -3383,12 +3691,12 @@
         <w:pStyle w:val="Heading2"/>
         <w:shd w:val="clear" w:color="auto" w:fill="323E4F" w:themeFill="text2" w:themeFillShade="BF"/>
       </w:pPr>
-      <w:bookmarkStart w:id="7" w:name="_Toc33197633"/>
+      <w:bookmarkStart w:id="8" w:name="_Toc33197633"/>
       <w:r>
         <w:lastRenderedPageBreak/>
         <w:t>De admin website</w:t>
       </w:r>
-      <w:bookmarkEnd w:id="7"/>
+      <w:bookmarkEnd w:id="8"/>
     </w:p>
     <w:p>
       <w:r>
@@ -3402,7 +3710,7 @@
       <w:r>
         <w:t xml:space="preserve">De lay-out wordt geregeld door </w:t>
       </w:r>
-      <w:hyperlink r:id="rId15" w:history="1">
+      <w:hyperlink r:id="rId16" w:history="1">
         <w:r>
           <w:rPr>
             <w:rStyle w:val="Hyperlink"/>
@@ -3434,7 +3742,7 @@
       <w:r>
         <w:t xml:space="preserve">De </w:t>
       </w:r>
-      <w:hyperlink r:id="rId16" w:history="1">
+      <w:hyperlink r:id="rId17" w:history="1">
         <w:r>
           <w:rPr>
             <w:rStyle w:val="Hyperlink"/>
@@ -3463,7 +3771,7 @@
       <w:r>
         <w:t xml:space="preserve">De </w:t>
       </w:r>
-      <w:hyperlink r:id="rId17" w:history="1">
+      <w:hyperlink r:id="rId18" w:history="1">
         <w:r>
           <w:rPr>
             <w:rStyle w:val="Hyperlink"/>
@@ -3490,7 +3798,7 @@
       <w:r>
         <w:t xml:space="preserve">Voor het programmeergedeelte gaan we ga ik </w:t>
       </w:r>
-      <w:hyperlink r:id="rId18" w:history="1">
+      <w:hyperlink r:id="rId19" w:history="1">
         <w:r>
           <w:rPr>
             <w:rStyle w:val="Hyperlink"/>
@@ -3510,14 +3818,14 @@
           <w:lang w:eastAsia="nl-BE"/>
         </w:rPr>
       </w:pPr>
-      <w:bookmarkStart w:id="8" w:name="_Toc33197634"/>
+      <w:bookmarkStart w:id="9" w:name="_Toc33197634"/>
       <w:r>
         <w:rPr>
           <w:lang w:eastAsia="nl-BE"/>
         </w:rPr>
         <w:t>De User Interface</w:t>
       </w:r>
-      <w:bookmarkEnd w:id="8"/>
+      <w:bookmarkEnd w:id="9"/>
     </w:p>
     <w:p>
       <w:pPr>
@@ -3546,14 +3854,14 @@
           <w:lang w:eastAsia="nl-BE"/>
         </w:rPr>
       </w:pPr>
-      <w:bookmarkStart w:id="9" w:name="_Toc33197635"/>
+      <w:bookmarkStart w:id="10" w:name="_Toc33197635"/>
       <w:r>
         <w:rPr>
           <w:lang w:eastAsia="nl-BE"/>
         </w:rPr>
         <w:t>Het profielbeheer</w:t>
       </w:r>
-      <w:bookmarkEnd w:id="9"/>
+      <w:bookmarkEnd w:id="10"/>
     </w:p>
     <w:p>
       <w:pPr>
@@ -3860,11 +4168,11 @@
         <w:pStyle w:val="Heading3"/>
         <w:shd w:val="clear" w:color="auto" w:fill="323E4F" w:themeFill="text2" w:themeFillShade="BF"/>
       </w:pPr>
-      <w:bookmarkStart w:id="10" w:name="_Toc33197636"/>
+      <w:bookmarkStart w:id="11" w:name="_Toc33197636"/>
       <w:r>
         <w:t>Het Databeheer</w:t>
       </w:r>
-      <w:bookmarkEnd w:id="10"/>
+      <w:bookmarkEnd w:id="11"/>
     </w:p>
     <w:p>
       <w:pPr>
@@ -4040,11 +4348,11 @@
         <w:pStyle w:val="Heading2"/>
         <w:shd w:val="clear" w:color="auto" w:fill="323E4F" w:themeFill="text2" w:themeFillShade="BF"/>
       </w:pPr>
-      <w:bookmarkStart w:id="11" w:name="_Toc33197637"/>
+      <w:bookmarkStart w:id="12" w:name="_Toc33197637"/>
       <w:r>
         <w:t>De API</w:t>
       </w:r>
-      <w:bookmarkEnd w:id="11"/>
+      <w:bookmarkEnd w:id="12"/>
     </w:p>
     <w:p>
       <w:r>
@@ -4065,7 +4373,7 @@
       <w:r>
         <w:t xml:space="preserve">De </w:t>
       </w:r>
-      <w:hyperlink r:id="rId19" w:history="1">
+      <w:hyperlink r:id="rId20" w:history="1">
         <w:r>
           <w:rPr>
             <w:rStyle w:val="Hyperlink"/>
@@ -4088,7 +4396,7 @@
       <w:r>
         <w:t xml:space="preserve">De </w:t>
       </w:r>
-      <w:hyperlink r:id="rId20" w:history="1">
+      <w:hyperlink r:id="rId21" w:history="1">
         <w:r>
           <w:rPr>
             <w:rStyle w:val="Hyperlink"/>
@@ -4111,7 +4419,7 @@
       <w:r>
         <w:t xml:space="preserve">De </w:t>
       </w:r>
-      <w:hyperlink r:id="rId21" w:history="1">
+      <w:hyperlink r:id="rId22" w:history="1">
         <w:r>
           <w:rPr>
             <w:rStyle w:val="Hyperlink"/>
@@ -4134,7 +4442,7 @@
       <w:r>
         <w:t xml:space="preserve">En de </w:t>
       </w:r>
-      <w:hyperlink r:id="rId22" w:history="1">
+      <w:hyperlink r:id="rId23" w:history="1">
         <w:r>
           <w:rPr>
             <w:rStyle w:val="Hyperlink"/>
@@ -4213,14 +4521,14 @@
         <w:pStyle w:val="Heading2"/>
         <w:shd w:val="clear" w:color="auto" w:fill="323E4F" w:themeFill="text2" w:themeFillShade="BF"/>
       </w:pPr>
-      <w:bookmarkStart w:id="12" w:name="_Toc33197638"/>
+      <w:bookmarkStart w:id="13" w:name="_Toc33197638"/>
       <w:r>
         <w:t>De gebruikte technologi</w:t>
       </w:r>
       <w:r>
         <w:t>ëen</w:t>
       </w:r>
-      <w:bookmarkEnd w:id="12"/>
+      <w:bookmarkEnd w:id="13"/>
     </w:p>
     <w:p>
       <w:r>
@@ -4277,7 +4585,7 @@
       <w:r>
         <w:t xml:space="preserve">Info: </w:t>
       </w:r>
-      <w:hyperlink r:id="rId23" w:history="1">
+      <w:hyperlink r:id="rId24" w:history="1">
         <w:r>
           <w:rPr>
             <w:rStyle w:val="Hyperlink"/>
@@ -4324,7 +4632,7 @@
       <w:r>
         <w:t xml:space="preserve"> </w:t>
       </w:r>
-      <w:hyperlink r:id="rId24" w:history="1">
+      <w:hyperlink r:id="rId25" w:history="1">
         <w:r>
           <w:rPr>
             <w:rStyle w:val="Hyperlink"/>
@@ -4398,7 +4706,7 @@
       <w:r>
         <w:t xml:space="preserve"> </w:t>
       </w:r>
-      <w:hyperlink r:id="rId25" w:history="1">
+      <w:hyperlink r:id="rId26" w:history="1">
         <w:r>
           <w:rPr>
             <w:rStyle w:val="Hyperlink"/>
@@ -4409,6 +4717,34 @@
     </w:p>
     <w:p>
       <w:pPr>
+        <w:pStyle w:val="BoldSubtitle"/>
+        <w:rPr>
+          <w:rStyle w:val="Hyperlink"/>
+          <w:color w:val="auto"/>
+          <w:u w:val="none"/>
+        </w:rPr>
+      </w:pPr>
+      <w:r>
+        <w:rPr>
+          <w:rStyle w:val="Hyperlink"/>
+          <w:color w:val="auto"/>
+          <w:u w:val="none"/>
+        </w:rPr>
+        <w:t>SyncFusion</w:t>
+      </w:r>
+    </w:p>
+    <w:p>
+      <w:pPr>
+        <w:pStyle w:val="BoldSubtitle"/>
+        <w:rPr>
+          <w:rStyle w:val="Hyperlink"/>
+          <w:color w:val="auto"/>
+          <w:u w:val="none"/>
+        </w:rPr>
+      </w:pPr>
+    </w:p>
+    <w:p>
+      <w:pPr>
         <w:pStyle w:val="Heading2"/>
         <w:shd w:val="clear" w:color="auto" w:fill="323E4F" w:themeFill="text2" w:themeFillShade="BF"/>
       </w:pPr>
@@ -4450,7 +4786,7 @@
       <w:r>
         <w:t xml:space="preserve"> </w:t>
       </w:r>
-      <w:hyperlink r:id="rId26" w:history="1">
+      <w:hyperlink r:id="rId27" w:history="1">
         <w:r>
           <w:rPr>
             <w:rStyle w:val="Hyperlink"/>
@@ -4461,8 +4797,6 @@
       <w:r>
         <w:t>.</w:t>
       </w:r>
-      <w:bookmarkStart w:id="13" w:name="_GoBack"/>
-      <w:bookmarkEnd w:id="13"/>
       <w:r>
         <w:br w:type="page"/>
       </w:r>
@@ -4555,7 +4889,7 @@
                     </pic:cNvPicPr>
                   </pic:nvPicPr>
                   <pic:blipFill>
-                    <a:blip r:embed="rId27">
+                    <a:blip r:embed="rId28">
                       <a:extLst>
                         <a:ext uri="{28A0092B-C50C-407E-A947-70E740481C1C}">
                           <a14:useLocalDpi xmlns:a14="http://schemas.microsoft.com/office/drawing/2010/main" val="0"/>
@@ -8029,7 +8363,7 @@
 </file>
 
 <file path=customXml/itemProps1.xml><?xml version="1.0" encoding="utf-8"?>
-<ds:datastoreItem xmlns:ds="http://schemas.openxmlformats.org/officeDocument/2006/customXml" ds:itemID="{76DD5EA5-B96C-4043-A5E0-53D0ECA1F7C6}">
+<ds:datastoreItem xmlns:ds="http://schemas.openxmlformats.org/officeDocument/2006/customXml" ds:itemID="{8E9D191B-BC2F-4937-A640-75AFE1116A54}">
   <ds:schemaRefs>
     <ds:schemaRef ds:uri="http://schemas.openxmlformats.org/officeDocument/2006/bibliography"/>
   </ds:schemaRefs>

</xml_diff>

<commit_message>
Add final version of EE Gaspard
</commit_message>
<xml_diff>
--- a/reports/EE Gaspard.docx
+++ b/reports/EE Gaspard.docx
@@ -13,6 +13,97 @@
       </w:pPr>
       <w:r>
         <w:rPr>
+          <w:noProof/>
+          <w:sz w:val="70"/>
+          <w:szCs w:val="70"/>
+        </w:rPr>
+        <w:drawing>
+          <wp:anchor distT="0" distB="0" distL="114300" distR="114300" simplePos="0" relativeHeight="251658240" behindDoc="0" locked="0" layoutInCell="1" allowOverlap="1" wp14:anchorId="0254AD63" wp14:editId="313A08F0">
+            <wp:simplePos x="0" y="0"/>
+            <wp:positionH relativeFrom="column">
+              <wp:posOffset>2381885</wp:posOffset>
+            </wp:positionH>
+            <wp:positionV relativeFrom="paragraph">
+              <wp:posOffset>-235585</wp:posOffset>
+            </wp:positionV>
+            <wp:extent cx="2228850" cy="1905000"/>
+            <wp:effectExtent l="0" t="0" r="0" b="0"/>
+            <wp:wrapThrough wrapText="bothSides">
+              <wp:wrapPolygon edited="0">
+                <wp:start x="14215" y="0"/>
+                <wp:lineTo x="7569" y="3456"/>
+                <wp:lineTo x="6646" y="4104"/>
+                <wp:lineTo x="4431" y="6696"/>
+                <wp:lineTo x="3508" y="10152"/>
+                <wp:lineTo x="3877" y="13824"/>
+                <wp:lineTo x="5723" y="17712"/>
+                <wp:lineTo x="9231" y="19656"/>
+                <wp:lineTo x="10154" y="20088"/>
+                <wp:lineTo x="11815" y="20088"/>
+                <wp:lineTo x="12923" y="19656"/>
+                <wp:lineTo x="16431" y="17712"/>
+                <wp:lineTo x="18277" y="13824"/>
+                <wp:lineTo x="18646" y="10368"/>
+                <wp:lineTo x="17908" y="6696"/>
+                <wp:lineTo x="15692" y="4320"/>
+                <wp:lineTo x="14585" y="3456"/>
+                <wp:lineTo x="14954" y="0"/>
+                <wp:lineTo x="14215" y="0"/>
+              </wp:wrapPolygon>
+            </wp:wrapThrough>
+            <wp:docPr id="19" name="Picture 19"/>
+            <wp:cNvGraphicFramePr>
+              <a:graphicFrameLocks xmlns:a="http://schemas.openxmlformats.org/drawingml/2006/main" noChangeAspect="1"/>
+            </wp:cNvGraphicFramePr>
+            <a:graphic xmlns:a="http://schemas.openxmlformats.org/drawingml/2006/main">
+              <a:graphicData uri="http://schemas.openxmlformats.org/drawingml/2006/picture">
+                <pic:pic xmlns:pic="http://schemas.openxmlformats.org/drawingml/2006/picture">
+                  <pic:nvPicPr>
+                    <pic:cNvPr id="0" name="Picture 15"/>
+                    <pic:cNvPicPr>
+                      <a:picLocks noChangeAspect="1" noChangeArrowheads="1"/>
+                    </pic:cNvPicPr>
+                  </pic:nvPicPr>
+                  <pic:blipFill>
+                    <a:blip r:embed="rId8">
+                      <a:extLst>
+                        <a:ext uri="{28A0092B-C50C-407E-A947-70E740481C1C}">
+                          <a14:useLocalDpi xmlns:a14="http://schemas.microsoft.com/office/drawing/2010/main" val="0"/>
+                        </a:ext>
+                      </a:extLst>
+                    </a:blip>
+                    <a:srcRect/>
+                    <a:stretch>
+                      <a:fillRect/>
+                    </a:stretch>
+                  </pic:blipFill>
+                  <pic:spPr bwMode="auto">
+                    <a:xfrm>
+                      <a:off x="0" y="0"/>
+                      <a:ext cx="2228850" cy="1905000"/>
+                    </a:xfrm>
+                    <a:prstGeom prst="rect">
+                      <a:avLst/>
+                    </a:prstGeom>
+                    <a:noFill/>
+                    <a:ln>
+                      <a:noFill/>
+                    </a:ln>
+                  </pic:spPr>
+                </pic:pic>
+              </a:graphicData>
+            </a:graphic>
+            <wp14:sizeRelH relativeFrom="page">
+              <wp14:pctWidth>0</wp14:pctWidth>
+            </wp14:sizeRelH>
+            <wp14:sizeRelV relativeFrom="page">
+              <wp14:pctHeight>0</wp14:pctHeight>
+            </wp14:sizeRelV>
+          </wp:anchor>
+        </w:drawing>
+      </w:r>
+      <w:r>
+        <w:rPr>
           <w:sz w:val="70"/>
           <w:szCs w:val="70"/>
         </w:rPr>
@@ -124,8 +215,8 @@
           <w:lang w:eastAsia="nl-BE"/>
         </w:rPr>
         <w:sectPr>
-          <w:headerReference w:type="default" r:id="rId8"/>
-          <w:footerReference w:type="default" r:id="rId9"/>
+          <w:headerReference w:type="default" r:id="rId9"/>
+          <w:footerReference w:type="default" r:id="rId10"/>
           <w:pgSz w:w="11906" w:h="16838" w:code="9"/>
           <w:pgMar w:top="1247" w:right="1247" w:bottom="1247" w:left="1814" w:header="709" w:footer="709" w:gutter="0"/>
           <w:cols w:space="708"/>
@@ -208,7 +299,7 @@
             </w:rPr>
             <w:fldChar w:fldCharType="separate"/>
           </w:r>
-          <w:hyperlink w:anchor="_Toc33197627" w:history="1">
+          <w:hyperlink w:anchor="_Toc33967113" w:history="1">
             <w:r>
               <w:rPr>
                 <w:rStyle w:val="Hyperlink"/>
@@ -254,7 +345,7 @@
                 <w:noProof/>
                 <w:webHidden/>
               </w:rPr>
-              <w:instrText xml:space="preserve"> PAGEREF _Toc33197627 \h </w:instrText>
+              <w:instrText xml:space="preserve"> PAGEREF _Toc33967113 \h </w:instrText>
             </w:r>
             <w:r>
               <w:rPr>
@@ -298,7 +389,7 @@
               <w:lang w:eastAsia="nl-BE"/>
             </w:rPr>
           </w:pPr>
-          <w:hyperlink w:anchor="_Toc33197628" w:history="1">
+          <w:hyperlink w:anchor="_Toc33967114" w:history="1">
             <w:r>
               <w:rPr>
                 <w:rStyle w:val="Hyperlink"/>
@@ -342,7 +433,7 @@
                 <w:noProof/>
                 <w:webHidden/>
               </w:rPr>
-              <w:instrText xml:space="preserve"> PAGEREF _Toc33197628 \h </w:instrText>
+              <w:instrText xml:space="preserve"> PAGEREF _Toc33967114 \h </w:instrText>
             </w:r>
             <w:r>
               <w:rPr>
@@ -386,7 +477,7 @@
               <w:lang w:eastAsia="nl-BE"/>
             </w:rPr>
           </w:pPr>
-          <w:hyperlink w:anchor="_Toc33197629" w:history="1">
+          <w:hyperlink w:anchor="_Toc33967115" w:history="1">
             <w:r>
               <w:rPr>
                 <w:rStyle w:val="Hyperlink"/>
@@ -430,7 +521,7 @@
                 <w:noProof/>
                 <w:webHidden/>
               </w:rPr>
-              <w:instrText xml:space="preserve"> PAGEREF _Toc33197629 \h </w:instrText>
+              <w:instrText xml:space="preserve"> PAGEREF _Toc33967115 \h </w:instrText>
             </w:r>
             <w:r>
               <w:rPr>
@@ -474,7 +565,7 @@
               <w:lang w:eastAsia="nl-BE"/>
             </w:rPr>
           </w:pPr>
-          <w:hyperlink w:anchor="_Toc33197630" w:history="1">
+          <w:hyperlink w:anchor="_Toc33967116" w:history="1">
             <w:r>
               <w:rPr>
                 <w:rStyle w:val="Hyperlink"/>
@@ -518,7 +609,7 @@
                 <w:noProof/>
                 <w:webHidden/>
               </w:rPr>
-              <w:instrText xml:space="preserve"> PAGEREF _Toc33197630 \h </w:instrText>
+              <w:instrText xml:space="preserve"> PAGEREF _Toc33967116 \h </w:instrText>
             </w:r>
             <w:r>
               <w:rPr>
@@ -562,7 +653,7 @@
               <w:lang w:eastAsia="nl-BE"/>
             </w:rPr>
           </w:pPr>
-          <w:hyperlink w:anchor="_Toc33197631" w:history="1">
+          <w:hyperlink w:anchor="_Toc33967117" w:history="1">
             <w:r>
               <w:rPr>
                 <w:rStyle w:val="Hyperlink"/>
@@ -606,7 +697,7 @@
                 <w:noProof/>
                 <w:webHidden/>
               </w:rPr>
-              <w:instrText xml:space="preserve"> PAGEREF _Toc33197631 \h </w:instrText>
+              <w:instrText xml:space="preserve"> PAGEREF _Toc33967117 \h </w:instrText>
             </w:r>
             <w:r>
               <w:rPr>
@@ -650,7 +741,7 @@
               <w:lang w:eastAsia="nl-BE"/>
             </w:rPr>
           </w:pPr>
-          <w:hyperlink w:anchor="_Toc33197632" w:history="1">
+          <w:hyperlink w:anchor="_Toc33967118" w:history="1">
             <w:r>
               <w:rPr>
                 <w:rStyle w:val="Hyperlink"/>
@@ -694,7 +785,7 @@
                 <w:noProof/>
                 <w:webHidden/>
               </w:rPr>
-              <w:instrText xml:space="preserve"> PAGEREF _Toc33197632 \h </w:instrText>
+              <w:instrText xml:space="preserve"> PAGEREF _Toc33967118 \h </w:instrText>
             </w:r>
             <w:r>
               <w:rPr>
@@ -738,7 +829,7 @@
               <w:lang w:eastAsia="nl-BE"/>
             </w:rPr>
           </w:pPr>
-          <w:hyperlink w:anchor="_Toc33197633" w:history="1">
+          <w:hyperlink w:anchor="_Toc33967119" w:history="1">
             <w:r>
               <w:rPr>
                 <w:rStyle w:val="Hyperlink"/>
@@ -780,7 +871,7 @@
                 <w:noProof/>
                 <w:webHidden/>
               </w:rPr>
-              <w:instrText xml:space="preserve"> PAGEREF _Toc33197633 \h </w:instrText>
+              <w:instrText xml:space="preserve"> PAGEREF _Toc33967119 \h </w:instrText>
             </w:r>
             <w:r>
               <w:rPr>
@@ -800,7 +891,7 @@
                 <w:noProof/>
                 <w:webHidden/>
               </w:rPr>
-              <w:t>7</w:t>
+              <w:t>9</w:t>
             </w:r>
             <w:r>
               <w:rPr>
@@ -824,7 +915,7 @@
               <w:lang w:eastAsia="nl-BE"/>
             </w:rPr>
           </w:pPr>
-          <w:hyperlink w:anchor="_Toc33197634" w:history="1">
+          <w:hyperlink w:anchor="_Toc33967120" w:history="1">
             <w:r>
               <w:rPr>
                 <w:rStyle w:val="Hyperlink"/>
@@ -868,7 +959,7 @@
                 <w:noProof/>
                 <w:webHidden/>
               </w:rPr>
-              <w:instrText xml:space="preserve"> PAGEREF _Toc33197634 \h </w:instrText>
+              <w:instrText xml:space="preserve"> PAGEREF _Toc33967120 \h </w:instrText>
             </w:r>
             <w:r>
               <w:rPr>
@@ -888,7 +979,7 @@
                 <w:noProof/>
                 <w:webHidden/>
               </w:rPr>
-              <w:t>7</w:t>
+              <w:t>9</w:t>
             </w:r>
             <w:r>
               <w:rPr>
@@ -912,7 +1003,7 @@
               <w:lang w:eastAsia="nl-BE"/>
             </w:rPr>
           </w:pPr>
-          <w:hyperlink w:anchor="_Toc33197635" w:history="1">
+          <w:hyperlink w:anchor="_Toc33967121" w:history="1">
             <w:r>
               <w:rPr>
                 <w:rStyle w:val="Hyperlink"/>
@@ -956,7 +1047,7 @@
                 <w:noProof/>
                 <w:webHidden/>
               </w:rPr>
-              <w:instrText xml:space="preserve"> PAGEREF _Toc33197635 \h </w:instrText>
+              <w:instrText xml:space="preserve"> PAGEREF _Toc33967121 \h </w:instrText>
             </w:r>
             <w:r>
               <w:rPr>
@@ -976,7 +1067,7 @@
                 <w:noProof/>
                 <w:webHidden/>
               </w:rPr>
-              <w:t>7</w:t>
+              <w:t>9</w:t>
             </w:r>
             <w:r>
               <w:rPr>
@@ -1000,7 +1091,7 @@
               <w:lang w:eastAsia="nl-BE"/>
             </w:rPr>
           </w:pPr>
-          <w:hyperlink w:anchor="_Toc33197636" w:history="1">
+          <w:hyperlink w:anchor="_Toc33967122" w:history="1">
             <w:r>
               <w:rPr>
                 <w:rStyle w:val="Hyperlink"/>
@@ -1042,7 +1133,7 @@
                 <w:noProof/>
                 <w:webHidden/>
               </w:rPr>
-              <w:instrText xml:space="preserve"> PAGEREF _Toc33197636 \h </w:instrText>
+              <w:instrText xml:space="preserve"> PAGEREF _Toc33967122 \h </w:instrText>
             </w:r>
             <w:r>
               <w:rPr>
@@ -1062,7 +1153,7 @@
                 <w:noProof/>
                 <w:webHidden/>
               </w:rPr>
-              <w:t>8</w:t>
+              <w:t>10</w:t>
             </w:r>
             <w:r>
               <w:rPr>
@@ -1086,7 +1177,7 @@
               <w:lang w:eastAsia="nl-BE"/>
             </w:rPr>
           </w:pPr>
-          <w:hyperlink w:anchor="_Toc33197637" w:history="1">
+          <w:hyperlink w:anchor="_Toc33967123" w:history="1">
             <w:r>
               <w:rPr>
                 <w:rStyle w:val="Hyperlink"/>
@@ -1128,7 +1219,7 @@
                 <w:noProof/>
                 <w:webHidden/>
               </w:rPr>
-              <w:instrText xml:space="preserve"> PAGEREF _Toc33197637 \h </w:instrText>
+              <w:instrText xml:space="preserve"> PAGEREF _Toc33967123 \h </w:instrText>
             </w:r>
             <w:r>
               <w:rPr>
@@ -1148,7 +1239,7 @@
                 <w:noProof/>
                 <w:webHidden/>
               </w:rPr>
-              <w:t>9</w:t>
+              <w:t>13</w:t>
             </w:r>
             <w:r>
               <w:rPr>
@@ -1172,7 +1263,7 @@
               <w:lang w:eastAsia="nl-BE"/>
             </w:rPr>
           </w:pPr>
-          <w:hyperlink w:anchor="_Toc33197638" w:history="1">
+          <w:hyperlink w:anchor="_Toc33967124" w:history="1">
             <w:r>
               <w:rPr>
                 <w:rStyle w:val="Hyperlink"/>
@@ -1193,7 +1284,7 @@
                 <w:rStyle w:val="Hyperlink"/>
                 <w:noProof/>
               </w:rPr>
-              <w:t>De gebruikte technologiëen</w:t>
+              <w:t>De gebruikte technologieën</w:t>
             </w:r>
             <w:r>
               <w:rPr>
@@ -1214,7 +1305,7 @@
                 <w:noProof/>
                 <w:webHidden/>
               </w:rPr>
-              <w:instrText xml:space="preserve"> PAGEREF _Toc33197638 \h </w:instrText>
+              <w:instrText xml:space="preserve"> PAGEREF _Toc33967124 \h </w:instrText>
             </w:r>
             <w:r>
               <w:rPr>
@@ -1234,7 +1325,179 @@
                 <w:noProof/>
                 <w:webHidden/>
               </w:rPr>
-              <w:t>10</w:t>
+              <w:t>14</w:t>
+            </w:r>
+            <w:r>
+              <w:rPr>
+                <w:noProof/>
+                <w:webHidden/>
+              </w:rPr>
+              <w:fldChar w:fldCharType="end"/>
+            </w:r>
+          </w:hyperlink>
+        </w:p>
+        <w:p>
+          <w:pPr>
+            <w:pStyle w:val="TOC2"/>
+            <w:tabs>
+              <w:tab w:val="left" w:pos="880"/>
+              <w:tab w:val="right" w:leader="dot" w:pos="9060"/>
+            </w:tabs>
+            <w:rPr>
+              <w:rFonts w:asciiTheme="minorHAnsi" w:eastAsiaTheme="minorEastAsia" w:hAnsiTheme="minorHAnsi"/>
+              <w:noProof/>
+              <w:lang w:eastAsia="nl-BE"/>
+            </w:rPr>
+          </w:pPr>
+          <w:hyperlink w:anchor="_Toc33967125" w:history="1">
+            <w:r>
+              <w:rPr>
+                <w:rStyle w:val="Hyperlink"/>
+                <w:noProof/>
+              </w:rPr>
+              <w:t>2.5</w:t>
+            </w:r>
+            <w:r>
+              <w:rPr>
+                <w:rFonts w:asciiTheme="minorHAnsi" w:eastAsiaTheme="minorEastAsia" w:hAnsiTheme="minorHAnsi"/>
+                <w:noProof/>
+                <w:lang w:eastAsia="nl-BE"/>
+              </w:rPr>
+              <w:tab/>
+            </w:r>
+            <w:r>
+              <w:rPr>
+                <w:rStyle w:val="Hyperlink"/>
+                <w:noProof/>
+              </w:rPr>
+              <w:t>Huisstijl</w:t>
+            </w:r>
+            <w:r>
+              <w:rPr>
+                <w:noProof/>
+                <w:webHidden/>
+              </w:rPr>
+              <w:tab/>
+            </w:r>
+            <w:r>
+              <w:rPr>
+                <w:noProof/>
+                <w:webHidden/>
+              </w:rPr>
+              <w:fldChar w:fldCharType="begin"/>
+            </w:r>
+            <w:r>
+              <w:rPr>
+                <w:noProof/>
+                <w:webHidden/>
+              </w:rPr>
+              <w:instrText xml:space="preserve"> PAGEREF _Toc33967125 \h </w:instrText>
+            </w:r>
+            <w:r>
+              <w:rPr>
+                <w:noProof/>
+                <w:webHidden/>
+              </w:rPr>
+            </w:r>
+            <w:r>
+              <w:rPr>
+                <w:noProof/>
+                <w:webHidden/>
+              </w:rPr>
+              <w:fldChar w:fldCharType="separate"/>
+            </w:r>
+            <w:r>
+              <w:rPr>
+                <w:noProof/>
+                <w:webHidden/>
+              </w:rPr>
+              <w:t>15</w:t>
+            </w:r>
+            <w:r>
+              <w:rPr>
+                <w:noProof/>
+                <w:webHidden/>
+              </w:rPr>
+              <w:fldChar w:fldCharType="end"/>
+            </w:r>
+          </w:hyperlink>
+        </w:p>
+        <w:p>
+          <w:pPr>
+            <w:pStyle w:val="TOC2"/>
+            <w:tabs>
+              <w:tab w:val="left" w:pos="880"/>
+              <w:tab w:val="right" w:leader="dot" w:pos="9060"/>
+            </w:tabs>
+            <w:rPr>
+              <w:rFonts w:asciiTheme="minorHAnsi" w:eastAsiaTheme="minorEastAsia" w:hAnsiTheme="minorHAnsi"/>
+              <w:noProof/>
+              <w:lang w:eastAsia="nl-BE"/>
+            </w:rPr>
+          </w:pPr>
+          <w:hyperlink w:anchor="_Toc33967126" w:history="1">
+            <w:r>
+              <w:rPr>
+                <w:rStyle w:val="Hyperlink"/>
+                <w:noProof/>
+              </w:rPr>
+              <w:t>2.6</w:t>
+            </w:r>
+            <w:r>
+              <w:rPr>
+                <w:rFonts w:asciiTheme="minorHAnsi" w:eastAsiaTheme="minorEastAsia" w:hAnsiTheme="minorHAnsi"/>
+                <w:noProof/>
+                <w:lang w:eastAsia="nl-BE"/>
+              </w:rPr>
+              <w:tab/>
+            </w:r>
+            <w:r>
+              <w:rPr>
+                <w:rStyle w:val="Hyperlink"/>
+                <w:noProof/>
+              </w:rPr>
+              <w:t>Gebruikt in dit document</w:t>
+            </w:r>
+            <w:r>
+              <w:rPr>
+                <w:noProof/>
+                <w:webHidden/>
+              </w:rPr>
+              <w:tab/>
+            </w:r>
+            <w:r>
+              <w:rPr>
+                <w:noProof/>
+                <w:webHidden/>
+              </w:rPr>
+              <w:fldChar w:fldCharType="begin"/>
+            </w:r>
+            <w:r>
+              <w:rPr>
+                <w:noProof/>
+                <w:webHidden/>
+              </w:rPr>
+              <w:instrText xml:space="preserve"> PAGEREF _Toc33967126 \h </w:instrText>
+            </w:r>
+            <w:r>
+              <w:rPr>
+                <w:noProof/>
+                <w:webHidden/>
+              </w:rPr>
+            </w:r>
+            <w:r>
+              <w:rPr>
+                <w:noProof/>
+                <w:webHidden/>
+              </w:rPr>
+              <w:fldChar w:fldCharType="separate"/>
+            </w:r>
+            <w:r>
+              <w:rPr>
+                <w:noProof/>
+                <w:webHidden/>
+              </w:rPr>
+              <w:t>16</w:t>
             </w:r>
             <w:r>
               <w:rPr>
@@ -1292,7 +1555,7 @@
           <w:lang w:val="en-US" w:eastAsia="nl-BE"/>
         </w:rPr>
       </w:pPr>
-      <w:bookmarkStart w:id="0" w:name="_Toc33197627"/>
+      <w:bookmarkStart w:id="0" w:name="_Toc33967113"/>
       <w:r>
         <w:rPr>
           <w:rFonts w:eastAsia="Times New Roman"/>
@@ -1702,7 +1965,7 @@
           <w:lang w:eastAsia="nl-BE"/>
         </w:rPr>
       </w:pPr>
-      <w:bookmarkStart w:id="1" w:name="_Toc33197628"/>
+      <w:bookmarkStart w:id="1" w:name="_Toc33967114"/>
       <w:r>
         <w:rPr>
           <w:lang w:eastAsia="nl-BE"/>
@@ -1964,7 +2227,7 @@
         </w:rPr>
         <w:t xml:space="preserve">die hij van </w:t>
       </w:r>
-      <w:hyperlink r:id="rId10" w:history="1">
+      <w:hyperlink r:id="rId11" w:history="1">
         <w:r>
           <w:rPr>
             <w:rStyle w:val="Hyperlink"/>
@@ -2135,7 +2398,7 @@
         </w:rPr>
         <w:t xml:space="preserve"> </w:t>
       </w:r>
-      <w:hyperlink r:id="rId11" w:history="1">
+      <w:hyperlink r:id="rId12" w:history="1">
         <w:r>
           <w:rPr>
             <w:rStyle w:val="Hyperlink"/>
@@ -2293,13 +2556,7 @@
         <w:rPr>
           <w:lang w:eastAsia="nl-BE"/>
         </w:rPr>
-        <w:t xml:space="preserve"> kan</w:t>
-      </w:r>
-      <w:r>
-        <w:rPr>
-          <w:lang w:eastAsia="nl-BE"/>
-        </w:rPr>
-        <w:t xml:space="preserve"> </w:t>
+        <w:t xml:space="preserve"> kan </w:t>
       </w:r>
       <w:r>
         <w:rPr>
@@ -2320,7 +2577,7 @@
           <w:lang w:eastAsia="nl-BE"/>
         </w:rPr>
         <w:sectPr>
-          <w:footerReference w:type="default" r:id="rId12"/>
+          <w:footerReference w:type="default" r:id="rId13"/>
           <w:pgSz w:w="11906" w:h="16838" w:code="9"/>
           <w:pgMar w:top="1418" w:right="1418" w:bottom="1418" w:left="1418" w:header="709" w:footer="709" w:gutter="0"/>
           <w:cols w:space="708"/>
@@ -2427,18 +2684,30 @@
         <w:rPr>
           <w:lang w:eastAsia="nl-BE"/>
         </w:rPr>
-        <w:t xml:space="preserve"> API</w:t>
-      </w:r>
-      <w:r>
-        <w:rPr>
-          <w:lang w:eastAsia="nl-BE"/>
-        </w:rPr>
         <w:t xml:space="preserve"> </w:t>
       </w:r>
       <w:r>
         <w:rPr>
           <w:lang w:eastAsia="nl-BE"/>
         </w:rPr>
+        <w:t xml:space="preserve">de </w:t>
+      </w:r>
+      <w:r>
+        <w:rPr>
+          <w:lang w:eastAsia="nl-BE"/>
+        </w:rPr>
+        <w:t>API</w:t>
+      </w:r>
+      <w:r>
+        <w:rPr>
+          <w:lang w:eastAsia="nl-BE"/>
+        </w:rPr>
+        <w:t xml:space="preserve"> </w:t>
+      </w:r>
+      <w:r>
+        <w:rPr>
+          <w:lang w:eastAsia="nl-BE"/>
+        </w:rPr>
         <w:t>n</w:t>
       </w:r>
       <w:r>
@@ -2469,13 +2738,7 @@
         <w:rPr>
           <w:lang w:eastAsia="nl-BE"/>
         </w:rPr>
-        <w:t xml:space="preserve"> zit</w:t>
-      </w:r>
-      <w:r>
-        <w:rPr>
-          <w:lang w:eastAsia="nl-BE"/>
-        </w:rPr>
-        <w:t>.</w:t>
+        <w:t xml:space="preserve"> zit.</w:t>
       </w:r>
     </w:p>
     <w:p>
@@ -2515,7 +2778,7 @@
                     </pic:cNvPicPr>
                   </pic:nvPicPr>
                   <pic:blipFill>
-                    <a:blip r:embed="rId13">
+                    <a:blip r:embed="rId14">
                       <a:extLst>
                         <a:ext uri="{28A0092B-C50C-407E-A947-70E740481C1C}">
                           <a14:useLocalDpi xmlns:a14="http://schemas.microsoft.com/office/drawing/2010/main" val="0"/>
@@ -2555,7 +2818,7 @@
           <w:lang w:eastAsia="nl-BE"/>
         </w:rPr>
       </w:pPr>
-      <w:bookmarkStart w:id="2" w:name="_Toc33197629"/>
+      <w:bookmarkStart w:id="2" w:name="_Toc33967115"/>
       <w:r>
         <w:rPr>
           <w:lang w:eastAsia="nl-BE"/>
@@ -2679,7 +2942,7 @@
         </w:rPr>
         <w:t xml:space="preserve">De app gaat ook de functies benutten van de laatste versie: </w:t>
       </w:r>
-      <w:hyperlink r:id="rId14" w:history="1">
+      <w:hyperlink r:id="rId15" w:history="1">
         <w:r>
           <w:rPr>
             <w:rStyle w:val="Hyperlink"/>
@@ -2703,7 +2966,7 @@
           <w:lang w:eastAsia="nl-BE"/>
         </w:rPr>
       </w:pPr>
-      <w:bookmarkStart w:id="3" w:name="_Toc33197630"/>
+      <w:bookmarkStart w:id="3" w:name="_Toc33967116"/>
       <w:r>
         <w:rPr>
           <w:lang w:eastAsia="nl-BE"/>
@@ -2889,7 +3152,7 @@
           <w:lang w:eastAsia="nl-BE"/>
         </w:rPr>
       </w:pPr>
-      <w:bookmarkStart w:id="4" w:name="_Toc33197631"/>
+      <w:bookmarkStart w:id="4" w:name="_Toc33967117"/>
       <w:r>
         <w:rPr>
           <w:lang w:eastAsia="nl-BE"/>
@@ -3023,7 +3286,7 @@
         </w:rPr>
       </w:pPr>
       <w:bookmarkStart w:id="5" w:name="_De_User_Interface"/>
-      <w:bookmarkStart w:id="6" w:name="_Toc33197632"/>
+      <w:bookmarkStart w:id="6" w:name="_Toc33967118"/>
       <w:bookmarkEnd w:id="5"/>
       <w:r>
         <w:rPr>
@@ -3271,10 +3534,24 @@
       </w:r>
     </w:p>
     <w:p>
+      <w:r>
+        <w:t>Bovenaan de infoPage Wordt de naam van het land weergegeven met de vlag erbij. Het eerste stuk info dat je krijgt bevat verschillende kleine weetjes over het land. Die weetjes zijn de hoofdstad, populatie en de munteenheid van het land. Daarnaast wordt er ook meegegeven of het land lid is van een regionaal blok zoals de EU.</w:t>
+      </w:r>
+    </w:p>
+    <w:p>
+      <w:pPr>
+        <w:spacing w:before="0" w:after="160"/>
+      </w:pPr>
+      <w:r>
+        <w:br w:type="page"/>
+      </w:r>
+    </w:p>
+    <w:p>
       <w:pPr>
         <w:pStyle w:val="BoldSubtitle"/>
       </w:pPr>
       <w:r>
+        <w:lastRenderedPageBreak/>
         <w:t>De PhotoPage:</w:t>
       </w:r>
     </w:p>
@@ -3299,7 +3576,6 @@
     </w:p>
     <w:p>
       <w:r>
-        <w:lastRenderedPageBreak/>
         <w:t>Deze pagina bevat gewoon</w:t>
       </w:r>
       <w:r>
@@ -3522,8 +3798,6 @@
           <w:bCs w:val="0"/>
         </w:rPr>
       </w:pPr>
-      <w:bookmarkStart w:id="7" w:name="_GoBack"/>
-      <w:bookmarkEnd w:id="7"/>
       <w:r>
         <w:rPr>
           <w:b w:val="0"/>
@@ -3574,101 +3848,847 @@
         <w:t xml:space="preserve"> en de LoginPage te navigeren.</w:t>
       </w:r>
     </w:p>
-    <w:p>
-      <w:pPr>
-        <w:pStyle w:val="BoldSubtitle"/>
-        <w:rPr>
-          <w:b w:val="0"/>
-          <w:bCs w:val="0"/>
-        </w:rPr>
-      </w:pPr>
-    </w:p>
-    <w:p>
-      <w:pPr>
-        <w:spacing w:before="0" w:after="160"/>
-        <w:rPr>
-          <w:b/>
-          <w:bCs/>
-        </w:rPr>
-      </w:pPr>
-      <w:r>
-        <w:rPr>
-          <w:b/>
-          <w:bCs/>
-          <w:noProof/>
-        </w:rPr>
-        <w:lastRenderedPageBreak/>
-        <w:drawing>
-          <wp:inline distT="0" distB="0" distL="0" distR="0" wp14:anchorId="28C69471" wp14:editId="44FDE6A7">
-            <wp:extent cx="2446866" cy="4211990"/>
-            <wp:effectExtent l="0" t="0" r="0" b="0"/>
-            <wp:docPr id="5" name="Picture 5"/>
-            <wp:cNvGraphicFramePr>
-              <a:graphicFrameLocks xmlns:a="http://schemas.openxmlformats.org/drawingml/2006/main" noChangeAspect="1"/>
-            </wp:cNvGraphicFramePr>
-            <a:graphic xmlns:a="http://schemas.openxmlformats.org/drawingml/2006/main">
-              <a:graphicData uri="http://schemas.openxmlformats.org/drawingml/2006/picture">
-                <pic:pic xmlns:pic="http://schemas.openxmlformats.org/drawingml/2006/picture">
-                  <pic:nvPicPr>
-                    <pic:cNvPr id="0" name="Picture 2"/>
-                    <pic:cNvPicPr>
-                      <a:picLocks noChangeAspect="1" noChangeArrowheads="1"/>
-                    </pic:cNvPicPr>
-                  </pic:nvPicPr>
-                  <pic:blipFill>
-                    <a:blip r:embed="rId15" cstate="print">
-                      <a:extLst>
-                        <a:ext uri="{28A0092B-C50C-407E-A947-70E740481C1C}">
-                          <a14:useLocalDpi xmlns:a14="http://schemas.microsoft.com/office/drawing/2010/main" val="0"/>
-                        </a:ext>
-                      </a:extLst>
-                    </a:blip>
-                    <a:srcRect/>
-                    <a:stretch>
-                      <a:fillRect/>
-                    </a:stretch>
-                  </pic:blipFill>
-                  <pic:spPr bwMode="auto">
-                    <a:xfrm>
-                      <a:off x="0" y="0"/>
-                      <a:ext cx="2475093" cy="4260580"/>
-                    </a:xfrm>
-                    <a:prstGeom prst="rect">
-                      <a:avLst/>
-                    </a:prstGeom>
-                    <a:noFill/>
-                    <a:ln>
-                      <a:noFill/>
-                    </a:ln>
-                  </pic:spPr>
-                </pic:pic>
-              </a:graphicData>
-            </a:graphic>
-          </wp:inline>
-        </w:drawing>
-      </w:r>
-      <w:r>
-        <w:rPr>
-          <w:b/>
-          <w:bCs/>
-        </w:rPr>
-        <w:tab/>
-      </w:r>
-      <w:r>
-        <w:rPr>
-          <w:b/>
-          <w:bCs/>
-        </w:rPr>
-        <w:tab/>
-      </w:r>
-      <w:r>
-        <w:rPr>
-          <w:b/>
-          <w:bCs/>
-        </w:rPr>
-        <w:tab/>
-      </w:r>
-    </w:p>
+    <w:tbl>
+      <w:tblPr>
+        <w:tblStyle w:val="TableGrid"/>
+        <w:tblW w:w="0" w:type="auto"/>
+        <w:tblBorders>
+          <w:top w:val="none" w:sz="0" w:space="0" w:color="auto"/>
+          <w:left w:val="none" w:sz="0" w:space="0" w:color="auto"/>
+          <w:bottom w:val="none" w:sz="0" w:space="0" w:color="auto"/>
+          <w:right w:val="none" w:sz="0" w:space="0" w:color="auto"/>
+          <w:insideH w:val="none" w:sz="0" w:space="0" w:color="auto"/>
+          <w:insideV w:val="none" w:sz="0" w:space="0" w:color="auto"/>
+        </w:tblBorders>
+        <w:tblLook w:val="04A0" w:firstRow="1" w:lastRow="0" w:firstColumn="1" w:lastColumn="0" w:noHBand="0" w:noVBand="1"/>
+      </w:tblPr>
+      <w:tblGrid>
+        <w:gridCol w:w="3576"/>
+        <w:gridCol w:w="1918"/>
+        <w:gridCol w:w="3576"/>
+      </w:tblGrid>
+      <w:tr>
+        <w:tc>
+          <w:tcPr>
+            <w:tcW w:w="3576" w:type="dxa"/>
+          </w:tcPr>
+          <w:p>
+            <w:pPr>
+              <w:spacing w:before="0" w:after="160"/>
+              <w:rPr>
+                <w:b/>
+                <w:bCs/>
+              </w:rPr>
+            </w:pPr>
+            <w:r>
+              <w:rPr>
+                <w:b/>
+                <w:bCs/>
+                <w:noProof/>
+              </w:rPr>
+              <w:lastRenderedPageBreak/>
+              <w:drawing>
+                <wp:inline distT="0" distB="0" distL="0" distR="0" wp14:anchorId="4B0F31A6" wp14:editId="14F94132">
+                  <wp:extent cx="2124981" cy="3657600"/>
+                  <wp:effectExtent l="0" t="0" r="8890" b="0"/>
+                  <wp:docPr id="7" name="Picture 7"/>
+                  <wp:cNvGraphicFramePr>
+                    <a:graphicFrameLocks xmlns:a="http://schemas.openxmlformats.org/drawingml/2006/main" noChangeAspect="1"/>
+                  </wp:cNvGraphicFramePr>
+                  <a:graphic xmlns:a="http://schemas.openxmlformats.org/drawingml/2006/main">
+                    <a:graphicData uri="http://schemas.openxmlformats.org/drawingml/2006/picture">
+                      <pic:pic xmlns:pic="http://schemas.openxmlformats.org/drawingml/2006/picture">
+                        <pic:nvPicPr>
+                          <pic:cNvPr id="0" name="Picture 3"/>
+                          <pic:cNvPicPr>
+                            <a:picLocks noChangeAspect="1" noChangeArrowheads="1"/>
+                          </pic:cNvPicPr>
+                        </pic:nvPicPr>
+                        <pic:blipFill>
+                          <a:blip r:embed="rId16" cstate="print">
+                            <a:extLst>
+                              <a:ext uri="{28A0092B-C50C-407E-A947-70E740481C1C}">
+                                <a14:useLocalDpi xmlns:a14="http://schemas.microsoft.com/office/drawing/2010/main" val="0"/>
+                              </a:ext>
+                            </a:extLst>
+                          </a:blip>
+                          <a:srcRect/>
+                          <a:stretch>
+                            <a:fillRect/>
+                          </a:stretch>
+                        </pic:blipFill>
+                        <pic:spPr bwMode="auto">
+                          <a:xfrm>
+                            <a:off x="0" y="0"/>
+                            <a:ext cx="2124981" cy="3657600"/>
+                          </a:xfrm>
+                          <a:prstGeom prst="rect">
+                            <a:avLst/>
+                          </a:prstGeom>
+                          <a:noFill/>
+                          <a:ln>
+                            <a:noFill/>
+                          </a:ln>
+                        </pic:spPr>
+                      </pic:pic>
+                    </a:graphicData>
+                  </a:graphic>
+                </wp:inline>
+              </w:drawing>
+            </w:r>
+          </w:p>
+        </w:tc>
+        <w:tc>
+          <w:tcPr>
+            <w:tcW w:w="1918" w:type="dxa"/>
+          </w:tcPr>
+          <w:p>
+            <w:pPr>
+              <w:spacing w:before="0" w:after="160"/>
+              <w:rPr>
+                <w:b/>
+                <w:bCs/>
+              </w:rPr>
+            </w:pPr>
+          </w:p>
+        </w:tc>
+        <w:tc>
+          <w:tcPr>
+            <w:tcW w:w="3576" w:type="dxa"/>
+          </w:tcPr>
+          <w:p>
+            <w:pPr>
+              <w:spacing w:before="0" w:after="160"/>
+              <w:rPr>
+                <w:b/>
+                <w:bCs/>
+              </w:rPr>
+            </w:pPr>
+            <w:r>
+              <w:rPr>
+                <w:b/>
+                <w:bCs/>
+                <w:noProof/>
+              </w:rPr>
+              <w:drawing>
+                <wp:inline distT="0" distB="0" distL="0" distR="0" wp14:anchorId="5F125029" wp14:editId="0F941519">
+                  <wp:extent cx="2124982" cy="3657600"/>
+                  <wp:effectExtent l="0" t="0" r="8890" b="0"/>
+                  <wp:docPr id="6" name="Picture 6"/>
+                  <wp:cNvGraphicFramePr>
+                    <a:graphicFrameLocks xmlns:a="http://schemas.openxmlformats.org/drawingml/2006/main" noChangeAspect="1"/>
+                  </wp:cNvGraphicFramePr>
+                  <a:graphic xmlns:a="http://schemas.openxmlformats.org/drawingml/2006/main">
+                    <a:graphicData uri="http://schemas.openxmlformats.org/drawingml/2006/picture">
+                      <pic:pic xmlns:pic="http://schemas.openxmlformats.org/drawingml/2006/picture">
+                        <pic:nvPicPr>
+                          <pic:cNvPr id="0" name="Picture 2"/>
+                          <pic:cNvPicPr>
+                            <a:picLocks noChangeAspect="1" noChangeArrowheads="1"/>
+                          </pic:cNvPicPr>
+                        </pic:nvPicPr>
+                        <pic:blipFill>
+                          <a:blip r:embed="rId17" cstate="print">
+                            <a:extLst>
+                              <a:ext uri="{28A0092B-C50C-407E-A947-70E740481C1C}">
+                                <a14:useLocalDpi xmlns:a14="http://schemas.microsoft.com/office/drawing/2010/main" val="0"/>
+                              </a:ext>
+                            </a:extLst>
+                          </a:blip>
+                          <a:srcRect/>
+                          <a:stretch>
+                            <a:fillRect/>
+                          </a:stretch>
+                        </pic:blipFill>
+                        <pic:spPr bwMode="auto">
+                          <a:xfrm>
+                            <a:off x="0" y="0"/>
+                            <a:ext cx="2124982" cy="3657600"/>
+                          </a:xfrm>
+                          <a:prstGeom prst="rect">
+                            <a:avLst/>
+                          </a:prstGeom>
+                          <a:noFill/>
+                          <a:ln>
+                            <a:noFill/>
+                          </a:ln>
+                        </pic:spPr>
+                      </pic:pic>
+                    </a:graphicData>
+                  </a:graphic>
+                </wp:inline>
+              </w:drawing>
+            </w:r>
+          </w:p>
+        </w:tc>
+      </w:tr>
+      <w:tr>
+        <w:tc>
+          <w:tcPr>
+            <w:tcW w:w="3576" w:type="dxa"/>
+          </w:tcPr>
+          <w:p>
+            <w:pPr>
+              <w:spacing w:before="0" w:after="160"/>
+              <w:jc w:val="center"/>
+              <w:rPr>
+                <w:b/>
+                <w:bCs/>
+              </w:rPr>
+            </w:pPr>
+            <w:r>
+              <w:rPr>
+                <w:b/>
+                <w:bCs/>
+              </w:rPr>
+              <w:t>De MainPage</w:t>
+            </w:r>
+          </w:p>
+        </w:tc>
+        <w:tc>
+          <w:tcPr>
+            <w:tcW w:w="1918" w:type="dxa"/>
+          </w:tcPr>
+          <w:p>
+            <w:pPr>
+              <w:spacing w:before="0" w:after="160"/>
+              <w:rPr>
+                <w:b/>
+                <w:bCs/>
+              </w:rPr>
+            </w:pPr>
+          </w:p>
+        </w:tc>
+        <w:tc>
+          <w:tcPr>
+            <w:tcW w:w="3576" w:type="dxa"/>
+          </w:tcPr>
+          <w:p>
+            <w:pPr>
+              <w:spacing w:before="0" w:after="160"/>
+              <w:jc w:val="center"/>
+              <w:rPr>
+                <w:b/>
+                <w:bCs/>
+              </w:rPr>
+            </w:pPr>
+            <w:r>
+              <w:rPr>
+                <w:b/>
+                <w:bCs/>
+              </w:rPr>
+              <w:t>De InfoPage (eerste deel)</w:t>
+            </w:r>
+          </w:p>
+        </w:tc>
+      </w:tr>
+      <w:tr>
+        <w:tc>
+          <w:tcPr>
+            <w:tcW w:w="3576" w:type="dxa"/>
+          </w:tcPr>
+          <w:p>
+            <w:pPr>
+              <w:spacing w:before="0" w:after="160"/>
+              <w:rPr>
+                <w:b/>
+                <w:bCs/>
+              </w:rPr>
+            </w:pPr>
+            <w:r>
+              <w:rPr>
+                <w:b/>
+                <w:bCs/>
+                <w:noProof/>
+              </w:rPr>
+              <w:drawing>
+                <wp:inline distT="0" distB="0" distL="0" distR="0" wp14:anchorId="364936B3" wp14:editId="37B94A9C">
+                  <wp:extent cx="2124981" cy="3657600"/>
+                  <wp:effectExtent l="0" t="0" r="8890" b="0"/>
+                  <wp:docPr id="9" name="Picture 9"/>
+                  <wp:cNvGraphicFramePr>
+                    <a:graphicFrameLocks xmlns:a="http://schemas.openxmlformats.org/drawingml/2006/main" noChangeAspect="1"/>
+                  </wp:cNvGraphicFramePr>
+                  <a:graphic xmlns:a="http://schemas.openxmlformats.org/drawingml/2006/main">
+                    <a:graphicData uri="http://schemas.openxmlformats.org/drawingml/2006/picture">
+                      <pic:pic xmlns:pic="http://schemas.openxmlformats.org/drawingml/2006/picture">
+                        <pic:nvPicPr>
+                          <pic:cNvPr id="0" name="Picture 5"/>
+                          <pic:cNvPicPr>
+                            <a:picLocks noChangeAspect="1" noChangeArrowheads="1"/>
+                          </pic:cNvPicPr>
+                        </pic:nvPicPr>
+                        <pic:blipFill>
+                          <a:blip r:embed="rId18" cstate="print">
+                            <a:extLst>
+                              <a:ext uri="{28A0092B-C50C-407E-A947-70E740481C1C}">
+                                <a14:useLocalDpi xmlns:a14="http://schemas.microsoft.com/office/drawing/2010/main" val="0"/>
+                              </a:ext>
+                            </a:extLst>
+                          </a:blip>
+                          <a:srcRect/>
+                          <a:stretch>
+                            <a:fillRect/>
+                          </a:stretch>
+                        </pic:blipFill>
+                        <pic:spPr bwMode="auto">
+                          <a:xfrm>
+                            <a:off x="0" y="0"/>
+                            <a:ext cx="2124981" cy="3657600"/>
+                          </a:xfrm>
+                          <a:prstGeom prst="rect">
+                            <a:avLst/>
+                          </a:prstGeom>
+                          <a:noFill/>
+                          <a:ln>
+                            <a:noFill/>
+                          </a:ln>
+                        </pic:spPr>
+                      </pic:pic>
+                    </a:graphicData>
+                  </a:graphic>
+                </wp:inline>
+              </w:drawing>
+            </w:r>
+          </w:p>
+        </w:tc>
+        <w:tc>
+          <w:tcPr>
+            <w:tcW w:w="1918" w:type="dxa"/>
+          </w:tcPr>
+          <w:p>
+            <w:pPr>
+              <w:spacing w:before="0" w:after="160"/>
+              <w:rPr>
+                <w:b/>
+                <w:bCs/>
+              </w:rPr>
+            </w:pPr>
+          </w:p>
+        </w:tc>
+        <w:tc>
+          <w:tcPr>
+            <w:tcW w:w="3576" w:type="dxa"/>
+          </w:tcPr>
+          <w:p>
+            <w:pPr>
+              <w:spacing w:before="0" w:after="160"/>
+              <w:rPr>
+                <w:b/>
+                <w:bCs/>
+              </w:rPr>
+            </w:pPr>
+            <w:r>
+              <w:rPr>
+                <w:noProof/>
+                <w:sz w:val="24"/>
+                <w:szCs w:val="24"/>
+                <w:lang w:eastAsia="nl-BE"/>
+              </w:rPr>
+              <w:drawing>
+                <wp:inline distT="0" distB="0" distL="0" distR="0" wp14:anchorId="6CE748D3" wp14:editId="7FE1B0F9">
+                  <wp:extent cx="2124981" cy="3657600"/>
+                  <wp:effectExtent l="0" t="0" r="8890" b="0"/>
+                  <wp:docPr id="10" name="Picture 10"/>
+                  <wp:cNvGraphicFramePr>
+                    <a:graphicFrameLocks xmlns:a="http://schemas.openxmlformats.org/drawingml/2006/main" noChangeAspect="1"/>
+                  </wp:cNvGraphicFramePr>
+                  <a:graphic xmlns:a="http://schemas.openxmlformats.org/drawingml/2006/main">
+                    <a:graphicData uri="http://schemas.openxmlformats.org/drawingml/2006/picture">
+                      <pic:pic xmlns:pic="http://schemas.openxmlformats.org/drawingml/2006/picture">
+                        <pic:nvPicPr>
+                          <pic:cNvPr id="0" name="Picture 6"/>
+                          <pic:cNvPicPr>
+                            <a:picLocks noChangeAspect="1" noChangeArrowheads="1"/>
+                          </pic:cNvPicPr>
+                        </pic:nvPicPr>
+                        <pic:blipFill>
+                          <a:blip r:embed="rId19" cstate="print">
+                            <a:extLst>
+                              <a:ext uri="{28A0092B-C50C-407E-A947-70E740481C1C}">
+                                <a14:useLocalDpi xmlns:a14="http://schemas.microsoft.com/office/drawing/2010/main" val="0"/>
+                              </a:ext>
+                            </a:extLst>
+                          </a:blip>
+                          <a:srcRect/>
+                          <a:stretch>
+                            <a:fillRect/>
+                          </a:stretch>
+                        </pic:blipFill>
+                        <pic:spPr bwMode="auto">
+                          <a:xfrm>
+                            <a:off x="0" y="0"/>
+                            <a:ext cx="2124981" cy="3657600"/>
+                          </a:xfrm>
+                          <a:prstGeom prst="rect">
+                            <a:avLst/>
+                          </a:prstGeom>
+                          <a:noFill/>
+                          <a:ln>
+                            <a:noFill/>
+                          </a:ln>
+                        </pic:spPr>
+                      </pic:pic>
+                    </a:graphicData>
+                  </a:graphic>
+                </wp:inline>
+              </w:drawing>
+            </w:r>
+          </w:p>
+        </w:tc>
+      </w:tr>
+      <w:tr>
+        <w:tc>
+          <w:tcPr>
+            <w:tcW w:w="3576" w:type="dxa"/>
+          </w:tcPr>
+          <w:p>
+            <w:pPr>
+              <w:spacing w:before="0" w:after="160"/>
+              <w:jc w:val="center"/>
+              <w:rPr>
+                <w:b/>
+                <w:bCs/>
+              </w:rPr>
+            </w:pPr>
+            <w:r>
+              <w:rPr>
+                <w:b/>
+                <w:bCs/>
+              </w:rPr>
+              <w:t>De InfoPage (tweede deel)</w:t>
+            </w:r>
+          </w:p>
+        </w:tc>
+        <w:tc>
+          <w:tcPr>
+            <w:tcW w:w="1918" w:type="dxa"/>
+          </w:tcPr>
+          <w:p>
+            <w:pPr>
+              <w:spacing w:before="0" w:after="160"/>
+              <w:rPr>
+                <w:b/>
+                <w:bCs/>
+              </w:rPr>
+            </w:pPr>
+          </w:p>
+        </w:tc>
+        <w:tc>
+          <w:tcPr>
+            <w:tcW w:w="3576" w:type="dxa"/>
+          </w:tcPr>
+          <w:p>
+            <w:pPr>
+              <w:spacing w:before="0" w:after="160"/>
+              <w:jc w:val="center"/>
+              <w:rPr>
+                <w:b/>
+                <w:bCs/>
+              </w:rPr>
+            </w:pPr>
+            <w:r>
+              <w:rPr>
+                <w:b/>
+                <w:bCs/>
+              </w:rPr>
+              <w:t>De LoginPage</w:t>
+            </w:r>
+          </w:p>
+        </w:tc>
+      </w:tr>
+    </w:tbl>
+    <w:p>
+      <w:r>
+        <w:br w:type="page"/>
+      </w:r>
+    </w:p>
+    <w:tbl>
+      <w:tblPr>
+        <w:tblStyle w:val="TableGrid"/>
+        <w:tblW w:w="0" w:type="auto"/>
+        <w:tblBorders>
+          <w:top w:val="none" w:sz="0" w:space="0" w:color="auto"/>
+          <w:left w:val="none" w:sz="0" w:space="0" w:color="auto"/>
+          <w:bottom w:val="none" w:sz="0" w:space="0" w:color="auto"/>
+          <w:right w:val="none" w:sz="0" w:space="0" w:color="auto"/>
+          <w:insideH w:val="none" w:sz="0" w:space="0" w:color="auto"/>
+          <w:insideV w:val="none" w:sz="0" w:space="0" w:color="auto"/>
+        </w:tblBorders>
+        <w:tblLook w:val="04A0" w:firstRow="1" w:lastRow="0" w:firstColumn="1" w:lastColumn="0" w:noHBand="0" w:noVBand="1"/>
+      </w:tblPr>
+      <w:tblGrid>
+        <w:gridCol w:w="3576"/>
+        <w:gridCol w:w="1918"/>
+        <w:gridCol w:w="3576"/>
+      </w:tblGrid>
+      <w:tr>
+        <w:tc>
+          <w:tcPr>
+            <w:tcW w:w="3576" w:type="dxa"/>
+          </w:tcPr>
+          <w:p>
+            <w:pPr>
+              <w:spacing w:before="0" w:after="160"/>
+              <w:rPr>
+                <w:b/>
+                <w:bCs/>
+              </w:rPr>
+            </w:pPr>
+            <w:r>
+              <w:rPr>
+                <w:b/>
+                <w:bCs/>
+                <w:noProof/>
+              </w:rPr>
+              <w:lastRenderedPageBreak/>
+              <w:drawing>
+                <wp:inline distT="0" distB="0" distL="0" distR="0" wp14:anchorId="0B984E31" wp14:editId="6CFC64F2">
+                  <wp:extent cx="2124981" cy="3657600"/>
+                  <wp:effectExtent l="0" t="0" r="8890" b="0"/>
+                  <wp:docPr id="11" name="Picture 11"/>
+                  <wp:cNvGraphicFramePr>
+                    <a:graphicFrameLocks xmlns:a="http://schemas.openxmlformats.org/drawingml/2006/main" noChangeAspect="1"/>
+                  </wp:cNvGraphicFramePr>
+                  <a:graphic xmlns:a="http://schemas.openxmlformats.org/drawingml/2006/main">
+                    <a:graphicData uri="http://schemas.openxmlformats.org/drawingml/2006/picture">
+                      <pic:pic xmlns:pic="http://schemas.openxmlformats.org/drawingml/2006/picture">
+                        <pic:nvPicPr>
+                          <pic:cNvPr id="0" name="Picture 7"/>
+                          <pic:cNvPicPr>
+                            <a:picLocks noChangeAspect="1" noChangeArrowheads="1"/>
+                          </pic:cNvPicPr>
+                        </pic:nvPicPr>
+                        <pic:blipFill>
+                          <a:blip r:embed="rId20" cstate="print">
+                            <a:extLst>
+                              <a:ext uri="{28A0092B-C50C-407E-A947-70E740481C1C}">
+                                <a14:useLocalDpi xmlns:a14="http://schemas.microsoft.com/office/drawing/2010/main" val="0"/>
+                              </a:ext>
+                            </a:extLst>
+                          </a:blip>
+                          <a:srcRect/>
+                          <a:stretch>
+                            <a:fillRect/>
+                          </a:stretch>
+                        </pic:blipFill>
+                        <pic:spPr bwMode="auto">
+                          <a:xfrm>
+                            <a:off x="0" y="0"/>
+                            <a:ext cx="2124981" cy="3657600"/>
+                          </a:xfrm>
+                          <a:prstGeom prst="rect">
+                            <a:avLst/>
+                          </a:prstGeom>
+                          <a:noFill/>
+                          <a:ln>
+                            <a:noFill/>
+                          </a:ln>
+                        </pic:spPr>
+                      </pic:pic>
+                    </a:graphicData>
+                  </a:graphic>
+                </wp:inline>
+              </w:drawing>
+            </w:r>
+          </w:p>
+        </w:tc>
+        <w:tc>
+          <w:tcPr>
+            <w:tcW w:w="1918" w:type="dxa"/>
+          </w:tcPr>
+          <w:p>
+            <w:pPr>
+              <w:spacing w:before="0" w:after="160"/>
+              <w:rPr>
+                <w:b/>
+                <w:bCs/>
+              </w:rPr>
+            </w:pPr>
+          </w:p>
+        </w:tc>
+        <w:tc>
+          <w:tcPr>
+            <w:tcW w:w="3576" w:type="dxa"/>
+          </w:tcPr>
+          <w:p>
+            <w:pPr>
+              <w:spacing w:before="0" w:after="160"/>
+              <w:rPr>
+                <w:b/>
+                <w:bCs/>
+              </w:rPr>
+            </w:pPr>
+            <w:r>
+              <w:rPr>
+                <w:b/>
+                <w:bCs/>
+                <w:noProof/>
+              </w:rPr>
+              <w:drawing>
+                <wp:inline distT="0" distB="0" distL="0" distR="0" wp14:anchorId="33029A83" wp14:editId="34703A44">
+                  <wp:extent cx="2124981" cy="3657600"/>
+                  <wp:effectExtent l="0" t="0" r="8890" b="0"/>
+                  <wp:docPr id="13" name="Picture 13"/>
+                  <wp:cNvGraphicFramePr>
+                    <a:graphicFrameLocks xmlns:a="http://schemas.openxmlformats.org/drawingml/2006/main" noChangeAspect="1"/>
+                  </wp:cNvGraphicFramePr>
+                  <a:graphic xmlns:a="http://schemas.openxmlformats.org/drawingml/2006/main">
+                    <a:graphicData uri="http://schemas.openxmlformats.org/drawingml/2006/picture">
+                      <pic:pic xmlns:pic="http://schemas.openxmlformats.org/drawingml/2006/picture">
+                        <pic:nvPicPr>
+                          <pic:cNvPr id="0" name="Picture 9"/>
+                          <pic:cNvPicPr>
+                            <a:picLocks noChangeAspect="1" noChangeArrowheads="1"/>
+                          </pic:cNvPicPr>
+                        </pic:nvPicPr>
+                        <pic:blipFill>
+                          <a:blip r:embed="rId21" cstate="print">
+                            <a:extLst>
+                              <a:ext uri="{28A0092B-C50C-407E-A947-70E740481C1C}">
+                                <a14:useLocalDpi xmlns:a14="http://schemas.microsoft.com/office/drawing/2010/main" val="0"/>
+                              </a:ext>
+                            </a:extLst>
+                          </a:blip>
+                          <a:srcRect/>
+                          <a:stretch>
+                            <a:fillRect/>
+                          </a:stretch>
+                        </pic:blipFill>
+                        <pic:spPr bwMode="auto">
+                          <a:xfrm>
+                            <a:off x="0" y="0"/>
+                            <a:ext cx="2124981" cy="3657600"/>
+                          </a:xfrm>
+                          <a:prstGeom prst="rect">
+                            <a:avLst/>
+                          </a:prstGeom>
+                          <a:noFill/>
+                          <a:ln>
+                            <a:noFill/>
+                          </a:ln>
+                        </pic:spPr>
+                      </pic:pic>
+                    </a:graphicData>
+                  </a:graphic>
+                </wp:inline>
+              </w:drawing>
+            </w:r>
+          </w:p>
+        </w:tc>
+      </w:tr>
+      <w:tr>
+        <w:tc>
+          <w:tcPr>
+            <w:tcW w:w="3576" w:type="dxa"/>
+          </w:tcPr>
+          <w:p>
+            <w:pPr>
+              <w:spacing w:before="0" w:after="160"/>
+              <w:jc w:val="center"/>
+              <w:rPr>
+                <w:b/>
+                <w:bCs/>
+              </w:rPr>
+            </w:pPr>
+            <w:r>
+              <w:rPr>
+                <w:b/>
+                <w:bCs/>
+              </w:rPr>
+              <w:t>De MyProfilePage</w:t>
+            </w:r>
+          </w:p>
+        </w:tc>
+        <w:tc>
+          <w:tcPr>
+            <w:tcW w:w="1918" w:type="dxa"/>
+          </w:tcPr>
+          <w:p>
+            <w:pPr>
+              <w:spacing w:before="0" w:after="160"/>
+              <w:rPr>
+                <w:b/>
+                <w:bCs/>
+              </w:rPr>
+            </w:pPr>
+          </w:p>
+        </w:tc>
+        <w:tc>
+          <w:tcPr>
+            <w:tcW w:w="3576" w:type="dxa"/>
+          </w:tcPr>
+          <w:p>
+            <w:pPr>
+              <w:spacing w:before="0" w:after="160"/>
+              <w:jc w:val="center"/>
+              <w:rPr>
+                <w:b/>
+                <w:bCs/>
+              </w:rPr>
+            </w:pPr>
+            <w:r>
+              <w:rPr>
+                <w:b/>
+                <w:bCs/>
+              </w:rPr>
+              <w:t>De DetailsPage</w:t>
+            </w:r>
+          </w:p>
+        </w:tc>
+      </w:tr>
+      <w:tr>
+        <w:tc>
+          <w:tcPr>
+            <w:tcW w:w="3576" w:type="dxa"/>
+          </w:tcPr>
+          <w:p>
+            <w:pPr>
+              <w:spacing w:before="0" w:after="160"/>
+              <w:rPr>
+                <w:b/>
+                <w:bCs/>
+              </w:rPr>
+            </w:pPr>
+            <w:r>
+              <w:rPr>
+                <w:b/>
+                <w:bCs/>
+                <w:noProof/>
+              </w:rPr>
+              <w:drawing>
+                <wp:inline distT="0" distB="0" distL="0" distR="0" wp14:anchorId="0D23AB68" wp14:editId="6750722E">
+                  <wp:extent cx="2124981" cy="3657600"/>
+                  <wp:effectExtent l="0" t="0" r="8890" b="0"/>
+                  <wp:docPr id="14" name="Picture 14"/>
+                  <wp:cNvGraphicFramePr>
+                    <a:graphicFrameLocks xmlns:a="http://schemas.openxmlformats.org/drawingml/2006/main" noChangeAspect="1"/>
+                  </wp:cNvGraphicFramePr>
+                  <a:graphic xmlns:a="http://schemas.openxmlformats.org/drawingml/2006/main">
+                    <a:graphicData uri="http://schemas.openxmlformats.org/drawingml/2006/picture">
+                      <pic:pic xmlns:pic="http://schemas.openxmlformats.org/drawingml/2006/picture">
+                        <pic:nvPicPr>
+                          <pic:cNvPr id="0" name="Picture 10"/>
+                          <pic:cNvPicPr>
+                            <a:picLocks noChangeAspect="1" noChangeArrowheads="1"/>
+                          </pic:cNvPicPr>
+                        </pic:nvPicPr>
+                        <pic:blipFill>
+                          <a:blip r:embed="rId22" cstate="print">
+                            <a:extLst>
+                              <a:ext uri="{28A0092B-C50C-407E-A947-70E740481C1C}">
+                                <a14:useLocalDpi xmlns:a14="http://schemas.microsoft.com/office/drawing/2010/main" val="0"/>
+                              </a:ext>
+                            </a:extLst>
+                          </a:blip>
+                          <a:srcRect/>
+                          <a:stretch>
+                            <a:fillRect/>
+                          </a:stretch>
+                        </pic:blipFill>
+                        <pic:spPr bwMode="auto">
+                          <a:xfrm>
+                            <a:off x="0" y="0"/>
+                            <a:ext cx="2124981" cy="3657600"/>
+                          </a:xfrm>
+                          <a:prstGeom prst="rect">
+                            <a:avLst/>
+                          </a:prstGeom>
+                          <a:noFill/>
+                          <a:ln>
+                            <a:noFill/>
+                          </a:ln>
+                        </pic:spPr>
+                      </pic:pic>
+                    </a:graphicData>
+                  </a:graphic>
+                </wp:inline>
+              </w:drawing>
+            </w:r>
+          </w:p>
+        </w:tc>
+        <w:tc>
+          <w:tcPr>
+            <w:tcW w:w="1918" w:type="dxa"/>
+          </w:tcPr>
+          <w:p>
+            <w:pPr>
+              <w:spacing w:before="0" w:after="160"/>
+              <w:rPr>
+                <w:b/>
+                <w:bCs/>
+              </w:rPr>
+            </w:pPr>
+          </w:p>
+        </w:tc>
+        <w:tc>
+          <w:tcPr>
+            <w:tcW w:w="3576" w:type="dxa"/>
+          </w:tcPr>
+          <w:p>
+            <w:pPr>
+              <w:spacing w:before="0" w:after="160"/>
+              <w:rPr>
+                <w:b/>
+                <w:bCs/>
+              </w:rPr>
+            </w:pPr>
+          </w:p>
+        </w:tc>
+      </w:tr>
+      <w:tr>
+        <w:tc>
+          <w:tcPr>
+            <w:tcW w:w="3576" w:type="dxa"/>
+          </w:tcPr>
+          <w:p>
+            <w:pPr>
+              <w:spacing w:before="0" w:after="160"/>
+              <w:jc w:val="center"/>
+              <w:rPr>
+                <w:b/>
+                <w:bCs/>
+              </w:rPr>
+            </w:pPr>
+            <w:r>
+              <w:rPr>
+                <w:b/>
+                <w:bCs/>
+              </w:rPr>
+              <w:t>De EditPage</w:t>
+            </w:r>
+          </w:p>
+        </w:tc>
+        <w:tc>
+          <w:tcPr>
+            <w:tcW w:w="1918" w:type="dxa"/>
+          </w:tcPr>
+          <w:p>
+            <w:pPr>
+              <w:spacing w:before="0" w:after="160"/>
+              <w:rPr>
+                <w:b/>
+                <w:bCs/>
+              </w:rPr>
+            </w:pPr>
+          </w:p>
+        </w:tc>
+        <w:tc>
+          <w:tcPr>
+            <w:tcW w:w="3576" w:type="dxa"/>
+          </w:tcPr>
+          <w:p>
+            <w:pPr>
+              <w:spacing w:before="0" w:after="160"/>
+              <w:rPr>
+                <w:b/>
+                <w:bCs/>
+              </w:rPr>
+            </w:pPr>
+          </w:p>
+        </w:tc>
+      </w:tr>
+    </w:tbl>
     <w:p>
       <w:pPr>
         <w:spacing w:before="0" w:after="160"/>
@@ -3678,39 +4698,44 @@
           <w:lang w:eastAsia="nl-BE"/>
         </w:rPr>
       </w:pPr>
-      <w:r>
-        <w:rPr>
-          <w:b/>
-          <w:bCs/>
-        </w:rPr>
-        <w:br w:type="page"/>
-      </w:r>
     </w:p>
     <w:p>
       <w:pPr>
         <w:pStyle w:val="Heading2"/>
         <w:shd w:val="clear" w:color="auto" w:fill="323E4F" w:themeFill="text2" w:themeFillShade="BF"/>
       </w:pPr>
-      <w:bookmarkStart w:id="8" w:name="_Toc33197633"/>
+      <w:bookmarkStart w:id="7" w:name="_Toc33967119"/>
       <w:r>
         <w:lastRenderedPageBreak/>
         <w:t>De admin website</w:t>
       </w:r>
-      <w:bookmarkEnd w:id="8"/>
+      <w:bookmarkEnd w:id="7"/>
     </w:p>
     <w:p>
       <w:r>
         <w:t>Voor veiligheidsredenen kan de administrator geen bewerkingen doen</w:t>
       </w:r>
       <w:r>
-        <w:t xml:space="preserve"> op de app zelf. Daarom is het dus beter om de administratie op een aparte plaats te doen. Voor deze app gebeurd dat via een website.</w:t>
-      </w:r>
-    </w:p>
-    <w:p>
-      <w:r>
-        <w:t xml:space="preserve">De lay-out wordt geregeld door </w:t>
-      </w:r>
-      <w:hyperlink r:id="rId16" w:history="1">
+        <w:t xml:space="preserve"> op de app zelf. Daarom is het dus beter om de administratie op een aparte plaats te doen. Voor deze app gebeur</w:t>
+      </w:r>
+      <w:r>
+        <w:t>t</w:t>
+      </w:r>
+      <w:r>
+        <w:t xml:space="preserve"> dat via een website.</w:t>
+      </w:r>
+    </w:p>
+    <w:p>
+      <w:r>
+        <w:t xml:space="preserve">De lay-out </w:t>
+      </w:r>
+      <w:r>
+        <w:t>zal ik ontwerpen met</w:t>
+      </w:r>
+      <w:r>
+        <w:t xml:space="preserve"> </w:t>
+      </w:r>
+      <w:hyperlink r:id="rId23" w:history="1">
         <w:r>
           <w:rPr>
             <w:rStyle w:val="Hyperlink"/>
@@ -3722,13 +4747,13 @@
         <w:t xml:space="preserve">. Een framework speciaal gemaakt voor </w:t>
       </w:r>
       <w:r>
-        <w:t>een proffesioneel</w:t>
+        <w:t>een profesioneel</w:t>
       </w:r>
       <w:r>
         <w:t xml:space="preserve"> ontwerp in CSS. Om </w:t>
       </w:r>
       <w:r>
-        <w:t>wat tijd te besparen zijn op het internet heel veel templates van voorafgemaakte pagina’s te vinden. De templates die ik koos zijn:</w:t>
+        <w:t>wat tijd te besparen zijn op het internet heel veel templates van voorgemaakte pagina’s te vinden. De templates die ik koos zijn:</w:t>
       </w:r>
     </w:p>
     <w:p>
@@ -3742,7 +4767,7 @@
       <w:r>
         <w:t xml:space="preserve">De </w:t>
       </w:r>
-      <w:hyperlink r:id="rId17" w:history="1">
+      <w:hyperlink r:id="rId24" w:history="1">
         <w:r>
           <w:rPr>
             <w:rStyle w:val="Hyperlink"/>
@@ -3771,7 +4796,7 @@
       <w:r>
         <w:t xml:space="preserve">De </w:t>
       </w:r>
-      <w:hyperlink r:id="rId18" w:history="1">
+      <w:hyperlink r:id="rId25" w:history="1">
         <w:r>
           <w:rPr>
             <w:rStyle w:val="Hyperlink"/>
@@ -3796,18 +4821,10 @@
     </w:p>
     <w:p>
       <w:r>
-        <w:t xml:space="preserve">Voor het programmeergedeelte gaan we ga ik </w:t>
-      </w:r>
-      <w:hyperlink r:id="rId19" w:history="1">
-        <w:r>
-          <w:rPr>
-            <w:rStyle w:val="Hyperlink"/>
-          </w:rPr>
-          <w:t>Vue.js</w:t>
-        </w:r>
-      </w:hyperlink>
-      <w:r>
-        <w:t xml:space="preserve"> gebruiken voor de functionaliteit van de website.</w:t>
+        <w:t>Om de functionaliteiten van de website te programmeren, zal ik gebruik maken van Vue.js</w:t>
+      </w:r>
+      <w:r>
+        <w:t>.</w:t>
       </w:r>
     </w:p>
     <w:p>
@@ -3818,14 +4835,14 @@
           <w:lang w:eastAsia="nl-BE"/>
         </w:rPr>
       </w:pPr>
-      <w:bookmarkStart w:id="9" w:name="_Toc33197634"/>
+      <w:bookmarkStart w:id="8" w:name="_Toc33967120"/>
       <w:r>
         <w:rPr>
           <w:lang w:eastAsia="nl-BE"/>
         </w:rPr>
         <w:t>De User Interface</w:t>
       </w:r>
-      <w:bookmarkEnd w:id="9"/>
+      <w:bookmarkEnd w:id="8"/>
     </w:p>
     <w:p>
       <w:pPr>
@@ -3843,7 +4860,67 @@
         <w:rPr>
           <w:lang w:eastAsia="nl-BE"/>
         </w:rPr>
-        <w:t xml:space="preserve"> Links vind u een navigatievenster om tussen de verschillende pagina’s te navigeren. De meeste pagina’s zijn voor de gegevens van de database te beheren, maar ook voor het profiel van de administratoren te beheren.</w:t>
+        <w:t xml:space="preserve"> Links </w:t>
+      </w:r>
+      <w:r>
+        <w:rPr>
+          <w:lang w:eastAsia="nl-BE"/>
+        </w:rPr>
+        <w:t>vindt</w:t>
+      </w:r>
+      <w:r>
+        <w:rPr>
+          <w:lang w:eastAsia="nl-BE"/>
+        </w:rPr>
+        <w:t xml:space="preserve"> u een navigatievenster om tussen de verschillende pagina’s te navigeren. De meeste pagina’s zijn </w:t>
+      </w:r>
+      <w:r>
+        <w:rPr>
+          <w:lang w:eastAsia="nl-BE"/>
+        </w:rPr>
+        <w:t>om</w:t>
+      </w:r>
+      <w:r>
+        <w:rPr>
+          <w:lang w:eastAsia="nl-BE"/>
+        </w:rPr>
+        <w:t xml:space="preserve"> de gegevens van de database te beheren, maar ook </w:t>
+      </w:r>
+      <w:r>
+        <w:rPr>
+          <w:lang w:eastAsia="nl-BE"/>
+        </w:rPr>
+        <w:t>om</w:t>
+      </w:r>
+      <w:r>
+        <w:rPr>
+          <w:lang w:eastAsia="nl-BE"/>
+        </w:rPr>
+        <w:t xml:space="preserve"> </w:t>
+      </w:r>
+      <w:r>
+        <w:rPr>
+          <w:lang w:eastAsia="nl-BE"/>
+        </w:rPr>
+        <w:t>de</w:t>
+      </w:r>
+      <w:r>
+        <w:rPr>
+          <w:lang w:eastAsia="nl-BE"/>
+        </w:rPr>
+        <w:t xml:space="preserve"> profiel</w:t>
+      </w:r>
+      <w:r>
+        <w:rPr>
+          <w:lang w:eastAsia="nl-BE"/>
+        </w:rPr>
+        <w:t>en</w:t>
+      </w:r>
+      <w:r>
+        <w:rPr>
+          <w:lang w:eastAsia="nl-BE"/>
+        </w:rPr>
+        <w:t xml:space="preserve"> van de administratoren te beheren.</w:t>
       </w:r>
     </w:p>
     <w:p>
@@ -3854,26 +4931,26 @@
           <w:lang w:eastAsia="nl-BE"/>
         </w:rPr>
       </w:pPr>
-      <w:bookmarkStart w:id="10" w:name="_Toc33197635"/>
+      <w:bookmarkStart w:id="9" w:name="_Toc33967121"/>
       <w:r>
         <w:rPr>
           <w:lang w:eastAsia="nl-BE"/>
         </w:rPr>
         <w:t>Het profielbeheer</w:t>
       </w:r>
-      <w:bookmarkEnd w:id="10"/>
-    </w:p>
-    <w:p>
-      <w:pPr>
-        <w:rPr>
-          <w:lang w:eastAsia="nl-BE"/>
-        </w:rPr>
-      </w:pPr>
-      <w:r>
-        <w:rPr>
-          <w:lang w:eastAsia="nl-BE"/>
-        </w:rPr>
-        <w:t xml:space="preserve">Hierbij kan de Administrator </w:t>
+      <w:bookmarkEnd w:id="9"/>
+    </w:p>
+    <w:p>
+      <w:pPr>
+        <w:rPr>
+          <w:lang w:eastAsia="nl-BE"/>
+        </w:rPr>
+      </w:pPr>
+      <w:r>
+        <w:rPr>
+          <w:lang w:eastAsia="nl-BE"/>
+        </w:rPr>
+        <w:t xml:space="preserve">Hier kan de Administrator </w:t>
       </w:r>
       <w:r>
         <w:rPr>
@@ -3885,13 +4962,103 @@
         <w:rPr>
           <w:lang w:eastAsia="nl-BE"/>
         </w:rPr>
-        <w:t xml:space="preserve"> taken doen. </w:t>
-      </w:r>
-      <w:r>
-        <w:rPr>
-          <w:lang w:eastAsia="nl-BE"/>
-        </w:rPr>
-        <w:t>Afmelden, klanten beheren, bestaande klanten van rol veranderen en eigen profiel bewerken. In het navigatievenster zal dit in de groep Accounts &amp; log out op deze volgorde worden weergegeven:</w:t>
+        <w:t xml:space="preserve"> taken</w:t>
+      </w:r>
+      <w:r>
+        <w:rPr>
+          <w:lang w:eastAsia="nl-BE"/>
+        </w:rPr>
+        <w:t xml:space="preserve"> uitvoeren</w:t>
+      </w:r>
+      <w:r>
+        <w:rPr>
+          <w:lang w:eastAsia="nl-BE"/>
+        </w:rPr>
+        <w:t>:</w:t>
+      </w:r>
+      <w:r>
+        <w:rPr>
+          <w:lang w:eastAsia="nl-BE"/>
+        </w:rPr>
+        <w:t xml:space="preserve"> </w:t>
+      </w:r>
+      <w:r>
+        <w:rPr>
+          <w:lang w:eastAsia="nl-BE"/>
+        </w:rPr>
+        <w:t xml:space="preserve">Afmelden, klanten beheren, </w:t>
+      </w:r>
+      <w:r>
+        <w:rPr>
+          <w:lang w:eastAsia="nl-BE"/>
+        </w:rPr>
+        <w:t xml:space="preserve">, de rol van bestaande klanten </w:t>
+      </w:r>
+      <w:r>
+        <w:rPr>
+          <w:lang w:eastAsia="nl-BE"/>
+        </w:rPr>
+        <w:t xml:space="preserve">en </w:t>
+      </w:r>
+      <w:r>
+        <w:rPr>
+          <w:lang w:eastAsia="nl-BE"/>
+        </w:rPr>
+        <w:t xml:space="preserve">het </w:t>
+      </w:r>
+      <w:r>
+        <w:rPr>
+          <w:lang w:eastAsia="nl-BE"/>
+        </w:rPr>
+        <w:t>eigen profiel bewerken. In het navigatievenster zal dit in de groep</w:t>
+      </w:r>
+      <w:r>
+        <w:rPr>
+          <w:lang w:eastAsia="nl-BE"/>
+        </w:rPr>
+        <w:t>en</w:t>
+      </w:r>
+      <w:r>
+        <w:rPr>
+          <w:lang w:eastAsia="nl-BE"/>
+        </w:rPr>
+        <w:t xml:space="preserve"> </w:t>
+      </w:r>
+      <w:r>
+        <w:rPr>
+          <w:lang w:eastAsia="nl-BE"/>
+        </w:rPr>
+        <w:t>‘</w:t>
+      </w:r>
+      <w:r>
+        <w:rPr>
+          <w:lang w:eastAsia="nl-BE"/>
+        </w:rPr>
+        <w:t>Accounts</w:t>
+      </w:r>
+      <w:r>
+        <w:rPr>
+          <w:lang w:eastAsia="nl-BE"/>
+        </w:rPr>
+        <w:t>’</w:t>
+      </w:r>
+      <w:r>
+        <w:rPr>
+          <w:lang w:eastAsia="nl-BE"/>
+        </w:rPr>
+        <w:t xml:space="preserve"> </w:t>
+      </w:r>
+      <w:r>
+        <w:rPr>
+          <w:lang w:eastAsia="nl-BE"/>
+        </w:rPr>
+        <w:t>en ‘Users’</w:t>
+      </w:r>
+      <w:r>
+        <w:rPr>
+          <w:lang w:eastAsia="nl-BE"/>
+        </w:rPr>
+        <w:t>op deze volgorde worden weergegeven:</w:t>
       </w:r>
     </w:p>
     <w:p>
@@ -3927,7 +5094,31 @@
         <w:rPr>
           <w:lang w:eastAsia="nl-BE"/>
         </w:rPr>
-        <w:t>Klantbeheer (voor klanten te beheren en van rol te veranderen);</w:t>
+        <w:t>Klantbeheer (</w:t>
+      </w:r>
+      <w:r>
+        <w:rPr>
+          <w:lang w:eastAsia="nl-BE"/>
+        </w:rPr>
+        <w:t>om</w:t>
+      </w:r>
+      <w:r>
+        <w:rPr>
+          <w:lang w:eastAsia="nl-BE"/>
+        </w:rPr>
+        <w:t xml:space="preserve"> klanten te beheren en </w:t>
+      </w:r>
+      <w:r>
+        <w:rPr>
+          <w:lang w:eastAsia="nl-BE"/>
+        </w:rPr>
+        <w:t>hun</w:t>
+      </w:r>
+      <w:r>
+        <w:rPr>
+          <w:lang w:eastAsia="nl-BE"/>
+        </w:rPr>
+        <w:t xml:space="preserve"> rol te veranderen);</w:t>
       </w:r>
     </w:p>
     <w:p>
@@ -3998,16 +5189,43 @@
     </w:p>
     <w:p>
       <w:r>
-        <w:t xml:space="preserve">Op deze pagina vind u bovenaan een zoekbalk met een knop rechts ervan om klanten op te zoeken. </w:t>
+        <w:t xml:space="preserve">Op deze pagina </w:t>
+      </w:r>
+      <w:r>
+        <w:t>vindt</w:t>
+      </w:r>
+      <w:r>
+        <w:t xml:space="preserve"> u bovenaan een zoekbalk rechts ervan om klanten </w:t>
+      </w:r>
+      <w:r>
+        <w:t xml:space="preserve">een knop </w:t>
+      </w:r>
+      <w:r>
+        <w:t xml:space="preserve">om klanten </w:t>
+      </w:r>
+      <w:r>
+        <w:t xml:space="preserve">op te zoeken. </w:t>
       </w:r>
       <w:r>
         <w:t>Daarnaast is er ook een knop die u naar de AddUserPage leidt. Onder beide</w:t>
       </w:r>
       <w:r>
-        <w:t xml:space="preserve"> vind u een tabel met een lijst van alle klanten </w:t>
-      </w:r>
-      <w:r>
-        <w:t>alfabetisch gesorteerd op achternaam. De tabel bestaat uit de volgende onderdelen:</w:t>
+        <w:t xml:space="preserve"> vind</w:t>
+      </w:r>
+      <w:r>
+        <w:t>t</w:t>
+      </w:r>
+      <w:r>
+        <w:t xml:space="preserve"> u een tabel met een lijst van alle klanten </w:t>
+      </w:r>
+      <w:r>
+        <w:t xml:space="preserve">alfabetisch gesorteerd op achternaam. De tabel </w:t>
+      </w:r>
+      <w:r>
+        <w:t>bevat</w:t>
+      </w:r>
+      <w:r>
+        <w:t xml:space="preserve"> de volgende onderdelen:</w:t>
       </w:r>
     </w:p>
     <w:p>
@@ -4096,7 +5314,10 @@
     </w:p>
     <w:p>
       <w:r>
-        <w:t>Dat leeg bevat de knoppen om naar de EditUserPage te gaan</w:t>
+        <w:t xml:space="preserve">Het lege vak </w:t>
+      </w:r>
+      <w:r>
+        <w:t>bevat de knop om naar de EditUserPage te gaan</w:t>
       </w:r>
       <w:r>
         <w:t xml:space="preserve"> en een knop om klanten te verwijderen.</w:t>
@@ -4112,7 +5333,22 @@
     </w:p>
     <w:p>
       <w:r>
-        <w:t xml:space="preserve">Je kan op deze pagina terecht komen via de knoppen in de ClientManagerPage(zoals hierboven beschreven staat) en via de tab Bewerkt profiel in het navigatievenster. Via deze pagina kan je alle gebruikersgegevens bewerken (zie het onderdeel RegisterPage van de </w:t>
+        <w:t xml:space="preserve">Je kan op deze pagina terecht komen via de knop in de ClientManagerPage(zoals hierboven beschreven staat) en via de tab </w:t>
+      </w:r>
+      <w:r>
+        <w:t>‘</w:t>
+      </w:r>
+      <w:r>
+        <w:t xml:space="preserve">Bewerk </w:t>
+      </w:r>
+      <w:r>
+        <w:t>gebruiker</w:t>
+      </w:r>
+      <w:r>
+        <w:t>’</w:t>
+      </w:r>
+      <w:r>
+        <w:t xml:space="preserve"> in het navigatievenster. Via deze pagina kan je alle gebruikersgegevens bewerken (zie het onderdeel RegisterPage van de </w:t>
       </w:r>
       <w:hyperlink w:anchor="_De_User_Interface" w:history="1">
         <w:r>
@@ -4168,23 +5404,29 @@
         <w:pStyle w:val="Heading3"/>
         <w:shd w:val="clear" w:color="auto" w:fill="323E4F" w:themeFill="text2" w:themeFillShade="BF"/>
       </w:pPr>
-      <w:bookmarkStart w:id="11" w:name="_Toc33197636"/>
+      <w:bookmarkStart w:id="10" w:name="_Toc33967122"/>
       <w:r>
         <w:t>Het Databeheer</w:t>
       </w:r>
-      <w:bookmarkEnd w:id="11"/>
-    </w:p>
-    <w:p>
-      <w:pPr>
-        <w:rPr>
-          <w:lang w:eastAsia="nl-BE"/>
-        </w:rPr>
-      </w:pPr>
-      <w:r>
-        <w:rPr>
-          <w:lang w:eastAsia="nl-BE"/>
-        </w:rPr>
-        <w:t xml:space="preserve">Hierbij kan de Administrator </w:t>
+      <w:bookmarkEnd w:id="10"/>
+    </w:p>
+    <w:p>
+      <w:pPr>
+        <w:rPr>
+          <w:lang w:eastAsia="nl-BE"/>
+        </w:rPr>
+      </w:pPr>
+      <w:r>
+        <w:rPr>
+          <w:lang w:eastAsia="nl-BE"/>
+        </w:rPr>
+        <w:t>Hier</w:t>
+      </w:r>
+      <w:r>
+        <w:rPr>
+          <w:lang w:eastAsia="nl-BE"/>
+        </w:rPr>
+        <w:t xml:space="preserve"> kan de Administrator </w:t>
       </w:r>
       <w:r>
         <w:rPr>
@@ -4196,7 +5438,19 @@
         <w:rPr>
           <w:lang w:eastAsia="nl-BE"/>
         </w:rPr>
-        <w:t>taken doen: landen bewerken, landen toevoegen</w:t>
+        <w:t xml:space="preserve">taken </w:t>
+      </w:r>
+      <w:r>
+        <w:rPr>
+          <w:lang w:eastAsia="nl-BE"/>
+        </w:rPr>
+        <w:t>uitvoeren</w:t>
+      </w:r>
+      <w:r>
+        <w:rPr>
+          <w:lang w:eastAsia="nl-BE"/>
+        </w:rPr>
+        <w:t>: landen bewerken, landen toevoegen</w:t>
       </w:r>
       <w:r>
         <w:rPr>
@@ -4214,7 +5468,49 @@
         <w:rPr>
           <w:lang w:eastAsia="nl-BE"/>
         </w:rPr>
-        <w:t>Countries via de tab Manage worden weergegeven</w:t>
+        <w:t>‘</w:t>
+      </w:r>
+      <w:r>
+        <w:rPr>
+          <w:lang w:eastAsia="nl-BE"/>
+        </w:rPr>
+        <w:t>Countries</w:t>
+      </w:r>
+      <w:r>
+        <w:rPr>
+          <w:lang w:eastAsia="nl-BE"/>
+        </w:rPr>
+        <w:t>’</w:t>
+      </w:r>
+      <w:r>
+        <w:rPr>
+          <w:lang w:eastAsia="nl-BE"/>
+        </w:rPr>
+        <w:t xml:space="preserve"> via de tab </w:t>
+      </w:r>
+      <w:r>
+        <w:rPr>
+          <w:lang w:eastAsia="nl-BE"/>
+        </w:rPr>
+        <w:t>‘</w:t>
+      </w:r>
+      <w:r>
+        <w:rPr>
+          <w:lang w:eastAsia="nl-BE"/>
+        </w:rPr>
+        <w:t>Manage</w:t>
+      </w:r>
+      <w:r>
+        <w:rPr>
+          <w:lang w:eastAsia="nl-BE"/>
+        </w:rPr>
+        <w:t>’</w:t>
+      </w:r>
+      <w:r>
+        <w:rPr>
+          <w:lang w:eastAsia="nl-BE"/>
+        </w:rPr>
+        <w:t xml:space="preserve"> worden weergegeven</w:t>
       </w:r>
     </w:p>
     <w:p>
@@ -4227,7 +5523,22 @@
     </w:p>
     <w:p>
       <w:r>
-        <w:t xml:space="preserve">Hierbij krijgt de administrator net dezelfde pagina als ClientManagerPage te zien, maar met andere opties/info. De zoekbalk dient deze keer om een land op te zoeken, en de knop die u op de ClientManagerPage naar de AddUserPage brengt leidt u nu naar de AddCountryPage. In de tabel wordt nu de info </w:t>
+        <w:t>Hier</w:t>
+      </w:r>
+      <w:r>
+        <w:t xml:space="preserve"> krijgt de administrator net dezelfde pagina als ClientManagerPage te zien, maar met andere opties/info. De zoekbalk dient deze keer om een land op te zoeken en de knop</w:t>
+      </w:r>
+      <w:r>
+        <w:t>,</w:t>
+      </w:r>
+      <w:r>
+        <w:t xml:space="preserve"> die u op de ClientManagerPage naar de AddUserPage </w:t>
+      </w:r>
+      <w:r>
+        <w:t>zou brengen,</w:t>
+      </w:r>
+      <w:r>
+        <w:t xml:space="preserve"> leidt u nu naar de AddCountryPage. In de tabel wordt nu de info </w:t>
       </w:r>
       <w:r>
         <w:t>van de landen (alfabetisch gesorteerd op naam) weergegeven. Dit bestaat uit de volgende onderdelen:</w:t>
@@ -4267,7 +5578,13 @@
         </w:numPr>
       </w:pPr>
       <w:r>
-        <w:t>Lid van: (De lidmaatschap van een Unie zoals bv. de EU);</w:t>
+        <w:t>Lid van: (</w:t>
+      </w:r>
+      <w:r>
+        <w:t>Het</w:t>
+      </w:r>
+      <w:r>
+        <w:t xml:space="preserve"> lidmaatschap van een Unie zoals bv. de EU);</w:t>
       </w:r>
     </w:p>
     <w:p>
@@ -4308,7 +5625,25 @@
     </w:p>
     <w:p>
       <w:r>
-        <w:t>Deze keer dient bevat het lege veld een knop om het land verwijderen en een knop die je doorverwijst naar de EditCountryPage.</w:t>
+        <w:t xml:space="preserve">Deze keer bevat het lege veld een knop om het land </w:t>
+      </w:r>
+      <w:r>
+        <w:t xml:space="preserve">te </w:t>
+      </w:r>
+      <w:r>
+        <w:t xml:space="preserve">verwijderen en een knop </w:t>
+      </w:r>
+      <w:r>
+        <w:t>om</w:t>
+      </w:r>
+      <w:r>
+        <w:t xml:space="preserve"> je </w:t>
+      </w:r>
+      <w:r>
+        <w:t>door te verwijzen</w:t>
+      </w:r>
+      <w:r>
+        <w:t xml:space="preserve"> naar de EditCountryPage.</w:t>
       </w:r>
     </w:p>
     <w:p>
@@ -4321,7 +5656,13 @@
     </w:p>
     <w:p>
       <w:r>
-        <w:t>Hierbij kan de Administrator het volgende bewerken. De link naar de spotify afspeellijst van Spotify.</w:t>
+        <w:t xml:space="preserve">Op deze pagina kan de administrator alles bewerken over het land. Net zoals de EditUserPage kom je op deze pagina terecht via </w:t>
+      </w:r>
+      <w:r>
+        <w:t>een knop</w:t>
+      </w:r>
+      <w:r>
+        <w:t xml:space="preserve"> op de CountryManagerPage.</w:t>
       </w:r>
     </w:p>
     <w:p>
@@ -4334,13 +5675,301 @@
     </w:p>
     <w:p>
       <w:r>
-        <w:t>Hierbij moet de Administrator via een formulier enkel de naam van het land ingeven en de spotify afspeellijst. Onder die velden is er ook een knop die valideert of het land bestaat in de restcountries api en of dat wikipedia een pagina over dat land heeft.</w:t>
-      </w:r>
-      <w:r>
-        <w:t xml:space="preserve"> Als dat 1 of beide niet lukken verschijnt er een bericht met de melding: De volgende diensten kunnen niet gebruikt worden: Wikipedia en .... Probeer later eens opnieuw of controleer de naam van het land. Als dat wel lukt komt de gebruiker op de CountryManagerPage</w:t>
-      </w:r>
-      <w:r>
-        <w:t xml:space="preserve"> terecht met een bericht bovenaan dat het land successvol toegevoegd is.</w:t>
+        <w:t>Hier</w:t>
+      </w:r>
+      <w:r>
+        <w:t xml:space="preserve"> moet de Administrator via een formulier de </w:t>
+      </w:r>
+      <w:r>
+        <w:t>informatie</w:t>
+      </w:r>
+      <w:r>
+        <w:t xml:space="preserve"> van het land ingeven</w:t>
+      </w:r>
+      <w:r>
+        <w:t>. Die info bevat alles wat op de infopagina van het land terechtkomt.</w:t>
+      </w:r>
+    </w:p>
+    <w:p>
+      <w:r>
+        <w:t>Hieronder vindt u een overzicht met alle pagina’s voor de website.</w:t>
+      </w:r>
+    </w:p>
+    <w:p>
+      <w:pPr>
+        <w:jc w:val="center"/>
+      </w:pPr>
+      <w:r>
+        <w:rPr>
+          <w:noProof/>
+        </w:rPr>
+        <w:drawing>
+          <wp:inline distT="0" distB="0" distL="0" distR="0" wp14:anchorId="4E019F95" wp14:editId="748A053F">
+            <wp:extent cx="4726800" cy="3636000"/>
+            <wp:effectExtent l="0" t="0" r="0" b="0"/>
+            <wp:docPr id="16" name="Picture 16"/>
+            <wp:cNvGraphicFramePr>
+              <a:graphicFrameLocks xmlns:a="http://schemas.openxmlformats.org/drawingml/2006/main" noChangeAspect="1"/>
+            </wp:cNvGraphicFramePr>
+            <a:graphic xmlns:a="http://schemas.openxmlformats.org/drawingml/2006/main">
+              <a:graphicData uri="http://schemas.openxmlformats.org/drawingml/2006/picture">
+                <pic:pic xmlns:pic="http://schemas.openxmlformats.org/drawingml/2006/picture">
+                  <pic:nvPicPr>
+                    <pic:cNvPr id="0" name="Picture 12"/>
+                    <pic:cNvPicPr>
+                      <a:picLocks noChangeAspect="1" noChangeArrowheads="1"/>
+                    </pic:cNvPicPr>
+                  </pic:nvPicPr>
+                  <pic:blipFill>
+                    <a:blip r:embed="rId26">
+                      <a:extLst>
+                        <a:ext uri="{28A0092B-C50C-407E-A947-70E740481C1C}">
+                          <a14:useLocalDpi xmlns:a14="http://schemas.microsoft.com/office/drawing/2010/main" val="0"/>
+                        </a:ext>
+                      </a:extLst>
+                    </a:blip>
+                    <a:stretch>
+                      <a:fillRect/>
+                    </a:stretch>
+                  </pic:blipFill>
+                  <pic:spPr bwMode="auto">
+                    <a:xfrm>
+                      <a:off x="0" y="0"/>
+                      <a:ext cx="4726800" cy="3636000"/>
+                    </a:xfrm>
+                    <a:prstGeom prst="rect">
+                      <a:avLst/>
+                    </a:prstGeom>
+                    <a:noFill/>
+                    <a:ln>
+                      <a:noFill/>
+                    </a:ln>
+                  </pic:spPr>
+                </pic:pic>
+              </a:graphicData>
+            </a:graphic>
+          </wp:inline>
+        </w:drawing>
+      </w:r>
+    </w:p>
+    <w:p>
+      <w:pPr>
+        <w:pStyle w:val="BoldSubtitle"/>
+        <w:jc w:val="center"/>
+      </w:pPr>
+      <w:r>
+        <w:t>De EditPagina’s van de website</w:t>
+      </w:r>
+    </w:p>
+    <w:p>
+      <w:pPr>
+        <w:pStyle w:val="BoldSubtitle"/>
+        <w:jc w:val="center"/>
+      </w:pPr>
+      <w:r>
+        <w:rPr>
+          <w:noProof/>
+        </w:rPr>
+        <w:lastRenderedPageBreak/>
+        <w:drawing>
+          <wp:inline distT="0" distB="0" distL="0" distR="0" wp14:anchorId="748F42C0" wp14:editId="306F6215">
+            <wp:extent cx="4914000" cy="3780000"/>
+            <wp:effectExtent l="0" t="0" r="0" b="0"/>
+            <wp:docPr id="17" name="Picture 17"/>
+            <wp:cNvGraphicFramePr>
+              <a:graphicFrameLocks xmlns:a="http://schemas.openxmlformats.org/drawingml/2006/main" noChangeAspect="1"/>
+            </wp:cNvGraphicFramePr>
+            <a:graphic xmlns:a="http://schemas.openxmlformats.org/drawingml/2006/main">
+              <a:graphicData uri="http://schemas.openxmlformats.org/drawingml/2006/picture">
+                <pic:pic xmlns:pic="http://schemas.openxmlformats.org/drawingml/2006/picture">
+                  <pic:nvPicPr>
+                    <pic:cNvPr id="0" name="Picture 13"/>
+                    <pic:cNvPicPr>
+                      <a:picLocks noChangeAspect="1" noChangeArrowheads="1"/>
+                    </pic:cNvPicPr>
+                  </pic:nvPicPr>
+                  <pic:blipFill>
+                    <a:blip r:embed="rId27">
+                      <a:extLst>
+                        <a:ext uri="{28A0092B-C50C-407E-A947-70E740481C1C}">
+                          <a14:useLocalDpi xmlns:a14="http://schemas.microsoft.com/office/drawing/2010/main" val="0"/>
+                        </a:ext>
+                      </a:extLst>
+                    </a:blip>
+                    <a:stretch>
+                      <a:fillRect/>
+                    </a:stretch>
+                  </pic:blipFill>
+                  <pic:spPr bwMode="auto">
+                    <a:xfrm>
+                      <a:off x="0" y="0"/>
+                      <a:ext cx="4914000" cy="3780000"/>
+                    </a:xfrm>
+                    <a:prstGeom prst="rect">
+                      <a:avLst/>
+                    </a:prstGeom>
+                    <a:noFill/>
+                    <a:ln>
+                      <a:noFill/>
+                    </a:ln>
+                  </pic:spPr>
+                </pic:pic>
+              </a:graphicData>
+            </a:graphic>
+          </wp:inline>
+        </w:drawing>
+      </w:r>
+    </w:p>
+    <w:p>
+      <w:pPr>
+        <w:pStyle w:val="BoldSubtitle"/>
+        <w:jc w:val="center"/>
+      </w:pPr>
+      <w:r>
+        <w:t>De EditPage van de website</w:t>
+      </w:r>
+    </w:p>
+    <w:p>
+      <w:pPr>
+        <w:pStyle w:val="BoldSubtitle"/>
+        <w:jc w:val="center"/>
+      </w:pPr>
+      <w:r>
+        <w:rPr>
+          <w:noProof/>
+        </w:rPr>
+        <w:drawing>
+          <wp:inline distT="0" distB="0" distL="0" distR="0" wp14:anchorId="3D316330" wp14:editId="2F3D71C9">
+            <wp:extent cx="4914000" cy="3780000"/>
+            <wp:effectExtent l="0" t="0" r="0" b="0"/>
+            <wp:docPr id="18" name="Picture 18"/>
+            <wp:cNvGraphicFramePr>
+              <a:graphicFrameLocks xmlns:a="http://schemas.openxmlformats.org/drawingml/2006/main" noChangeAspect="1"/>
+            </wp:cNvGraphicFramePr>
+            <a:graphic xmlns:a="http://schemas.openxmlformats.org/drawingml/2006/main">
+              <a:graphicData uri="http://schemas.openxmlformats.org/drawingml/2006/picture">
+                <pic:pic xmlns:pic="http://schemas.openxmlformats.org/drawingml/2006/picture">
+                  <pic:nvPicPr>
+                    <pic:cNvPr id="0" name="Picture 14"/>
+                    <pic:cNvPicPr>
+                      <a:picLocks noChangeAspect="1" noChangeArrowheads="1"/>
+                    </pic:cNvPicPr>
+                  </pic:nvPicPr>
+                  <pic:blipFill>
+                    <a:blip r:embed="rId28">
+                      <a:extLst>
+                        <a:ext uri="{28A0092B-C50C-407E-A947-70E740481C1C}">
+                          <a14:useLocalDpi xmlns:a14="http://schemas.microsoft.com/office/drawing/2010/main" val="0"/>
+                        </a:ext>
+                      </a:extLst>
+                    </a:blip>
+                    <a:stretch>
+                      <a:fillRect/>
+                    </a:stretch>
+                  </pic:blipFill>
+                  <pic:spPr bwMode="auto">
+                    <a:xfrm>
+                      <a:off x="0" y="0"/>
+                      <a:ext cx="4914000" cy="3780000"/>
+                    </a:xfrm>
+                    <a:prstGeom prst="rect">
+                      <a:avLst/>
+                    </a:prstGeom>
+                    <a:noFill/>
+                    <a:ln>
+                      <a:noFill/>
+                    </a:ln>
+                  </pic:spPr>
+                </pic:pic>
+              </a:graphicData>
+            </a:graphic>
+          </wp:inline>
+        </w:drawing>
+      </w:r>
+    </w:p>
+    <w:p>
+      <w:pPr>
+        <w:pStyle w:val="BoldSubtitle"/>
+        <w:jc w:val="center"/>
+      </w:pPr>
+      <w:r>
+        <w:t>De detailsPage van de website</w:t>
+      </w:r>
+    </w:p>
+    <w:p>
+      <w:pPr>
+        <w:pStyle w:val="BoldSubtitle"/>
+        <w:jc w:val="center"/>
+      </w:pPr>
+      <w:r>
+        <w:rPr>
+          <w:noProof/>
+        </w:rPr>
+        <w:lastRenderedPageBreak/>
+        <w:drawing>
+          <wp:inline distT="0" distB="0" distL="0" distR="0" wp14:anchorId="4551CE3A" wp14:editId="7D7B289F">
+            <wp:extent cx="4914000" cy="3780000"/>
+            <wp:effectExtent l="0" t="0" r="0" b="0"/>
+            <wp:docPr id="3" name="Picture 3"/>
+            <wp:cNvGraphicFramePr>
+              <a:graphicFrameLocks xmlns:a="http://schemas.openxmlformats.org/drawingml/2006/main" noChangeAspect="1"/>
+            </wp:cNvGraphicFramePr>
+            <a:graphic xmlns:a="http://schemas.openxmlformats.org/drawingml/2006/main">
+              <a:graphicData uri="http://schemas.openxmlformats.org/drawingml/2006/picture">
+                <pic:pic xmlns:pic="http://schemas.openxmlformats.org/drawingml/2006/picture">
+                  <pic:nvPicPr>
+                    <pic:cNvPr id="0" name="Picture 14"/>
+                    <pic:cNvPicPr>
+                      <a:picLocks noChangeAspect="1" noChangeArrowheads="1"/>
+                    </pic:cNvPicPr>
+                  </pic:nvPicPr>
+                  <pic:blipFill>
+                    <a:blip r:embed="rId29">
+                      <a:extLst>
+                        <a:ext uri="{28A0092B-C50C-407E-A947-70E740481C1C}">
+                          <a14:useLocalDpi xmlns:a14="http://schemas.microsoft.com/office/drawing/2010/main" val="0"/>
+                        </a:ext>
+                      </a:extLst>
+                    </a:blip>
+                    <a:stretch>
+                      <a:fillRect/>
+                    </a:stretch>
+                  </pic:blipFill>
+                  <pic:spPr bwMode="auto">
+                    <a:xfrm>
+                      <a:off x="0" y="0"/>
+                      <a:ext cx="4914000" cy="3780000"/>
+                    </a:xfrm>
+                    <a:prstGeom prst="rect">
+                      <a:avLst/>
+                    </a:prstGeom>
+                    <a:noFill/>
+                    <a:ln>
+                      <a:noFill/>
+                    </a:ln>
+                  </pic:spPr>
+                </pic:pic>
+              </a:graphicData>
+            </a:graphic>
+          </wp:inline>
+        </w:drawing>
+      </w:r>
+      <w:bookmarkStart w:id="11" w:name="_GoBack"/>
+      <w:bookmarkEnd w:id="11"/>
+    </w:p>
+    <w:p>
+      <w:pPr>
+        <w:pStyle w:val="BoldSubtitle"/>
+        <w:jc w:val="center"/>
+      </w:pPr>
+      <w:r>
+        <w:t xml:space="preserve">De </w:t>
+      </w:r>
+      <w:r>
+        <w:t>LoginPage</w:t>
+      </w:r>
+      <w:r>
+        <w:t xml:space="preserve"> van de website</w:t>
       </w:r>
     </w:p>
     <w:p>
@@ -4348,7 +5977,7 @@
         <w:pStyle w:val="Heading2"/>
         <w:shd w:val="clear" w:color="auto" w:fill="323E4F" w:themeFill="text2" w:themeFillShade="BF"/>
       </w:pPr>
-      <w:bookmarkStart w:id="12" w:name="_Toc33197637"/>
+      <w:bookmarkStart w:id="12" w:name="_Toc33967123"/>
       <w:r>
         <w:t>De API</w:t>
       </w:r>
@@ -4356,10 +5985,34 @@
     </w:p>
     <w:p>
       <w:r>
-        <w:t xml:space="preserve">Dit is de centrale plek waar alle code wordt uitgevoerd in verband met het halen van alle gegevens uit de database. Deze api gaat ook met andere api’s communiceren om gegevens te </w:t>
-      </w:r>
-      <w:r>
-        <w:t>verzamelen. Die api’s zijn:</w:t>
+        <w:t xml:space="preserve">Dit is de centrale plek waar alle code wordt uitgevoerd in verband met het </w:t>
+      </w:r>
+      <w:r>
+        <w:t>op</w:t>
+      </w:r>
+      <w:r>
+        <w:t xml:space="preserve">halen van alle gegevens uit de database. Deze </w:t>
+      </w:r>
+      <w:r>
+        <w:t>API</w:t>
+      </w:r>
+      <w:r>
+        <w:t xml:space="preserve"> gaat ook met andere </w:t>
+      </w:r>
+      <w:r>
+        <w:t>API</w:t>
+      </w:r>
+      <w:r>
+        <w:t xml:space="preserve">’s communiceren om gegevens te </w:t>
+      </w:r>
+      <w:r>
+        <w:t xml:space="preserve">verzamelen. Die </w:t>
+      </w:r>
+      <w:r>
+        <w:t>API’s</w:t>
+      </w:r>
+      <w:r>
+        <w:t xml:space="preserve"> zijn:</w:t>
       </w:r>
     </w:p>
     <w:p>
@@ -4373,12 +6026,18 @@
       <w:r>
         <w:t xml:space="preserve">De </w:t>
       </w:r>
-      <w:hyperlink r:id="rId20" w:history="1">
+      <w:hyperlink r:id="rId30" w:history="1">
         <w:r>
           <w:rPr>
             <w:rStyle w:val="Hyperlink"/>
           </w:rPr>
-          <w:t>restcountries api</w:t>
+          <w:t xml:space="preserve">restcountries </w:t>
+        </w:r>
+        <w:r>
+          <w:rPr>
+            <w:rStyle w:val="Hyperlink"/>
+          </w:rPr>
+          <w:t>API</w:t>
         </w:r>
       </w:hyperlink>
       <w:r>
@@ -4396,12 +6055,18 @@
       <w:r>
         <w:t xml:space="preserve">De </w:t>
       </w:r>
-      <w:hyperlink r:id="rId21" w:history="1">
+      <w:hyperlink r:id="rId31" w:history="1">
         <w:r>
           <w:rPr>
             <w:rStyle w:val="Hyperlink"/>
           </w:rPr>
-          <w:t>spotify api</w:t>
+          <w:t xml:space="preserve">spotify </w:t>
+        </w:r>
+        <w:r>
+          <w:rPr>
+            <w:rStyle w:val="Hyperlink"/>
+          </w:rPr>
+          <w:t>API</w:t>
         </w:r>
       </w:hyperlink>
       <w:r>
@@ -4419,12 +6084,18 @@
       <w:r>
         <w:t xml:space="preserve">De </w:t>
       </w:r>
-      <w:hyperlink r:id="rId22" w:history="1">
+      <w:hyperlink r:id="rId32" w:history="1">
         <w:r>
           <w:rPr>
             <w:rStyle w:val="Hyperlink"/>
           </w:rPr>
-          <w:t>Google maps api</w:t>
+          <w:t xml:space="preserve">Google maps </w:t>
+        </w:r>
+        <w:r>
+          <w:rPr>
+            <w:rStyle w:val="Hyperlink"/>
+          </w:rPr>
+          <w:t>API</w:t>
         </w:r>
       </w:hyperlink>
       <w:r>
@@ -4442,7 +6113,7 @@
       <w:r>
         <w:t xml:space="preserve">En de </w:t>
       </w:r>
-      <w:hyperlink r:id="rId23" w:history="1">
+      <w:hyperlink r:id="rId33" w:history="1">
         <w:r>
           <w:rPr>
             <w:rStyle w:val="Hyperlink"/>
@@ -4453,7 +6124,13 @@
           <w:rPr>
             <w:rStyle w:val="Hyperlink"/>
           </w:rPr>
-          <w:t xml:space="preserve"> api</w:t>
+          <w:t xml:space="preserve"> </w:t>
+        </w:r>
+        <w:r>
+          <w:rPr>
+            <w:rStyle w:val="Hyperlink"/>
+          </w:rPr>
+          <w:t>API</w:t>
         </w:r>
       </w:hyperlink>
       <w:r>
@@ -4465,18 +6142,69 @@
     </w:p>
     <w:p>
       <w:r>
-        <w:t>Buiten de gegevens uit de database te verzamelen gaat hij ook nog de via de Google maps api weergeven wat de naam van het land is waar de gebruiker zich bevind en gaat hij de gegevens terug naar de app verzenden.</w:t>
-      </w:r>
-    </w:p>
-    <w:p>
-      <w:r>
-        <w:t xml:space="preserve">Buiten dat hebben </w:t>
+        <w:t xml:space="preserve">Naast het </w:t>
+      </w:r>
+      <w:r>
+        <w:t xml:space="preserve">verzamelen </w:t>
+      </w:r>
+      <w:r>
+        <w:t xml:space="preserve">verzamelen van de gegevens uit de database </w:t>
+      </w:r>
+      <w:r>
+        <w:t>gaat hij ook nog</w:t>
+      </w:r>
+      <w:r>
+        <w:t xml:space="preserve"> </w:t>
+      </w:r>
+      <w:r>
+        <w:t xml:space="preserve">via de Google maps </w:t>
+      </w:r>
+      <w:r>
+        <w:t>API</w:t>
+      </w:r>
+      <w:r>
+        <w:t xml:space="preserve"> weergeven wat de naam van het land is waar de gebruiker zich bevind</w:t>
+      </w:r>
+      <w:r>
+        <w:t>t</w:t>
+      </w:r>
+      <w:r>
+        <w:t xml:space="preserve"> en gaat hij de</w:t>
+      </w:r>
+      <w:r>
+        <w:t>ze</w:t>
+      </w:r>
+      <w:r>
+        <w:t xml:space="preserve"> gegevens terug naar de app</w:t>
+      </w:r>
+      <w:r>
+        <w:t xml:space="preserve"> of de website</w:t>
+      </w:r>
+      <w:r>
+        <w:t xml:space="preserve"> verzenden.</w:t>
+      </w:r>
+    </w:p>
+    <w:p>
+      <w:r>
+        <w:t>Daarnaast</w:t>
+      </w:r>
+      <w:r>
+        <w:t xml:space="preserve"> </w:t>
+      </w:r>
+      <w:r>
+        <w:t xml:space="preserve">hebben </w:t>
       </w:r>
       <w:r>
         <w:t xml:space="preserve">ook andere ontwikkelaars toegang </w:t>
       </w:r>
       <w:r>
-        <w:t xml:space="preserve">tot de api. Hiermee kunnen ze </w:t>
+        <w:t xml:space="preserve">tot de </w:t>
+      </w:r>
+      <w:r>
+        <w:t>API</w:t>
+      </w:r>
+      <w:r>
+        <w:t xml:space="preserve">. Hiermee kunnen ze </w:t>
       </w:r>
       <w:r>
         <w:t>de gegevens vragen van het land</w:t>
@@ -4485,7 +6213,10 @@
         <w:t xml:space="preserve"> met als extra properties</w:t>
       </w:r>
       <w:r>
-        <w:t xml:space="preserve">, </w:t>
+        <w:t>:</w:t>
+      </w:r>
+      <w:r>
+        <w:t xml:space="preserve"> </w:t>
       </w:r>
       <w:r>
         <w:t>het aantal</w:t>
@@ -4494,11 +6225,7 @@
         <w:t xml:space="preserve"> </w:t>
       </w:r>
       <w:r>
-        <w:t xml:space="preserve">keren dat een land </w:t>
-      </w:r>
-      <w:r>
-        <w:lastRenderedPageBreak/>
-        <w:t>toegevoegd is aan een verlanglijst</w:t>
+        <w:t>keren dat een land toegevoegd is aan een verlanglijst</w:t>
       </w:r>
       <w:r>
         <w:t xml:space="preserve"> of lijst met favorieten</w:t>
@@ -4513,7 +6240,13 @@
         <w:t xml:space="preserve">Ze kunnen </w:t>
       </w:r>
       <w:r>
-        <w:t>de documentatie raadplegen via Swagger.</w:t>
+        <w:t>de</w:t>
+      </w:r>
+      <w:r>
+        <w:t>ze</w:t>
+      </w:r>
+      <w:r>
+        <w:t xml:space="preserve"> documentatie raadplegen via Swagger.</w:t>
       </w:r>
     </w:p>
     <w:p>
@@ -4521,24 +6254,43 @@
         <w:pStyle w:val="Heading2"/>
         <w:shd w:val="clear" w:color="auto" w:fill="323E4F" w:themeFill="text2" w:themeFillShade="BF"/>
       </w:pPr>
-      <w:bookmarkStart w:id="13" w:name="_Toc33197638"/>
-      <w:r>
+      <w:bookmarkStart w:id="13" w:name="_Toc33967124"/>
+      <w:r>
+        <w:lastRenderedPageBreak/>
         <w:t>De gebruikte technologi</w:t>
       </w:r>
       <w:r>
-        <w:t>ëen</w:t>
+        <w:t>e</w:t>
+      </w:r>
+      <w:r>
+        <w:t>ë</w:t>
+      </w:r>
+      <w:r>
+        <w:t>n</w:t>
       </w:r>
       <w:bookmarkEnd w:id="13"/>
     </w:p>
     <w:p>
       <w:r>
-        <w:t>Sommige technologiëen werden al opgesomd</w:t>
+        <w:t>Sommige technologi</w:t>
+      </w:r>
+      <w:r>
+        <w:t>e</w:t>
+      </w:r>
+      <w:r>
+        <w:t>ën werden al opgesomd</w:t>
       </w:r>
       <w:r>
         <w:t xml:space="preserve">, maar </w:t>
       </w:r>
       <w:r>
-        <w:t>hieronder vind u een volledige lijst</w:t>
+        <w:t>hieronder vind</w:t>
+      </w:r>
+      <w:r>
+        <w:t>t</w:t>
+      </w:r>
+      <w:r>
+        <w:t xml:space="preserve"> u een volledige lijst</w:t>
       </w:r>
       <w:r>
         <w:t>:</w:t>
@@ -4572,20 +6324,29 @@
         <w:t xml:space="preserve">alle code </w:t>
       </w:r>
       <w:r>
-        <w:t xml:space="preserve">voor de Spotify </w:t>
-      </w:r>
-      <w:r>
-        <w:t>api aan te spreken eenvoudiger maakt</w:t>
-      </w:r>
-      <w:r>
-        <w:t xml:space="preserve"> </w:t>
+        <w:t>om</w:t>
+      </w:r>
+      <w:r>
+        <w:t xml:space="preserve"> de Spotify </w:t>
+      </w:r>
+      <w:r>
+        <w:t xml:space="preserve">api te </w:t>
+      </w:r>
+      <w:r>
+        <w:t>kunnen aans</w:t>
+      </w:r>
+      <w:r>
+        <w:t>spreken</w:t>
+      </w:r>
+      <w:r>
+        <w:t>.</w:t>
       </w:r>
     </w:p>
     <w:p>
       <w:r>
         <w:t xml:space="preserve">Info: </w:t>
       </w:r>
-      <w:hyperlink r:id="rId24" w:history="1">
+      <w:hyperlink r:id="rId34" w:history="1">
         <w:r>
           <w:rPr>
             <w:rStyle w:val="Hyperlink"/>
@@ -4607,10 +6368,19 @@
         <w:t>Dit is een plugin voor Xamarin</w:t>
       </w:r>
       <w:r>
-        <w:t xml:space="preserve"> dat ervoor zorgt dat je </w:t>
-      </w:r>
-      <w:r>
-        <w:t xml:space="preserve">1 </w:t>
+        <w:t xml:space="preserve"> </w:t>
+      </w:r>
+      <w:r>
+        <w:t>die</w:t>
+      </w:r>
+      <w:r>
+        <w:t xml:space="preserve"> ervoor zorgt dat je </w:t>
+      </w:r>
+      <w:r>
+        <w:t>maar één</w:t>
+      </w:r>
+      <w:r>
+        <w:t xml:space="preserve"> </w:t>
       </w:r>
       <w:r>
         <w:t>keer</w:t>
@@ -4619,7 +6389,13 @@
         <w:t xml:space="preserve"> code moet schrijven om muziek </w:t>
       </w:r>
       <w:r>
-        <w:t>op alle platformen af spelen</w:t>
+        <w:t xml:space="preserve">op alle platformen af </w:t>
+      </w:r>
+      <w:r>
+        <w:t xml:space="preserve">te </w:t>
+      </w:r>
+      <w:r>
+        <w:t>spelen</w:t>
       </w:r>
       <w:r>
         <w:t>.</w:t>
@@ -4632,7 +6408,7 @@
       <w:r>
         <w:t xml:space="preserve"> </w:t>
       </w:r>
-      <w:hyperlink r:id="rId25" w:history="1">
+      <w:hyperlink r:id="rId35" w:history="1">
         <w:r>
           <w:rPr>
             <w:rStyle w:val="Hyperlink"/>
@@ -4654,7 +6430,13 @@
         <w:t xml:space="preserve">Een nuget package voor </w:t>
       </w:r>
       <w:r>
-        <w:t>.net dat het aanspreken van een json api simpeler maakt.</w:t>
+        <w:t xml:space="preserve">.net dat het aanspreken van een json api </w:t>
+      </w:r>
+      <w:r>
+        <w:t>vereenvoudigt</w:t>
+      </w:r>
+      <w:r>
+        <w:t>.</w:t>
       </w:r>
     </w:p>
     <w:p>
@@ -4667,7 +6449,10 @@
     </w:p>
     <w:p>
       <w:r>
-        <w:t xml:space="preserve">Voor simpele iconen op de website </w:t>
+        <w:t>Om eenvoudige</w:t>
+      </w:r>
+      <w:r>
+        <w:t xml:space="preserve"> iconen op de website </w:t>
       </w:r>
       <w:r>
         <w:t>weer te geven zonder dat je afbeeldingen</w:t>
@@ -4676,7 +6461,13 @@
         <w:t xml:space="preserve"> </w:t>
       </w:r>
       <w:r>
-        <w:t xml:space="preserve">in een html tag </w:t>
+        <w:t xml:space="preserve">in een html </w:t>
+      </w:r>
+      <w:r>
+        <w:t xml:space="preserve">image </w:t>
+      </w:r>
+      <w:r>
+        <w:t xml:space="preserve">tag </w:t>
       </w:r>
       <w:r>
         <w:t>als afbeelding moet definiëren</w:t>
@@ -4688,10 +6479,25 @@
         <w:t xml:space="preserve"> De </w:t>
       </w:r>
       <w:r>
-        <w:t xml:space="preserve">iconen zullen ook op </w:t>
-      </w:r>
-      <w:r>
-        <w:t>xamarin gebruikt worden, maar lokaal.</w:t>
+        <w:t xml:space="preserve">iconen zullen ook </w:t>
+      </w:r>
+      <w:r>
+        <w:t>in</w:t>
+      </w:r>
+      <w:r>
+        <w:t xml:space="preserve"> </w:t>
+      </w:r>
+      <w:r>
+        <w:t>X</w:t>
+      </w:r>
+      <w:r>
+        <w:t xml:space="preserve">amarin gebruikt worden, maar </w:t>
+      </w:r>
+      <w:r>
+        <w:t xml:space="preserve">dan </w:t>
+      </w:r>
+      <w:r>
+        <w:t>lokaal.</w:t>
       </w:r>
     </w:p>
     <w:p>
@@ -4706,7 +6512,7 @@
       <w:r>
         <w:t xml:space="preserve"> </w:t>
       </w:r>
-      <w:hyperlink r:id="rId26" w:history="1">
+      <w:hyperlink r:id="rId36" w:history="1">
         <w:r>
           <w:rPr>
             <w:rStyle w:val="Hyperlink"/>
@@ -4735,25 +6541,59 @@
     </w:p>
     <w:p>
       <w:pPr>
-        <w:pStyle w:val="BoldSubtitle"/>
         <w:rPr>
           <w:rStyle w:val="Hyperlink"/>
           <w:color w:val="auto"/>
           <w:u w:val="none"/>
         </w:rPr>
       </w:pPr>
+      <w:r>
+        <w:rPr>
+          <w:rStyle w:val="Hyperlink"/>
+          <w:color w:val="auto"/>
+          <w:u w:val="none"/>
+        </w:rPr>
+        <w:t>Een UI Framework voor een professionele lay out.</w:t>
+      </w:r>
+    </w:p>
+    <w:p>
+      <w:pPr>
+        <w:rPr>
+          <w:rStyle w:val="Hyperlink"/>
+          <w:color w:val="auto"/>
+          <w:u w:val="none"/>
+        </w:rPr>
+      </w:pPr>
+      <w:r>
+        <w:rPr>
+          <w:rStyle w:val="Hyperlink"/>
+          <w:color w:val="auto"/>
+          <w:u w:val="none"/>
+        </w:rPr>
+        <w:t xml:space="preserve">Info: </w:t>
+      </w:r>
+      <w:hyperlink r:id="rId37" w:history="1">
+        <w:r>
+          <w:rPr>
+            <w:rStyle w:val="Hyperlink"/>
+          </w:rPr>
+          <w:t>https://www.syncfusion.com/</w:t>
+        </w:r>
+      </w:hyperlink>
     </w:p>
     <w:p>
       <w:pPr>
         <w:pStyle w:val="Heading2"/>
         <w:shd w:val="clear" w:color="auto" w:fill="323E4F" w:themeFill="text2" w:themeFillShade="BF"/>
       </w:pPr>
+      <w:bookmarkStart w:id="14" w:name="_Toc33967125"/>
       <w:r>
         <w:t>Huis</w:t>
       </w:r>
       <w:r>
         <w:t>stijl</w:t>
       </w:r>
+      <w:bookmarkEnd w:id="14"/>
     </w:p>
     <w:p>
       <w:r>
@@ -4772,7 +6612,13 @@
         <w:t>gebruik zullen ook aanwezig zijn</w:t>
       </w:r>
       <w:r>
-        <w:t xml:space="preserve"> in de app en de website zelf.</w:t>
+        <w:t xml:space="preserve"> in de app en </w:t>
+      </w:r>
+      <w:r>
+        <w:t xml:space="preserve">op </w:t>
+      </w:r>
+      <w:r>
+        <w:t>de website zelf.</w:t>
       </w:r>
       <w:r>
         <w:t xml:space="preserve"> Via de app gebeurt dit lokaal</w:t>
@@ -4786,7 +6632,7 @@
       <w:r>
         <w:t xml:space="preserve"> </w:t>
       </w:r>
-      <w:hyperlink r:id="rId27" w:history="1">
+      <w:hyperlink r:id="rId38" w:history="1">
         <w:r>
           <w:rPr>
             <w:rStyle w:val="Hyperlink"/>
@@ -4796,9 +6642,6 @@
       </w:hyperlink>
       <w:r>
         <w:t>.</w:t>
-      </w:r>
-      <w:r>
-        <w:br w:type="page"/>
       </w:r>
     </w:p>
     <w:p>
@@ -4889,7 +6732,7 @@
                     </pic:cNvPicPr>
                   </pic:nvPicPr>
                   <pic:blipFill>
-                    <a:blip r:embed="rId28">
+                    <a:blip r:embed="rId39">
                       <a:extLst>
                         <a:ext uri="{28A0092B-C50C-407E-A947-70E740481C1C}">
                           <a14:useLocalDpi xmlns:a14="http://schemas.microsoft.com/office/drawing/2010/main" val="0"/>
@@ -4919,6 +6762,184 @@
             </a:graphic>
           </wp:inline>
         </w:drawing>
+      </w:r>
+    </w:p>
+    <w:p>
+      <w:pPr>
+        <w:spacing w:before="0" w:after="160"/>
+      </w:pPr>
+      <w:r>
+        <w:br w:type="page"/>
+      </w:r>
+    </w:p>
+    <w:p>
+      <w:pPr>
+        <w:pStyle w:val="Heading2"/>
+        <w:shd w:val="clear" w:color="auto" w:fill="323E4F" w:themeFill="text2" w:themeFillShade="BF"/>
+        <w:spacing w:after="720"/>
+        <w:ind w:left="578" w:hanging="578"/>
+      </w:pPr>
+      <w:r>
+        <w:lastRenderedPageBreak/>
+        <w:t xml:space="preserve"> </w:t>
+      </w:r>
+      <w:bookmarkStart w:id="15" w:name="_Toc33967126"/>
+      <w:r>
+        <w:t>Gebruikt in dit document</w:t>
+      </w:r>
+      <w:bookmarkEnd w:id="15"/>
+    </w:p>
+    <w:p>
+      <w:pPr>
+        <w:pStyle w:val="ListParagraph"/>
+        <w:numPr>
+          <w:ilvl w:val="0"/>
+          <w:numId w:val="18"/>
+        </w:numPr>
+      </w:pPr>
+      <w:hyperlink r:id="rId40" w:history="1">
+        <w:r>
+          <w:rPr>
+            <w:rStyle w:val="Hyperlink"/>
+          </w:rPr>
+          <w:t>Desktop Free Icon</w:t>
+        </w:r>
+      </w:hyperlink>
+    </w:p>
+    <w:p>
+      <w:pPr>
+        <w:pStyle w:val="ListParagraph"/>
+        <w:numPr>
+          <w:ilvl w:val="0"/>
+          <w:numId w:val="17"/>
+        </w:numPr>
+      </w:pPr>
+      <w:hyperlink r:id="rId41" w:history="1">
+        <w:r>
+          <w:rPr>
+            <w:rStyle w:val="Hyperlink"/>
+          </w:rPr>
+          <w:t>Arrow Right</w:t>
+        </w:r>
+      </w:hyperlink>
+    </w:p>
+    <w:p>
+      <w:pPr>
+        <w:pStyle w:val="ListParagraph"/>
+        <w:numPr>
+          <w:ilvl w:val="0"/>
+          <w:numId w:val="17"/>
+        </w:numPr>
+      </w:pPr>
+      <w:hyperlink r:id="rId42" w:history="1">
+        <w:r>
+          <w:rPr>
+            <w:rStyle w:val="Hyperlink"/>
+          </w:rPr>
+          <w:t>Map-marker-alt</w:t>
+        </w:r>
+      </w:hyperlink>
+    </w:p>
+    <w:p>
+      <w:pPr>
+        <w:pStyle w:val="ListParagraph"/>
+        <w:numPr>
+          <w:ilvl w:val="0"/>
+          <w:numId w:val="17"/>
+        </w:numPr>
+      </w:pPr>
+      <w:hyperlink r:id="rId43" w:history="1">
+        <w:r>
+          <w:rPr>
+            <w:rStyle w:val="Hyperlink"/>
+          </w:rPr>
+          <w:t>Star</w:t>
+        </w:r>
+      </w:hyperlink>
+    </w:p>
+    <w:p>
+      <w:pPr>
+        <w:pStyle w:val="ListParagraph"/>
+        <w:numPr>
+          <w:ilvl w:val="0"/>
+          <w:numId w:val="17"/>
+        </w:numPr>
+      </w:pPr>
+      <w:hyperlink r:id="rId44" w:history="1">
+        <w:r>
+          <w:rPr>
+            <w:rStyle w:val="Hyperlink"/>
+          </w:rPr>
+          <w:t>Spotify</w:t>
+        </w:r>
+      </w:hyperlink>
+    </w:p>
+    <w:p>
+      <w:pPr>
+        <w:pStyle w:val="ListParagraph"/>
+        <w:numPr>
+          <w:ilvl w:val="0"/>
+          <w:numId w:val="17"/>
+        </w:numPr>
+        <w:rPr>
+          <w:rStyle w:val="Hyperlink"/>
+          <w:color w:val="auto"/>
+          <w:u w:val="none"/>
+        </w:rPr>
+      </w:pPr>
+      <w:hyperlink r:id="rId45" w:history="1">
+        <w:r>
+          <w:rPr>
+            <w:rStyle w:val="Hyperlink"/>
+          </w:rPr>
+          <w:t>Heart</w:t>
+        </w:r>
+      </w:hyperlink>
+    </w:p>
+    <w:p>
+      <w:pPr>
+        <w:pStyle w:val="ListParagraph"/>
+        <w:numPr>
+          <w:ilvl w:val="0"/>
+          <w:numId w:val="17"/>
+        </w:numPr>
+      </w:pPr>
+      <w:hyperlink r:id="rId46" w:history="1">
+        <w:r>
+          <w:rPr>
+            <w:rStyle w:val="Hyperlink"/>
+          </w:rPr>
+          <w:t>User(bew</w:t>
+        </w:r>
+        <w:r>
+          <w:rPr>
+            <w:rStyle w:val="Hyperlink"/>
+          </w:rPr>
+          <w:t>e</w:t>
+        </w:r>
+        <w:r>
+          <w:rPr>
+            <w:rStyle w:val="Hyperlink"/>
+          </w:rPr>
+          <w:t>rkt)</w:t>
+        </w:r>
+      </w:hyperlink>
+    </w:p>
+    <w:p>
+      <w:pPr>
+        <w:ind w:left="360"/>
+      </w:pPr>
+      <w:r>
+        <w:t xml:space="preserve">Het logo </w:t>
+      </w:r>
+      <w:r>
+        <w:t>en het icoon voor de login zijn</w:t>
+      </w:r>
+      <w:r>
+        <w:t xml:space="preserve"> zelf door mij met photoshop gemaakt. Hiervoor heb ik een map van Europa gebruikt, erover getekend en in een cirkel geplaatst.</w:t>
+      </w:r>
+      <w:r>
+        <w:t xml:space="preserve"> De gebruikersicoon heb ik zelf van fontawesome gehaald en in een cirkel geplaatst.</w:t>
       </w:r>
     </w:p>
     <w:sectPr>
@@ -5418,6 +7439,119 @@
     </w:lvl>
   </w:abstractNum>
   <w:abstractNum w:abstractNumId="2" w15:restartNumberingAfterBreak="0">
+    <w:nsid w:val="2A6B75CD"/>
+    <w:multiLevelType w:val="hybridMultilevel"/>
+    <w:tmpl w:val="05028D38"/>
+    <w:lvl w:ilvl="0" w:tplc="08130001">
+      <w:start w:val="1"/>
+      <w:numFmt w:val="bullet"/>
+      <w:lvlText w:val=""/>
+      <w:lvlJc w:val="left"/>
+      <w:pPr>
+        <w:ind w:left="720" w:hanging="360"/>
+      </w:pPr>
+      <w:rPr>
+        <w:rFonts w:ascii="Symbol" w:hAnsi="Symbol" w:hint="default"/>
+      </w:rPr>
+    </w:lvl>
+    <w:lvl w:ilvl="1" w:tplc="08130003" w:tentative="1">
+      <w:start w:val="1"/>
+      <w:numFmt w:val="bullet"/>
+      <w:lvlText w:val="o"/>
+      <w:lvlJc w:val="left"/>
+      <w:pPr>
+        <w:ind w:left="1440" w:hanging="360"/>
+      </w:pPr>
+      <w:rPr>
+        <w:rFonts w:ascii="Courier New" w:hAnsi="Courier New" w:cs="Courier New" w:hint="default"/>
+      </w:rPr>
+    </w:lvl>
+    <w:lvl w:ilvl="2" w:tplc="08130005" w:tentative="1">
+      <w:start w:val="1"/>
+      <w:numFmt w:val="bullet"/>
+      <w:lvlText w:val=""/>
+      <w:lvlJc w:val="left"/>
+      <w:pPr>
+        <w:ind w:left="2160" w:hanging="360"/>
+      </w:pPr>
+      <w:rPr>
+        <w:rFonts w:ascii="Wingdings" w:hAnsi="Wingdings" w:hint="default"/>
+      </w:rPr>
+    </w:lvl>
+    <w:lvl w:ilvl="3" w:tplc="08130001" w:tentative="1">
+      <w:start w:val="1"/>
+      <w:numFmt w:val="bullet"/>
+      <w:lvlText w:val=""/>
+      <w:lvlJc w:val="left"/>
+      <w:pPr>
+        <w:ind w:left="2880" w:hanging="360"/>
+      </w:pPr>
+      <w:rPr>
+        <w:rFonts w:ascii="Symbol" w:hAnsi="Symbol" w:hint="default"/>
+      </w:rPr>
+    </w:lvl>
+    <w:lvl w:ilvl="4" w:tplc="08130003" w:tentative="1">
+      <w:start w:val="1"/>
+      <w:numFmt w:val="bullet"/>
+      <w:lvlText w:val="o"/>
+      <w:lvlJc w:val="left"/>
+      <w:pPr>
+        <w:ind w:left="3600" w:hanging="360"/>
+      </w:pPr>
+      <w:rPr>
+        <w:rFonts w:ascii="Courier New" w:hAnsi="Courier New" w:cs="Courier New" w:hint="default"/>
+      </w:rPr>
+    </w:lvl>
+    <w:lvl w:ilvl="5" w:tplc="08130005" w:tentative="1">
+      <w:start w:val="1"/>
+      <w:numFmt w:val="bullet"/>
+      <w:lvlText w:val=""/>
+      <w:lvlJc w:val="left"/>
+      <w:pPr>
+        <w:ind w:left="4320" w:hanging="360"/>
+      </w:pPr>
+      <w:rPr>
+        <w:rFonts w:ascii="Wingdings" w:hAnsi="Wingdings" w:hint="default"/>
+      </w:rPr>
+    </w:lvl>
+    <w:lvl w:ilvl="6" w:tplc="08130001" w:tentative="1">
+      <w:start w:val="1"/>
+      <w:numFmt w:val="bullet"/>
+      <w:lvlText w:val=""/>
+      <w:lvlJc w:val="left"/>
+      <w:pPr>
+        <w:ind w:left="5040" w:hanging="360"/>
+      </w:pPr>
+      <w:rPr>
+        <w:rFonts w:ascii="Symbol" w:hAnsi="Symbol" w:hint="default"/>
+      </w:rPr>
+    </w:lvl>
+    <w:lvl w:ilvl="7" w:tplc="08130003" w:tentative="1">
+      <w:start w:val="1"/>
+      <w:numFmt w:val="bullet"/>
+      <w:lvlText w:val="o"/>
+      <w:lvlJc w:val="left"/>
+      <w:pPr>
+        <w:ind w:left="5760" w:hanging="360"/>
+      </w:pPr>
+      <w:rPr>
+        <w:rFonts w:ascii="Courier New" w:hAnsi="Courier New" w:cs="Courier New" w:hint="default"/>
+      </w:rPr>
+    </w:lvl>
+    <w:lvl w:ilvl="8" w:tplc="08130005" w:tentative="1">
+      <w:start w:val="1"/>
+      <w:numFmt w:val="bullet"/>
+      <w:lvlText w:val=""/>
+      <w:lvlJc w:val="left"/>
+      <w:pPr>
+        <w:ind w:left="6480" w:hanging="360"/>
+      </w:pPr>
+      <w:rPr>
+        <w:rFonts w:ascii="Wingdings" w:hAnsi="Wingdings" w:hint="default"/>
+      </w:rPr>
+    </w:lvl>
+  </w:abstractNum>
+  <w:abstractNum w:abstractNumId="3" w15:restartNumberingAfterBreak="0">
     <w:nsid w:val="30CA6028"/>
     <w:multiLevelType w:val="hybridMultilevel"/>
     <w:tmpl w:val="6BF046F6"/>
@@ -5530,7 +7664,7 @@
       </w:rPr>
     </w:lvl>
   </w:abstractNum>
-  <w:abstractNum w:abstractNumId="3" w15:restartNumberingAfterBreak="0">
+  <w:abstractNum w:abstractNumId="4" w15:restartNumberingAfterBreak="0">
     <w:nsid w:val="34816EDF"/>
     <w:multiLevelType w:val="hybridMultilevel"/>
     <w:tmpl w:val="6E02CE8A"/>
@@ -5643,7 +7777,7 @@
       </w:rPr>
     </w:lvl>
   </w:abstractNum>
-  <w:abstractNum w:abstractNumId="4" w15:restartNumberingAfterBreak="0">
+  <w:abstractNum w:abstractNumId="5" w15:restartNumberingAfterBreak="0">
     <w:nsid w:val="36DB32EC"/>
     <w:multiLevelType w:val="hybridMultilevel"/>
     <w:tmpl w:val="AA6A5340"/>
@@ -5756,7 +7890,7 @@
       </w:rPr>
     </w:lvl>
   </w:abstractNum>
-  <w:abstractNum w:abstractNumId="5" w15:restartNumberingAfterBreak="0">
+  <w:abstractNum w:abstractNumId="6" w15:restartNumberingAfterBreak="0">
     <w:nsid w:val="3E283EE0"/>
     <w:multiLevelType w:val="hybridMultilevel"/>
     <w:tmpl w:val="A5BA631C"/>
@@ -5869,7 +8003,7 @@
       </w:rPr>
     </w:lvl>
   </w:abstractNum>
-  <w:abstractNum w:abstractNumId="6" w15:restartNumberingAfterBreak="0">
+  <w:abstractNum w:abstractNumId="7" w15:restartNumberingAfterBreak="0">
     <w:nsid w:val="46DF1757"/>
     <w:multiLevelType w:val="hybridMultilevel"/>
     <w:tmpl w:val="493CE7C8"/>
@@ -5982,7 +8116,7 @@
       </w:rPr>
     </w:lvl>
   </w:abstractNum>
-  <w:abstractNum w:abstractNumId="7" w15:restartNumberingAfterBreak="0">
+  <w:abstractNum w:abstractNumId="8" w15:restartNumberingAfterBreak="0">
     <w:nsid w:val="53F35904"/>
     <w:multiLevelType w:val="hybridMultilevel"/>
     <w:tmpl w:val="8780BAD8"/>
@@ -6095,7 +8229,7 @@
       </w:rPr>
     </w:lvl>
   </w:abstractNum>
-  <w:abstractNum w:abstractNumId="8" w15:restartNumberingAfterBreak="0">
+  <w:abstractNum w:abstractNumId="9" w15:restartNumberingAfterBreak="0">
     <w:nsid w:val="55352887"/>
     <w:multiLevelType w:val="hybridMultilevel"/>
     <w:tmpl w:val="1E7E4B10"/>
@@ -6208,7 +8342,7 @@
       </w:rPr>
     </w:lvl>
   </w:abstractNum>
-  <w:abstractNum w:abstractNumId="9" w15:restartNumberingAfterBreak="0">
+  <w:abstractNum w:abstractNumId="10" w15:restartNumberingAfterBreak="0">
     <w:nsid w:val="57C84C37"/>
     <w:multiLevelType w:val="hybridMultilevel"/>
     <w:tmpl w:val="4CC48F30"/>
@@ -6321,7 +8455,7 @@
       </w:rPr>
     </w:lvl>
   </w:abstractNum>
-  <w:abstractNum w:abstractNumId="10" w15:restartNumberingAfterBreak="0">
+  <w:abstractNum w:abstractNumId="11" w15:restartNumberingAfterBreak="0">
     <w:nsid w:val="5C0E5747"/>
     <w:multiLevelType w:val="hybridMultilevel"/>
     <w:tmpl w:val="1AD0DEA2"/>
@@ -6434,7 +8568,7 @@
       </w:rPr>
     </w:lvl>
   </w:abstractNum>
-  <w:abstractNum w:abstractNumId="11" w15:restartNumberingAfterBreak="0">
+  <w:abstractNum w:abstractNumId="12" w15:restartNumberingAfterBreak="0">
     <w:nsid w:val="66D676AE"/>
     <w:multiLevelType w:val="hybridMultilevel"/>
     <w:tmpl w:val="73A4D9DA"/>
@@ -6547,7 +8681,120 @@
       </w:rPr>
     </w:lvl>
   </w:abstractNum>
-  <w:abstractNum w:abstractNumId="12" w15:restartNumberingAfterBreak="0">
+  <w:abstractNum w:abstractNumId="13" w15:restartNumberingAfterBreak="0">
+    <w:nsid w:val="6BF037A3"/>
+    <w:multiLevelType w:val="hybridMultilevel"/>
+    <w:tmpl w:val="62388DA8"/>
+    <w:lvl w:ilvl="0" w:tplc="08130001">
+      <w:start w:val="1"/>
+      <w:numFmt w:val="bullet"/>
+      <w:lvlText w:val=""/>
+      <w:lvlJc w:val="left"/>
+      <w:pPr>
+        <w:ind w:left="720" w:hanging="360"/>
+      </w:pPr>
+      <w:rPr>
+        <w:rFonts w:ascii="Symbol" w:hAnsi="Symbol" w:hint="default"/>
+      </w:rPr>
+    </w:lvl>
+    <w:lvl w:ilvl="1" w:tplc="08130003" w:tentative="1">
+      <w:start w:val="1"/>
+      <w:numFmt w:val="bullet"/>
+      <w:lvlText w:val="o"/>
+      <w:lvlJc w:val="left"/>
+      <w:pPr>
+        <w:ind w:left="1440" w:hanging="360"/>
+      </w:pPr>
+      <w:rPr>
+        <w:rFonts w:ascii="Courier New" w:hAnsi="Courier New" w:cs="Courier New" w:hint="default"/>
+      </w:rPr>
+    </w:lvl>
+    <w:lvl w:ilvl="2" w:tplc="08130005" w:tentative="1">
+      <w:start w:val="1"/>
+      <w:numFmt w:val="bullet"/>
+      <w:lvlText w:val=""/>
+      <w:lvlJc w:val="left"/>
+      <w:pPr>
+        <w:ind w:left="2160" w:hanging="360"/>
+      </w:pPr>
+      <w:rPr>
+        <w:rFonts w:ascii="Wingdings" w:hAnsi="Wingdings" w:hint="default"/>
+      </w:rPr>
+    </w:lvl>
+    <w:lvl w:ilvl="3" w:tplc="08130001" w:tentative="1">
+      <w:start w:val="1"/>
+      <w:numFmt w:val="bullet"/>
+      <w:lvlText w:val=""/>
+      <w:lvlJc w:val="left"/>
+      <w:pPr>
+        <w:ind w:left="2880" w:hanging="360"/>
+      </w:pPr>
+      <w:rPr>
+        <w:rFonts w:ascii="Symbol" w:hAnsi="Symbol" w:hint="default"/>
+      </w:rPr>
+    </w:lvl>
+    <w:lvl w:ilvl="4" w:tplc="08130003" w:tentative="1">
+      <w:start w:val="1"/>
+      <w:numFmt w:val="bullet"/>
+      <w:lvlText w:val="o"/>
+      <w:lvlJc w:val="left"/>
+      <w:pPr>
+        <w:ind w:left="3600" w:hanging="360"/>
+      </w:pPr>
+      <w:rPr>
+        <w:rFonts w:ascii="Courier New" w:hAnsi="Courier New" w:cs="Courier New" w:hint="default"/>
+      </w:rPr>
+    </w:lvl>
+    <w:lvl w:ilvl="5" w:tplc="08130005" w:tentative="1">
+      <w:start w:val="1"/>
+      <w:numFmt w:val="bullet"/>
+      <w:lvlText w:val=""/>
+      <w:lvlJc w:val="left"/>
+      <w:pPr>
+        <w:ind w:left="4320" w:hanging="360"/>
+      </w:pPr>
+      <w:rPr>
+        <w:rFonts w:ascii="Wingdings" w:hAnsi="Wingdings" w:hint="default"/>
+      </w:rPr>
+    </w:lvl>
+    <w:lvl w:ilvl="6" w:tplc="08130001" w:tentative="1">
+      <w:start w:val="1"/>
+      <w:numFmt w:val="bullet"/>
+      <w:lvlText w:val=""/>
+      <w:lvlJc w:val="left"/>
+      <w:pPr>
+        <w:ind w:left="5040" w:hanging="360"/>
+      </w:pPr>
+      <w:rPr>
+        <w:rFonts w:ascii="Symbol" w:hAnsi="Symbol" w:hint="default"/>
+      </w:rPr>
+    </w:lvl>
+    <w:lvl w:ilvl="7" w:tplc="08130003" w:tentative="1">
+      <w:start w:val="1"/>
+      <w:numFmt w:val="bullet"/>
+      <w:lvlText w:val="o"/>
+      <w:lvlJc w:val="left"/>
+      <w:pPr>
+        <w:ind w:left="5760" w:hanging="360"/>
+      </w:pPr>
+      <w:rPr>
+        <w:rFonts w:ascii="Courier New" w:hAnsi="Courier New" w:cs="Courier New" w:hint="default"/>
+      </w:rPr>
+    </w:lvl>
+    <w:lvl w:ilvl="8" w:tplc="08130005" w:tentative="1">
+      <w:start w:val="1"/>
+      <w:numFmt w:val="bullet"/>
+      <w:lvlText w:val=""/>
+      <w:lvlJc w:val="left"/>
+      <w:pPr>
+        <w:ind w:left="6480" w:hanging="360"/>
+      </w:pPr>
+      <w:rPr>
+        <w:rFonts w:ascii="Wingdings" w:hAnsi="Wingdings" w:hint="default"/>
+      </w:rPr>
+    </w:lvl>
+  </w:abstractNum>
+  <w:abstractNum w:abstractNumId="14" w15:restartNumberingAfterBreak="0">
     <w:nsid w:val="6CA37431"/>
     <w:multiLevelType w:val="hybridMultilevel"/>
     <w:tmpl w:val="7C74E5D4"/>
@@ -6660,7 +8907,7 @@
       </w:rPr>
     </w:lvl>
   </w:abstractNum>
-  <w:abstractNum w:abstractNumId="13" w15:restartNumberingAfterBreak="0">
+  <w:abstractNum w:abstractNumId="15" w15:restartNumberingAfterBreak="0">
     <w:nsid w:val="74261D39"/>
     <w:multiLevelType w:val="hybridMultilevel"/>
     <w:tmpl w:val="9EB2B57E"/>
@@ -6773,7 +9020,7 @@
       </w:rPr>
     </w:lvl>
   </w:abstractNum>
-  <w:abstractNum w:abstractNumId="14" w15:restartNumberingAfterBreak="0">
+  <w:abstractNum w:abstractNumId="16" w15:restartNumberingAfterBreak="0">
     <w:nsid w:val="781D4668"/>
     <w:multiLevelType w:val="hybridMultilevel"/>
     <w:tmpl w:val="9C143D8E"/>
@@ -6886,7 +9133,7 @@
       </w:rPr>
     </w:lvl>
   </w:abstractNum>
-  <w:abstractNum w:abstractNumId="15" w15:restartNumberingAfterBreak="0">
+  <w:abstractNum w:abstractNumId="17" w15:restartNumberingAfterBreak="0">
     <w:nsid w:val="7E8D391F"/>
     <w:multiLevelType w:val="multilevel"/>
     <w:tmpl w:val="0813001D"/>
@@ -6973,52 +9220,58 @@
     </w:lvl>
   </w:abstractNum>
   <w:num w:numId="1">
-    <w:abstractNumId w:val="15"/>
+    <w:abstractNumId w:val="17"/>
   </w:num>
   <w:num w:numId="2">
     <w:abstractNumId w:val="0"/>
   </w:num>
   <w:num w:numId="3">
+    <w:abstractNumId w:val="10"/>
+  </w:num>
+  <w:num w:numId="4">
     <w:abstractNumId w:val="9"/>
   </w:num>
-  <w:num w:numId="4">
-    <w:abstractNumId w:val="8"/>
-  </w:num>
   <w:num w:numId="5">
-    <w:abstractNumId w:val="3"/>
+    <w:abstractNumId w:val="4"/>
   </w:num>
   <w:num w:numId="6">
     <w:abstractNumId w:val="1"/>
   </w:num>
   <w:num w:numId="7">
-    <w:abstractNumId w:val="4"/>
+    <w:abstractNumId w:val="5"/>
   </w:num>
   <w:num w:numId="8">
+    <w:abstractNumId w:val="12"/>
+  </w:num>
+  <w:num w:numId="9">
+    <w:abstractNumId w:val="7"/>
+  </w:num>
+  <w:num w:numId="10">
     <w:abstractNumId w:val="11"/>
   </w:num>
-  <w:num w:numId="9">
+  <w:num w:numId="11">
+    <w:abstractNumId w:val="8"/>
+  </w:num>
+  <w:num w:numId="12">
+    <w:abstractNumId w:val="14"/>
+  </w:num>
+  <w:num w:numId="13">
+    <w:abstractNumId w:val="3"/>
+  </w:num>
+  <w:num w:numId="14">
+    <w:abstractNumId w:val="15"/>
+  </w:num>
+  <w:num w:numId="15">
+    <w:abstractNumId w:val="16"/>
+  </w:num>
+  <w:num w:numId="16">
     <w:abstractNumId w:val="6"/>
   </w:num>
-  <w:num w:numId="10">
-    <w:abstractNumId w:val="10"/>
-  </w:num>
-  <w:num w:numId="11">
-    <w:abstractNumId w:val="7"/>
-  </w:num>
-  <w:num w:numId="12">
-    <w:abstractNumId w:val="12"/>
-  </w:num>
-  <w:num w:numId="13">
+  <w:num w:numId="17">
     <w:abstractNumId w:val="2"/>
   </w:num>
-  <w:num w:numId="14">
+  <w:num w:numId="18">
     <w:abstractNumId w:val="13"/>
-  </w:num>
-  <w:num w:numId="15">
-    <w:abstractNumId w:val="14"/>
-  </w:num>
-  <w:num w:numId="16">
-    <w:abstractNumId w:val="5"/>
   </w:num>
 </w:numbering>
 </file>
@@ -8060,6 +10313,37 @@
       <w:spacing w:val="15"/>
     </w:rPr>
   </w:style>
+  <w:style w:type="table" w:styleId="TableGrid">
+    <w:name w:val="Table Grid"/>
+    <w:basedOn w:val="TableNormal"/>
+    <w:uiPriority w:val="39"/>
+    <w:rsid w:val="00233D25"/>
+    <w:pPr>
+      <w:spacing w:after="0" w:line="240" w:lineRule="auto"/>
+    </w:pPr>
+    <w:tblPr>
+      <w:tblBorders>
+        <w:top w:val="single" w:sz="4" w:space="0" w:color="auto"/>
+        <w:left w:val="single" w:sz="4" w:space="0" w:color="auto"/>
+        <w:bottom w:val="single" w:sz="4" w:space="0" w:color="auto"/>
+        <w:right w:val="single" w:sz="4" w:space="0" w:color="auto"/>
+        <w:insideH w:val="single" w:sz="4" w:space="0" w:color="auto"/>
+        <w:insideV w:val="single" w:sz="4" w:space="0" w:color="auto"/>
+      </w:tblBorders>
+    </w:tblPr>
+  </w:style>
+  <w:style w:type="paragraph" w:styleId="NoSpacing">
+    <w:name w:val="No Spacing"/>
+    <w:uiPriority w:val="1"/>
+    <w:qFormat/>
+    <w:rsid w:val="005A5F2B"/>
+    <w:pPr>
+      <w:spacing w:after="0" w:line="240" w:lineRule="auto"/>
+    </w:pPr>
+    <w:rPr>
+      <w:rFonts w:ascii="Raleway Light" w:hAnsi="Raleway Light"/>
+    </w:rPr>
+  </w:style>
 </w:styles>
 </file>
 
@@ -8363,7 +10647,7 @@
 </file>
 
 <file path=customXml/itemProps1.xml><?xml version="1.0" encoding="utf-8"?>
-<ds:datastoreItem xmlns:ds="http://schemas.openxmlformats.org/officeDocument/2006/customXml" ds:itemID="{8E9D191B-BC2F-4937-A640-75AFE1116A54}">
+<ds:datastoreItem xmlns:ds="http://schemas.openxmlformats.org/officeDocument/2006/customXml" ds:itemID="{F4910D68-FE91-4CCD-858A-509D0EB3DD5F}">
   <ds:schemaRefs>
     <ds:schemaRef ds:uri="http://schemas.openxmlformats.org/officeDocument/2006/bibliography"/>
   </ds:schemaRefs>

</xml_diff>